<commit_message>
Added description and skeleton
</commit_message>
<xml_diff>
--- a/Documentation/Services-Description-SPA-Exam-2014.docx
+++ b/Documentation/Services-Description-SPA-Exam-2014.docx
@@ -1,6 +1,6 @@
 
 <file path=word/document.xml><?xml version="1.0" encoding="utf-8"?>
-<w:document xmlns:wpc="http://schemas.microsoft.com/office/word/2010/wordprocessingCanvas" xmlns:mc="http://schemas.openxmlformats.org/markup-compatibility/2006" xmlns:o="urn:schemas-microsoft-com:office:office" xmlns:r="http://schemas.openxmlformats.org/officeDocument/2006/relationships" xmlns:m="http://schemas.openxmlformats.org/officeDocument/2006/math" xmlns:v="urn:schemas-microsoft-com:vml" xmlns:wp14="http://schemas.microsoft.com/office/word/2010/wordprocessingDrawing" xmlns:wp="http://schemas.openxmlformats.org/drawingml/2006/wordprocessingDrawing" xmlns:w10="urn:schemas-microsoft-com:office:word" xmlns:w="http://schemas.openxmlformats.org/wordprocessingml/2006/main" xmlns:w14="http://schemas.microsoft.com/office/word/2010/wordml" xmlns:w15="http://schemas.microsoft.com/office/word/2012/wordml" xmlns:wpg="http://schemas.microsoft.com/office/word/2010/wordprocessingGroup" xmlns:wpi="http://schemas.microsoft.com/office/word/2010/wordprocessingInk" xmlns:wne="http://schemas.microsoft.com/office/word/2006/wordml" xmlns:wps="http://schemas.microsoft.com/office/word/2010/wordprocessingShape" mc:Ignorable="w14 w15 wp14">
+<w:document xmlns:wpc="http://schemas.microsoft.com/office/word/2010/wordprocessingCanvas" xmlns:mc="http://schemas.openxmlformats.org/markup-compatibility/2006" xmlns:o="urn:schemas-microsoft-com:office:office" xmlns:r="http://schemas.openxmlformats.org/officeDocument/2006/relationships" xmlns:m="http://schemas.openxmlformats.org/officeDocument/2006/math" xmlns:v="urn:schemas-microsoft-com:vml" xmlns:wp14="http://schemas.microsoft.com/office/word/2010/wordprocessingDrawing" xmlns:wp="http://schemas.openxmlformats.org/drawingml/2006/wordprocessingDrawing" xmlns:w10="urn:schemas-microsoft-com:office:word" xmlns:w="http://schemas.openxmlformats.org/wordprocessingml/2006/main" xmlns:w14="http://schemas.microsoft.com/office/word/2010/wordml" xmlns:wpg="http://schemas.microsoft.com/office/word/2010/wordprocessingGroup" xmlns:wpi="http://schemas.microsoft.com/office/word/2010/wordprocessingInk" xmlns:wne="http://schemas.microsoft.com/office/word/2006/wordml" xmlns:wps="http://schemas.microsoft.com/office/word/2010/wordprocessingShape" mc:Ignorable="w14 wp14">
   <w:body>
     <w:p>
       <w:pPr>
@@ -29,7 +29,15 @@
     </w:p>
     <w:p>
       <w:r>
-        <w:t>The RESTful API is exposing web services to work with the server. The API has the following web service endpoints:</w:t>
+        <w:t xml:space="preserve">The </w:t>
+      </w:r>
+      <w:proofErr w:type="spellStart"/>
+      <w:r>
+        <w:t>RESTful</w:t>
+      </w:r>
+      <w:proofErr w:type="spellEnd"/>
+      <w:r>
+        <w:t xml:space="preserve"> API is exposing web services to work with the server. The API has the following web service endpoints:</w:t>
       </w:r>
     </w:p>
     <w:tbl>
@@ -1158,29 +1166,38 @@
               <w:t>”</w:t>
             </w:r>
             <w:r>
-              <w:t xml:space="preserve"> and are at most 10. Order</w:t>
+              <w:t xml:space="preserve"> and are at most 10. </w:t>
+            </w:r>
+            <w:proofErr w:type="spellStart"/>
+            <w:r>
+              <w:t>Order</w:t>
             </w:r>
             <w:r>
               <w:t>Type</w:t>
             </w:r>
+            <w:proofErr w:type="spellEnd"/>
             <w:r>
               <w:t xml:space="preserve"> is “</w:t>
             </w:r>
+            <w:proofErr w:type="spellStart"/>
             <w:r>
               <w:rPr>
                 <w:b/>
               </w:rPr>
               <w:t>asc</w:t>
             </w:r>
+            <w:proofErr w:type="spellEnd"/>
             <w:r>
               <w:t>” or “</w:t>
             </w:r>
+            <w:proofErr w:type="spellStart"/>
             <w:r>
               <w:rPr>
                 <w:b/>
               </w:rPr>
               <w:t>desc</w:t>
             </w:r>
+            <w:proofErr w:type="spellEnd"/>
             <w:r>
               <w:t xml:space="preserve">”. If order is missing, it is assumed </w:t>
             </w:r>
@@ -1188,7 +1205,15 @@
               <w:t xml:space="preserve">“date” as default in </w:t>
             </w:r>
             <w:r>
-              <w:t xml:space="preserve">“asc” </w:t>
+              <w:t>“</w:t>
+            </w:r>
+            <w:proofErr w:type="spellStart"/>
+            <w:r>
+              <w:t>asc</w:t>
+            </w:r>
+            <w:proofErr w:type="spellEnd"/>
+            <w:r>
+              <w:t xml:space="preserve">” </w:t>
             </w:r>
             <w:r>
               <w:t>order</w:t>
@@ -1631,7 +1656,15 @@
               <w:t>.</w:t>
             </w:r>
             <w:r>
-              <w:t xml:space="preserve"> If onlyMine is missing, the server returns everyone’s trips.</w:t>
+              <w:t xml:space="preserve"> If </w:t>
+            </w:r>
+            <w:proofErr w:type="spellStart"/>
+            <w:r>
+              <w:t>onlyMine</w:t>
+            </w:r>
+            <w:proofErr w:type="spellEnd"/>
+            <w:r>
+              <w:t xml:space="preserve"> is missing, the server returns everyone’s trips.</w:t>
             </w:r>
           </w:p>
         </w:tc>
@@ -1716,13 +1749,29 @@
               <w:t>trips</w:t>
             </w:r>
             <w:r>
-              <w:t xml:space="preserve"> (desc)</w:t>
+              <w:t xml:space="preserve"> (</w:t>
+            </w:r>
+            <w:proofErr w:type="spellStart"/>
+            <w:r>
+              <w:t>desc</w:t>
+            </w:r>
+            <w:proofErr w:type="spellEnd"/>
+            <w:r>
+              <w:t>)</w:t>
             </w:r>
             <w:r>
               <w:t xml:space="preserve"> and then by username</w:t>
             </w:r>
             <w:r>
-              <w:t xml:space="preserve"> (asc)</w:t>
+              <w:t xml:space="preserve"> (</w:t>
+            </w:r>
+            <w:proofErr w:type="spellStart"/>
+            <w:r>
+              <w:t>asc</w:t>
+            </w:r>
+            <w:proofErr w:type="spellEnd"/>
+            <w:r>
+              <w:t>)</w:t>
             </w:r>
             <w:r>
               <w:t>.</w:t>
@@ -1834,7 +1883,23 @@
               <w:t xml:space="preserve"> total</w:t>
             </w:r>
             <w:r>
-              <w:t xml:space="preserve"> trips (desc) and then by username (asc)</w:t>
+              <w:t xml:space="preserve"> trips (</w:t>
+            </w:r>
+            <w:proofErr w:type="spellStart"/>
+            <w:r>
+              <w:t>desc</w:t>
+            </w:r>
+            <w:proofErr w:type="spellEnd"/>
+            <w:r>
+              <w:t>) and then by username (</w:t>
+            </w:r>
+            <w:proofErr w:type="spellStart"/>
+            <w:r>
+              <w:t>asc</w:t>
+            </w:r>
+            <w:proofErr w:type="spellEnd"/>
+            <w:r>
+              <w:t>)</w:t>
             </w:r>
             <w:r>
               <w:t>.</w:t>
@@ -1853,7 +1918,6 @@
               <w:spacing w:after="0" w:line="240" w:lineRule="auto"/>
             </w:pPr>
             <w:r>
-              <w:lastRenderedPageBreak/>
               <w:t>GET</w:t>
             </w:r>
           </w:p>
@@ -1972,10 +2036,27 @@
               <w:t xml:space="preserve">sorted by number of </w:t>
             </w:r>
             <w:r>
+              <w:lastRenderedPageBreak/>
               <w:t xml:space="preserve">total </w:t>
             </w:r>
             <w:r>
-              <w:t xml:space="preserve">trips (desc) and then by username (asc) </w:t>
+              <w:t>trips (</w:t>
+            </w:r>
+            <w:proofErr w:type="spellStart"/>
+            <w:r>
+              <w:t>desc</w:t>
+            </w:r>
+            <w:proofErr w:type="spellEnd"/>
+            <w:r>
+              <w:t>) and then by username (</w:t>
+            </w:r>
+            <w:proofErr w:type="spellStart"/>
+            <w:r>
+              <w:t>asc</w:t>
+            </w:r>
+            <w:proofErr w:type="spellEnd"/>
+            <w:r>
+              <w:t xml:space="preserve">) </w:t>
             </w:r>
             <w:r>
               <w:t xml:space="preserve">and </w:t>
@@ -2012,6 +2093,7 @@
               <w:spacing w:after="0" w:line="240" w:lineRule="auto"/>
             </w:pPr>
             <w:r>
+              <w:lastRenderedPageBreak/>
               <w:t>GET</w:t>
             </w:r>
           </w:p>
@@ -2094,6 +2176,7 @@
         </w:rPr>
         <w:t xml:space="preserve">*NOTE: Parameters </w:t>
       </w:r>
+      <w:proofErr w:type="spellStart"/>
       <w:r>
         <w:rPr>
           <w:b/>
@@ -2101,12 +2184,14 @@
         </w:rPr>
         <w:t>orderBy</w:t>
       </w:r>
+      <w:proofErr w:type="spellEnd"/>
       <w:r>
         <w:rPr>
           <w:b/>
         </w:rPr>
         <w:t xml:space="preserve">, </w:t>
       </w:r>
+      <w:proofErr w:type="spellStart"/>
       <w:r>
         <w:rPr>
           <w:b/>
@@ -2114,6 +2199,7 @@
         </w:rPr>
         <w:t>orderType</w:t>
       </w:r>
+      <w:proofErr w:type="spellEnd"/>
       <w:r>
         <w:rPr>
           <w:b/>
@@ -2159,12 +2245,21 @@
         </w:rPr>
         <w:t xml:space="preserve"> and </w:t>
       </w:r>
+      <w:proofErr w:type="spellStart"/>
       <w:r>
         <w:rPr>
           <w:b/>
           <w:i/>
         </w:rPr>
-        <w:t xml:space="preserve">onlyMine </w:t>
+        <w:t>onlyMine</w:t>
+      </w:r>
+      <w:proofErr w:type="spellEnd"/>
+      <w:r>
+        <w:rPr>
+          <w:b/>
+          <w:i/>
+        </w:rPr>
+        <w:t xml:space="preserve"> </w:t>
       </w:r>
       <w:r>
         <w:rPr>
@@ -2198,12 +2293,53 @@
         </w:rPr>
         <w:t xml:space="preserve"> parameter. For example </w:t>
       </w:r>
+      <w:proofErr w:type="spellStart"/>
       <w:r>
         <w:rPr>
           <w:b/>
           <w:i/>
         </w:rPr>
-        <w:t>api/trips?page=5&amp;sort=seats&amp;to=Sofia</w:t>
+        <w:t>api</w:t>
+      </w:r>
+      <w:proofErr w:type="spellEnd"/>
+      <w:r>
+        <w:rPr>
+          <w:b/>
+          <w:i/>
+        </w:rPr>
+        <w:t>/</w:t>
+      </w:r>
+      <w:proofErr w:type="spellStart"/>
+      <w:r>
+        <w:rPr>
+          <w:b/>
+          <w:i/>
+        </w:rPr>
+        <w:t>trips?page</w:t>
+      </w:r>
+      <w:proofErr w:type="spellEnd"/>
+      <w:r>
+        <w:rPr>
+          <w:b/>
+          <w:i/>
+        </w:rPr>
+        <w:t>=5&amp;sort=</w:t>
+      </w:r>
+      <w:proofErr w:type="spellStart"/>
+      <w:r>
+        <w:rPr>
+          <w:b/>
+          <w:i/>
+        </w:rPr>
+        <w:t>seats&amp;to</w:t>
+      </w:r>
+      <w:proofErr w:type="spellEnd"/>
+      <w:r>
+        <w:rPr>
+          <w:b/>
+          <w:i/>
+        </w:rPr>
+        <w:t>=Sofia</w:t>
       </w:r>
       <w:r>
         <w:rPr>
@@ -2254,8 +2390,13 @@
       <w:pPr>
         <w:pStyle w:val="Heading1"/>
       </w:pPr>
+      <w:proofErr w:type="spellStart"/>
       <w:r>
-        <w:t>RESTful API Details</w:t>
+        <w:t>RESTful</w:t>
+      </w:r>
+      <w:proofErr w:type="spellEnd"/>
+      <w:r>
+        <w:t xml:space="preserve"> API Details</w:t>
       </w:r>
     </w:p>
     <w:p>
@@ -2310,8 +2451,13 @@
             <w:pPr>
               <w:pStyle w:val="Apiaddress"/>
             </w:pPr>
-            <w:r>
-              <w:t>api/users/register</w:t>
+            <w:proofErr w:type="spellStart"/>
+            <w:r>
+              <w:t>api</w:t>
+            </w:r>
+            <w:proofErr w:type="spellEnd"/>
+            <w:r>
+              <w:t>/users/register</w:t>
             </w:r>
           </w:p>
         </w:tc>
@@ -2563,8 +2709,13 @@
             <w:pPr>
               <w:pStyle w:val="Apiaddress"/>
             </w:pPr>
-            <w:r>
-              <w:t>api/users/login</w:t>
+            <w:proofErr w:type="spellStart"/>
+            <w:r>
+              <w:t>api</w:t>
+            </w:r>
+            <w:proofErr w:type="spellEnd"/>
+            <w:r>
+              <w:t>/users/login</w:t>
             </w:r>
           </w:p>
         </w:tc>
@@ -2929,9 +3080,19 @@
             <w:pPr>
               <w:pStyle w:val="Apiaddress"/>
             </w:pPr>
-            <w:r>
-              <w:t>api/users/userInfo</w:t>
-            </w:r>
+            <w:proofErr w:type="spellStart"/>
+            <w:r>
+              <w:t>api</w:t>
+            </w:r>
+            <w:proofErr w:type="spellEnd"/>
+            <w:r>
+              <w:t>/users/</w:t>
+            </w:r>
+            <w:proofErr w:type="spellStart"/>
+            <w:r>
+              <w:t>userInfo</w:t>
+            </w:r>
+            <w:proofErr w:type="spellEnd"/>
           </w:p>
         </w:tc>
         <w:tc>
@@ -3172,12 +3333,21 @@
                 <w:b/>
               </w:rPr>
             </w:pPr>
+            <w:proofErr w:type="spellStart"/>
             <w:r>
               <w:rPr>
                 <w:rStyle w:val="Strong"/>
                 <w:b/>
               </w:rPr>
-              <w:t>api/users/logout</w:t>
+              <w:t>api</w:t>
+            </w:r>
+            <w:proofErr w:type="spellEnd"/>
+            <w:r>
+              <w:rPr>
+                <w:rStyle w:val="Strong"/>
+                <w:b/>
+              </w:rPr>
+              <w:t>/users/logout</w:t>
             </w:r>
           </w:p>
         </w:tc>
@@ -3363,8 +3533,13 @@
             <w:pPr>
               <w:pStyle w:val="Apiaddress"/>
             </w:pPr>
-            <w:r>
-              <w:t>api/stats</w:t>
+            <w:proofErr w:type="spellStart"/>
+            <w:r>
+              <w:t>api</w:t>
+            </w:r>
+            <w:proofErr w:type="spellEnd"/>
+            <w:r>
+              <w:t>/stats</w:t>
             </w:r>
           </w:p>
         </w:tc>
@@ -3567,8 +3742,13 @@
             <w:pPr>
               <w:pStyle w:val="Apiaddress"/>
             </w:pPr>
-            <w:r>
-              <w:t>api/</w:t>
+            <w:proofErr w:type="spellStart"/>
+            <w:r>
+              <w:t>api</w:t>
+            </w:r>
+            <w:proofErr w:type="spellEnd"/>
+            <w:r>
+              <w:t>/</w:t>
             </w:r>
             <w:r>
               <w:t>cities</w:t>
@@ -3720,8 +3900,13 @@
             <w:pPr>
               <w:pStyle w:val="Apiaddress"/>
             </w:pPr>
-            <w:r>
-              <w:t>api/trips</w:t>
+            <w:proofErr w:type="spellStart"/>
+            <w:r>
+              <w:t>api</w:t>
+            </w:r>
+            <w:proofErr w:type="spellEnd"/>
+            <w:r>
+              <w:t>/trips</w:t>
             </w:r>
           </w:p>
         </w:tc>
@@ -4402,7 +4587,14 @@
         <w:rPr>
           <w:b/>
         </w:rPr>
-        <w:t xml:space="preserve"> should be in the future. f</w:t>
+        <w:t xml:space="preserve"> should be in the future. </w:t>
+      </w:r>
+      <w:proofErr w:type="gramStart"/>
+      <w:r>
+        <w:rPr>
+          <w:b/>
+        </w:rPr>
+        <w:t>f</w:t>
       </w:r>
       <w:r>
         <w:rPr>
@@ -4414,6 +4606,7 @@
         </w:rPr>
         <w:t>rom</w:t>
       </w:r>
+      <w:proofErr w:type="gramEnd"/>
       <w:r>
         <w:rPr>
           <w:b/>
@@ -4444,55 +4637,21 @@
         <w:rPr>
           <w:b/>
         </w:rPr>
-        <w:t xml:space="preserve"> should be from the list of available cities (/api/cities)</w:t>
+        <w:t xml:space="preserve"> should be from the list of available cities (/</w:t>
       </w:r>
+      <w:proofErr w:type="spellStart"/>
       <w:r>
         <w:rPr>
           <w:b/>
         </w:rPr>
-        <w:t>. f</w:t>
+        <w:t>api</w:t>
       </w:r>
-      <w:r>
-        <w:rPr>
-          <w:rFonts w:ascii="Consolas" w:hAnsi="Consolas" w:cs="Consolas"/>
-          <w:b/>
-          <w:noProof/>
-          <w:sz w:val="20"/>
-          <w:szCs w:val="20"/>
-        </w:rPr>
-        <w:t>rom</w:t>
-      </w:r>
+      <w:proofErr w:type="spellEnd"/>
       <w:r>
         <w:rPr>
           <w:b/>
         </w:rPr>
-        <w:t xml:space="preserve"> and </w:t>
-      </w:r>
-      <w:r>
-        <w:rPr>
-          <w:rFonts w:ascii="Consolas" w:hAnsi="Consolas" w:cs="Consolas"/>
-          <w:b/>
-          <w:noProof/>
-          <w:sz w:val="20"/>
-          <w:szCs w:val="20"/>
-        </w:rPr>
-        <w:t>t</w:t>
-      </w:r>
-      <w:r>
-        <w:rPr>
-          <w:rFonts w:ascii="Consolas" w:hAnsi="Consolas" w:cs="Consolas"/>
-          <w:b/>
-          <w:noProof/>
-          <w:sz w:val="20"/>
-          <w:szCs w:val="20"/>
-        </w:rPr>
-        <w:t>o</w:t>
-      </w:r>
-      <w:r>
-        <w:rPr>
-          <w:b/>
-        </w:rPr>
-        <w:t xml:space="preserve"> should be different.</w:t>
+        <w:t>/cities)</w:t>
       </w:r>
     </w:p>
     <w:p>
@@ -4506,7 +4665,21 @@
         <w:rPr>
           <w:b/>
         </w:rPr>
-        <w:t>* NOTE: isMine value means that the currently logged user is part of the trip (either driver or passenger)</w:t>
+        <w:t xml:space="preserve">* NOTE: </w:t>
+      </w:r>
+      <w:proofErr w:type="spellStart"/>
+      <w:r>
+        <w:rPr>
+          <w:b/>
+        </w:rPr>
+        <w:t>isMine</w:t>
+      </w:r>
+      <w:proofErr w:type="spellEnd"/>
+      <w:r>
+        <w:rPr>
+          <w:b/>
+        </w:rPr>
+        <w:t xml:space="preserve"> value means that the currently logged user is part of the trip (either driver or passenger)</w:t>
       </w:r>
     </w:p>
     <w:p>
@@ -4567,8 +4740,13 @@
             <w:pPr>
               <w:pStyle w:val="Apiaddress"/>
             </w:pPr>
-            <w:r>
-              <w:t>api/trips/</w:t>
+            <w:proofErr w:type="spellStart"/>
+            <w:r>
+              <w:t>api</w:t>
+            </w:r>
+            <w:proofErr w:type="spellEnd"/>
+            <w:r>
+              <w:t>/trips/</w:t>
             </w:r>
             <w:r>
               <w:t>7362e399-d051-42bd-95a0-109a2673dfd5</w:t>
@@ -5034,8 +5212,13 @@
             <w:pPr>
               <w:pStyle w:val="Apiaddress"/>
             </w:pPr>
-            <w:r>
-              <w:t>api/trips/</w:t>
+            <w:proofErr w:type="spellStart"/>
+            <w:r>
+              <w:t>api</w:t>
+            </w:r>
+            <w:proofErr w:type="spellEnd"/>
+            <w:r>
+              <w:t>/trips/</w:t>
             </w:r>
             <w:r>
               <w:t>7362e399-d051-42bd-95a0-109a2673dfd5</w:t>
@@ -7187,8 +7370,13 @@
             <w:pPr>
               <w:pStyle w:val="Apiaddress"/>
             </w:pPr>
-            <w:r>
-              <w:t>api/drivers/</w:t>
+            <w:proofErr w:type="spellStart"/>
+            <w:r>
+              <w:t>api</w:t>
+            </w:r>
+            <w:proofErr w:type="spellEnd"/>
+            <w:r>
+              <w:t>/drivers/</w:t>
             </w:r>
             <w:r>
               <w:t>52f9631d-0af7-49b0-81b1-5b0476131022</w:t>
@@ -7985,10 +8173,10 @@
     </w:tbl>
     <w:p/>
     <w:sectPr>
-      <w:headerReference w:type="default" r:id="rId10"/>
-      <w:footerReference w:type="default" r:id="rId11"/>
-      <w:headerReference w:type="first" r:id="rId12"/>
-      <w:footerReference w:type="first" r:id="rId13"/>
+      <w:headerReference w:type="default" r:id="rId11"/>
+      <w:footerReference w:type="default" r:id="rId12"/>
+      <w:headerReference w:type="first" r:id="rId13"/>
+      <w:footerReference w:type="first" r:id="rId14"/>
       <w:pgSz w:w="12240" w:h="15840"/>
       <w:pgMar w:top="851" w:right="851" w:bottom="1701" w:left="900" w:header="720" w:footer="720" w:gutter="0"/>
       <w:cols w:space="720"/>
@@ -7999,7 +8187,7 @@
 </file>
 
 <file path=word/endnotes.xml><?xml version="1.0" encoding="utf-8"?>
-<w:endnotes xmlns:wpc="http://schemas.microsoft.com/office/word/2010/wordprocessingCanvas" xmlns:mc="http://schemas.openxmlformats.org/markup-compatibility/2006" xmlns:o="urn:schemas-microsoft-com:office:office" xmlns:r="http://schemas.openxmlformats.org/officeDocument/2006/relationships" xmlns:m="http://schemas.openxmlformats.org/officeDocument/2006/math" xmlns:v="urn:schemas-microsoft-com:vml" xmlns:wp14="http://schemas.microsoft.com/office/word/2010/wordprocessingDrawing" xmlns:wp="http://schemas.openxmlformats.org/drawingml/2006/wordprocessingDrawing" xmlns:w10="urn:schemas-microsoft-com:office:word" xmlns:w="http://schemas.openxmlformats.org/wordprocessingml/2006/main" xmlns:w14="http://schemas.microsoft.com/office/word/2010/wordml" xmlns:w15="http://schemas.microsoft.com/office/word/2012/wordml" xmlns:wpg="http://schemas.microsoft.com/office/word/2010/wordprocessingGroup" xmlns:wpi="http://schemas.microsoft.com/office/word/2010/wordprocessingInk" xmlns:wne="http://schemas.microsoft.com/office/word/2006/wordml" xmlns:wps="http://schemas.microsoft.com/office/word/2010/wordprocessingShape" mc:Ignorable="w14 w15 wp14">
+<w:endnotes xmlns:wpc="http://schemas.microsoft.com/office/word/2010/wordprocessingCanvas" xmlns:mc="http://schemas.openxmlformats.org/markup-compatibility/2006" xmlns:o="urn:schemas-microsoft-com:office:office" xmlns:r="http://schemas.openxmlformats.org/officeDocument/2006/relationships" xmlns:m="http://schemas.openxmlformats.org/officeDocument/2006/math" xmlns:v="urn:schemas-microsoft-com:vml" xmlns:wp14="http://schemas.microsoft.com/office/word/2010/wordprocessingDrawing" xmlns:wp="http://schemas.openxmlformats.org/drawingml/2006/wordprocessingDrawing" xmlns:w10="urn:schemas-microsoft-com:office:word" xmlns:w="http://schemas.openxmlformats.org/wordprocessingml/2006/main" xmlns:w14="http://schemas.microsoft.com/office/word/2010/wordml" xmlns:wpg="http://schemas.microsoft.com/office/word/2010/wordprocessingGroup" xmlns:wpi="http://schemas.microsoft.com/office/word/2010/wordprocessingInk" xmlns:wne="http://schemas.microsoft.com/office/word/2006/wordml" xmlns:wps="http://schemas.microsoft.com/office/word/2010/wordprocessingShape" mc:Ignorable="w14 wp14">
   <w:endnote w:type="separator" w:id="-1">
     <w:p>
       <w:pPr>
@@ -8024,7 +8212,7 @@
 </file>
 
 <file path=word/footer1.xml><?xml version="1.0" encoding="utf-8"?>
-<w:ftr xmlns:wpc="http://schemas.microsoft.com/office/word/2010/wordprocessingCanvas" xmlns:mc="http://schemas.openxmlformats.org/markup-compatibility/2006" xmlns:o="urn:schemas-microsoft-com:office:office" xmlns:r="http://schemas.openxmlformats.org/officeDocument/2006/relationships" xmlns:m="http://schemas.openxmlformats.org/officeDocument/2006/math" xmlns:v="urn:schemas-microsoft-com:vml" xmlns:wp14="http://schemas.microsoft.com/office/word/2010/wordprocessingDrawing" xmlns:wp="http://schemas.openxmlformats.org/drawingml/2006/wordprocessingDrawing" xmlns:w10="urn:schemas-microsoft-com:office:word" xmlns:w="http://schemas.openxmlformats.org/wordprocessingml/2006/main" xmlns:w14="http://schemas.microsoft.com/office/word/2010/wordml" xmlns:w15="http://schemas.microsoft.com/office/word/2012/wordml" xmlns:wpg="http://schemas.microsoft.com/office/word/2010/wordprocessingGroup" xmlns:wpi="http://schemas.microsoft.com/office/word/2010/wordprocessingInk" xmlns:wne="http://schemas.microsoft.com/office/word/2006/wordml" xmlns:wps="http://schemas.microsoft.com/office/word/2010/wordprocessingShape" mc:Ignorable="w14 w15 wp14">
+<w:ftr xmlns:wpc="http://schemas.microsoft.com/office/word/2010/wordprocessingCanvas" xmlns:mc="http://schemas.openxmlformats.org/markup-compatibility/2006" xmlns:o="urn:schemas-microsoft-com:office:office" xmlns:r="http://schemas.openxmlformats.org/officeDocument/2006/relationships" xmlns:m="http://schemas.openxmlformats.org/officeDocument/2006/math" xmlns:v="urn:schemas-microsoft-com:vml" xmlns:wp14="http://schemas.microsoft.com/office/word/2010/wordprocessingDrawing" xmlns:wp="http://schemas.openxmlformats.org/drawingml/2006/wordprocessingDrawing" xmlns:w10="urn:schemas-microsoft-com:office:word" xmlns:w="http://schemas.openxmlformats.org/wordprocessingml/2006/main" xmlns:w14="http://schemas.microsoft.com/office/word/2010/wordml" xmlns:wpg="http://schemas.microsoft.com/office/word/2010/wordprocessingGroup" xmlns:wpi="http://schemas.microsoft.com/office/word/2010/wordprocessingInk" xmlns:wne="http://schemas.microsoft.com/office/word/2006/wordml" xmlns:wps="http://schemas.microsoft.com/office/word/2010/wordprocessingShape" mc:Ignorable="w14 wp14">
   <w:p>
     <w:pPr>
       <w:pStyle w:val="Footer"/>
@@ -8134,7 +8322,7 @@
                               <w:sz w:val="18"/>
                               <w:szCs w:val="18"/>
                             </w:rPr>
-                            <w:t>4</w:t>
+                            <w:t>1</w:t>
                           </w:r>
                           <w:r>
                             <w:rPr>
@@ -8227,7 +8415,7 @@
         </mc:Choice>
         <mc:Fallback>
           <w:pict>
-            <v:shapetype w14:anchorId="00B710F9" id="_x0000_t202" coordsize="21600,21600" o:spt="202" path="m,l,21600r21600,l21600,xe">
+            <v:shapetype id="_x0000_t202" coordsize="21600,21600" o:spt="202" path="m,l,21600r21600,l21600,xe">
               <v:stroke joinstyle="miter"/>
               <v:path gradientshapeok="t" o:connecttype="rect"/>
             </v:shapetype>
@@ -8284,7 +8472,7 @@
                         <w:sz w:val="18"/>
                         <w:szCs w:val="18"/>
                       </w:rPr>
-                      <w:t>4</w:t>
+                      <w:t>1</w:t>
                     </w:r>
                     <w:r>
                       <w:rPr>
@@ -8441,7 +8629,7 @@
             </wp:anchor>
           </w:drawing>
         </mc:Choice>
-        <mc:Fallback>
+        <mc:Fallback xmlns:w15="http://schemas.microsoft.com/office/word/2012/wordml">
           <w:pict>
             <v:shapetype w14:anchorId="315F5665" id="_x0000_t6" coordsize="21600,21600" o:spt="6" path="m,l,21600r21600,xe">
               <v:stroke joinstyle="miter"/>
@@ -8486,7 +8674,7 @@
 </file>
 
 <file path=word/footer2.xml><?xml version="1.0" encoding="utf-8"?>
-<w:ftr xmlns:wpc="http://schemas.microsoft.com/office/word/2010/wordprocessingCanvas" xmlns:mc="http://schemas.openxmlformats.org/markup-compatibility/2006" xmlns:o="urn:schemas-microsoft-com:office:office" xmlns:r="http://schemas.openxmlformats.org/officeDocument/2006/relationships" xmlns:m="http://schemas.openxmlformats.org/officeDocument/2006/math" xmlns:v="urn:schemas-microsoft-com:vml" xmlns:wp14="http://schemas.microsoft.com/office/word/2010/wordprocessingDrawing" xmlns:wp="http://schemas.openxmlformats.org/drawingml/2006/wordprocessingDrawing" xmlns:w10="urn:schemas-microsoft-com:office:word" xmlns:w="http://schemas.openxmlformats.org/wordprocessingml/2006/main" xmlns:w14="http://schemas.microsoft.com/office/word/2010/wordml" xmlns:w15="http://schemas.microsoft.com/office/word/2012/wordml" xmlns:wpg="http://schemas.microsoft.com/office/word/2010/wordprocessingGroup" xmlns:wpi="http://schemas.microsoft.com/office/word/2010/wordprocessingInk" xmlns:wne="http://schemas.microsoft.com/office/word/2006/wordml" xmlns:wps="http://schemas.microsoft.com/office/word/2010/wordprocessingShape" mc:Ignorable="w14 w15 wp14">
+<w:ftr xmlns:wpc="http://schemas.microsoft.com/office/word/2010/wordprocessingCanvas" xmlns:mc="http://schemas.openxmlformats.org/markup-compatibility/2006" xmlns:o="urn:schemas-microsoft-com:office:office" xmlns:r="http://schemas.openxmlformats.org/officeDocument/2006/relationships" xmlns:m="http://schemas.openxmlformats.org/officeDocument/2006/math" xmlns:v="urn:schemas-microsoft-com:vml" xmlns:wp14="http://schemas.microsoft.com/office/word/2010/wordprocessingDrawing" xmlns:wp="http://schemas.openxmlformats.org/drawingml/2006/wordprocessingDrawing" xmlns:w10="urn:schemas-microsoft-com:office:word" xmlns:w="http://schemas.openxmlformats.org/wordprocessingml/2006/main" xmlns:w14="http://schemas.microsoft.com/office/word/2010/wordml" xmlns:wpg="http://schemas.microsoft.com/office/word/2010/wordprocessingGroup" xmlns:wpi="http://schemas.microsoft.com/office/word/2010/wordprocessingInk" xmlns:wne="http://schemas.microsoft.com/office/word/2006/wordml" xmlns:wps="http://schemas.microsoft.com/office/word/2010/wordprocessingShape" mc:Ignorable="w14 wp14">
   <w:p>
     <w:pPr>
       <w:pStyle w:val="Footer"/>
@@ -8572,7 +8760,7 @@
             </wp:anchor>
           </w:drawing>
         </mc:Choice>
-        <mc:Fallback>
+        <mc:Fallback xmlns:w15="http://schemas.microsoft.com/office/word/2012/wordml">
           <w:pict>
             <v:shapetype w14:anchorId="5F33DA40" id="_x0000_t6" coordsize="21600,21600" o:spt="6" path="m,l,21600r21600,xe">
               <v:stroke joinstyle="miter"/>
@@ -8773,7 +8961,7 @@
             </wp:anchor>
           </w:drawing>
         </mc:Choice>
-        <mc:Fallback>
+        <mc:Fallback xmlns:w15="http://schemas.microsoft.com/office/word/2012/wordml">
           <w:pict>
             <v:shapetype w14:anchorId="00B71101" id="_x0000_t202" coordsize="21600,21600" o:spt="202" path="m,l,21600r21600,l21600,xe">
               <v:stroke joinstyle="miter"/>
@@ -8958,7 +9146,7 @@
 </file>
 
 <file path=word/footnotes.xml><?xml version="1.0" encoding="utf-8"?>
-<w:footnotes xmlns:wpc="http://schemas.microsoft.com/office/word/2010/wordprocessingCanvas" xmlns:mc="http://schemas.openxmlformats.org/markup-compatibility/2006" xmlns:o="urn:schemas-microsoft-com:office:office" xmlns:r="http://schemas.openxmlformats.org/officeDocument/2006/relationships" xmlns:m="http://schemas.openxmlformats.org/officeDocument/2006/math" xmlns:v="urn:schemas-microsoft-com:vml" xmlns:wp14="http://schemas.microsoft.com/office/word/2010/wordprocessingDrawing" xmlns:wp="http://schemas.openxmlformats.org/drawingml/2006/wordprocessingDrawing" xmlns:w10="urn:schemas-microsoft-com:office:word" xmlns:w="http://schemas.openxmlformats.org/wordprocessingml/2006/main" xmlns:w14="http://schemas.microsoft.com/office/word/2010/wordml" xmlns:w15="http://schemas.microsoft.com/office/word/2012/wordml" xmlns:wpg="http://schemas.microsoft.com/office/word/2010/wordprocessingGroup" xmlns:wpi="http://schemas.microsoft.com/office/word/2010/wordprocessingInk" xmlns:wne="http://schemas.microsoft.com/office/word/2006/wordml" xmlns:wps="http://schemas.microsoft.com/office/word/2010/wordprocessingShape" mc:Ignorable="w14 w15 wp14">
+<w:footnotes xmlns:wpc="http://schemas.microsoft.com/office/word/2010/wordprocessingCanvas" xmlns:mc="http://schemas.openxmlformats.org/markup-compatibility/2006" xmlns:o="urn:schemas-microsoft-com:office:office" xmlns:r="http://schemas.openxmlformats.org/officeDocument/2006/relationships" xmlns:m="http://schemas.openxmlformats.org/officeDocument/2006/math" xmlns:v="urn:schemas-microsoft-com:vml" xmlns:wp14="http://schemas.microsoft.com/office/word/2010/wordprocessingDrawing" xmlns:wp="http://schemas.openxmlformats.org/drawingml/2006/wordprocessingDrawing" xmlns:w10="urn:schemas-microsoft-com:office:word" xmlns:w="http://schemas.openxmlformats.org/wordprocessingml/2006/main" xmlns:w14="http://schemas.microsoft.com/office/word/2010/wordml" xmlns:wpg="http://schemas.microsoft.com/office/word/2010/wordprocessingGroup" xmlns:wpi="http://schemas.microsoft.com/office/word/2010/wordprocessingInk" xmlns:wne="http://schemas.microsoft.com/office/word/2006/wordml" xmlns:wps="http://schemas.microsoft.com/office/word/2010/wordprocessingShape" mc:Ignorable="w14 wp14">
   <w:footnote w:type="separator" w:id="-1">
     <w:p>
       <w:pPr>
@@ -8983,7 +9171,7 @@
 </file>
 
 <file path=word/header1.xml><?xml version="1.0" encoding="utf-8"?>
-<w:hdr xmlns:wpc="http://schemas.microsoft.com/office/word/2010/wordprocessingCanvas" xmlns:mc="http://schemas.openxmlformats.org/markup-compatibility/2006" xmlns:o="urn:schemas-microsoft-com:office:office" xmlns:r="http://schemas.openxmlformats.org/officeDocument/2006/relationships" xmlns:m="http://schemas.openxmlformats.org/officeDocument/2006/math" xmlns:v="urn:schemas-microsoft-com:vml" xmlns:wp14="http://schemas.microsoft.com/office/word/2010/wordprocessingDrawing" xmlns:wp="http://schemas.openxmlformats.org/drawingml/2006/wordprocessingDrawing" xmlns:w10="urn:schemas-microsoft-com:office:word" xmlns:w="http://schemas.openxmlformats.org/wordprocessingml/2006/main" xmlns:w14="http://schemas.microsoft.com/office/word/2010/wordml" xmlns:w15="http://schemas.microsoft.com/office/word/2012/wordml" xmlns:wpg="http://schemas.microsoft.com/office/word/2010/wordprocessingGroup" xmlns:wpi="http://schemas.microsoft.com/office/word/2010/wordprocessingInk" xmlns:wne="http://schemas.microsoft.com/office/word/2006/wordml" xmlns:wps="http://schemas.microsoft.com/office/word/2010/wordprocessingShape" mc:Ignorable="w14 w15 wp14">
+<w:hdr xmlns:wpc="http://schemas.microsoft.com/office/word/2010/wordprocessingCanvas" xmlns:mc="http://schemas.openxmlformats.org/markup-compatibility/2006" xmlns:o="urn:schemas-microsoft-com:office:office" xmlns:r="http://schemas.openxmlformats.org/officeDocument/2006/relationships" xmlns:m="http://schemas.openxmlformats.org/officeDocument/2006/math" xmlns:v="urn:schemas-microsoft-com:vml" xmlns:wp14="http://schemas.microsoft.com/office/word/2010/wordprocessingDrawing" xmlns:wp="http://schemas.openxmlformats.org/drawingml/2006/wordprocessingDrawing" xmlns:w10="urn:schemas-microsoft-com:office:word" xmlns:w="http://schemas.openxmlformats.org/wordprocessingml/2006/main" xmlns:w14="http://schemas.microsoft.com/office/word/2010/wordml" xmlns:wpg="http://schemas.microsoft.com/office/word/2010/wordprocessingGroup" xmlns:wpi="http://schemas.microsoft.com/office/word/2010/wordprocessingInk" xmlns:wne="http://schemas.microsoft.com/office/word/2006/wordml" xmlns:wps="http://schemas.microsoft.com/office/word/2010/wordprocessingShape" mc:Ignorable="w14 wp14">
   <w:p>
     <w:pPr>
       <w:pStyle w:val="Header"/>
@@ -9102,7 +9290,7 @@
 </file>
 
 <file path=word/header2.xml><?xml version="1.0" encoding="utf-8"?>
-<w:hdr xmlns:wpc="http://schemas.microsoft.com/office/word/2010/wordprocessingCanvas" xmlns:mc="http://schemas.openxmlformats.org/markup-compatibility/2006" xmlns:o="urn:schemas-microsoft-com:office:office" xmlns:r="http://schemas.openxmlformats.org/officeDocument/2006/relationships" xmlns:m="http://schemas.openxmlformats.org/officeDocument/2006/math" xmlns:v="urn:schemas-microsoft-com:vml" xmlns:wp14="http://schemas.microsoft.com/office/word/2010/wordprocessingDrawing" xmlns:wp="http://schemas.openxmlformats.org/drawingml/2006/wordprocessingDrawing" xmlns:w10="urn:schemas-microsoft-com:office:word" xmlns:w="http://schemas.openxmlformats.org/wordprocessingml/2006/main" xmlns:w14="http://schemas.microsoft.com/office/word/2010/wordml" xmlns:w15="http://schemas.microsoft.com/office/word/2012/wordml" xmlns:wpg="http://schemas.microsoft.com/office/word/2010/wordprocessingGroup" xmlns:wpi="http://schemas.microsoft.com/office/word/2010/wordprocessingInk" xmlns:wne="http://schemas.microsoft.com/office/word/2006/wordml" xmlns:wps="http://schemas.microsoft.com/office/word/2010/wordprocessingShape" mc:Ignorable="w14 w15 wp14">
+<w:hdr xmlns:wpc="http://schemas.microsoft.com/office/word/2010/wordprocessingCanvas" xmlns:mc="http://schemas.openxmlformats.org/markup-compatibility/2006" xmlns:o="urn:schemas-microsoft-com:office:office" xmlns:r="http://schemas.openxmlformats.org/officeDocument/2006/relationships" xmlns:m="http://schemas.openxmlformats.org/officeDocument/2006/math" xmlns:v="urn:schemas-microsoft-com:vml" xmlns:wp14="http://schemas.microsoft.com/office/word/2010/wordprocessingDrawing" xmlns:wp="http://schemas.openxmlformats.org/drawingml/2006/wordprocessingDrawing" xmlns:w10="urn:schemas-microsoft-com:office:word" xmlns:w="http://schemas.openxmlformats.org/wordprocessingml/2006/main" xmlns:w14="http://schemas.microsoft.com/office/word/2010/wordml" xmlns:wpg="http://schemas.microsoft.com/office/word/2010/wordprocessingGroup" xmlns:wpi="http://schemas.microsoft.com/office/word/2010/wordprocessingInk" xmlns:wne="http://schemas.microsoft.com/office/word/2006/wordml" xmlns:wps="http://schemas.microsoft.com/office/word/2010/wordprocessingShape" mc:Ignorable="w14 wp14">
   <w:p>
     <w:pPr>
       <w:pStyle w:val="Header"/>
@@ -9159,7 +9347,7 @@
 </file>
 
 <file path=word/styles.xml><?xml version="1.0" encoding="utf-8"?>
-<w:styles xmlns:mc="http://schemas.openxmlformats.org/markup-compatibility/2006" xmlns:r="http://schemas.openxmlformats.org/officeDocument/2006/relationships" xmlns:w="http://schemas.openxmlformats.org/wordprocessingml/2006/main" xmlns:w14="http://schemas.microsoft.com/office/word/2010/wordml" xmlns:w15="http://schemas.microsoft.com/office/word/2012/wordml" mc:Ignorable="w14 w15">
+<w:styles xmlns:mc="http://schemas.openxmlformats.org/markup-compatibility/2006" xmlns:r="http://schemas.openxmlformats.org/officeDocument/2006/relationships" xmlns:w="http://schemas.openxmlformats.org/wordprocessingml/2006/main" xmlns:w14="http://schemas.microsoft.com/office/word/2010/wordml" mc:Ignorable="w14">
   <w:docDefaults>
     <w:rPrDefault>
       <w:rPr>
@@ -9175,378 +9363,1086 @@
       </w:pPr>
     </w:pPrDefault>
   </w:docDefaults>
-  <w:latentStyles w:defLockedState="0" w:defUIPriority="99" w:defSemiHidden="0" w:defUnhideWhenUsed="0" w:defQFormat="0" w:count="371">
-    <w:lsdException w:name="Normal" w:uiPriority="0" w:qFormat="1"/>
-    <w:lsdException w:name="heading 1" w:uiPriority="9" w:qFormat="1"/>
-    <w:lsdException w:name="heading 2" w:semiHidden="1" w:uiPriority="9" w:unhideWhenUsed="1" w:qFormat="1"/>
-    <w:lsdException w:name="heading 3" w:semiHidden="1" w:uiPriority="9" w:unhideWhenUsed="1" w:qFormat="1"/>
-    <w:lsdException w:name="heading 4" w:semiHidden="1" w:uiPriority="9" w:unhideWhenUsed="1" w:qFormat="1"/>
-    <w:lsdException w:name="heading 5" w:semiHidden="1" w:uiPriority="9" w:unhideWhenUsed="1" w:qFormat="1"/>
-    <w:lsdException w:name="heading 6" w:semiHidden="1" w:uiPriority="9" w:unhideWhenUsed="1" w:qFormat="1"/>
-    <w:lsdException w:name="heading 7" w:semiHidden="1" w:uiPriority="9" w:unhideWhenUsed="1" w:qFormat="1"/>
-    <w:lsdException w:name="heading 8" w:semiHidden="1" w:uiPriority="9" w:unhideWhenUsed="1" w:qFormat="1"/>
-    <w:lsdException w:name="heading 9" w:semiHidden="1" w:uiPriority="9" w:unhideWhenUsed="1" w:qFormat="1"/>
-    <w:lsdException w:name="index 1" w:semiHidden="1" w:unhideWhenUsed="1"/>
-    <w:lsdException w:name="index 2" w:semiHidden="1" w:unhideWhenUsed="1"/>
-    <w:lsdException w:name="index 3" w:semiHidden="1" w:unhideWhenUsed="1"/>
-    <w:lsdException w:name="index 4" w:semiHidden="1" w:unhideWhenUsed="1"/>
-    <w:lsdException w:name="index 5" w:semiHidden="1" w:unhideWhenUsed="1"/>
-    <w:lsdException w:name="index 6" w:semiHidden="1" w:unhideWhenUsed="1"/>
-    <w:lsdException w:name="index 7" w:semiHidden="1" w:unhideWhenUsed="1"/>
-    <w:lsdException w:name="index 8" w:semiHidden="1" w:unhideWhenUsed="1"/>
-    <w:lsdException w:name="index 9" w:semiHidden="1" w:unhideWhenUsed="1"/>
-    <w:lsdException w:name="toc 1" w:semiHidden="1" w:uiPriority="39" w:unhideWhenUsed="1"/>
-    <w:lsdException w:name="toc 2" w:semiHidden="1" w:uiPriority="39" w:unhideWhenUsed="1"/>
-    <w:lsdException w:name="toc 3" w:semiHidden="1" w:uiPriority="39" w:unhideWhenUsed="1"/>
-    <w:lsdException w:name="toc 4" w:semiHidden="1" w:uiPriority="39" w:unhideWhenUsed="1"/>
-    <w:lsdException w:name="toc 5" w:semiHidden="1" w:uiPriority="39" w:unhideWhenUsed="1"/>
-    <w:lsdException w:name="toc 6" w:semiHidden="1" w:uiPriority="39" w:unhideWhenUsed="1"/>
-    <w:lsdException w:name="toc 7" w:semiHidden="1" w:uiPriority="39" w:unhideWhenUsed="1"/>
-    <w:lsdException w:name="toc 8" w:semiHidden="1" w:uiPriority="39" w:unhideWhenUsed="1"/>
-    <w:lsdException w:name="toc 9" w:semiHidden="1" w:uiPriority="39" w:unhideWhenUsed="1"/>
-    <w:lsdException w:name="Normal Indent" w:semiHidden="1" w:unhideWhenUsed="1"/>
-    <w:lsdException w:name="footnote text" w:semiHidden="1" w:unhideWhenUsed="1"/>
-    <w:lsdException w:name="annotation text" w:semiHidden="1" w:unhideWhenUsed="1"/>
-    <w:lsdException w:name="header" w:semiHidden="1" w:unhideWhenUsed="1"/>
-    <w:lsdException w:name="footer" w:semiHidden="1" w:unhideWhenUsed="1"/>
-    <w:lsdException w:name="index heading" w:semiHidden="1" w:unhideWhenUsed="1"/>
-    <w:lsdException w:name="caption" w:semiHidden="1" w:uiPriority="35" w:unhideWhenUsed="1" w:qFormat="1"/>
-    <w:lsdException w:name="table of figures" w:semiHidden="1" w:unhideWhenUsed="1"/>
-    <w:lsdException w:name="envelope address" w:semiHidden="1" w:unhideWhenUsed="1"/>
-    <w:lsdException w:name="envelope return" w:semiHidden="1" w:unhideWhenUsed="1"/>
-    <w:lsdException w:name="footnote reference" w:semiHidden="1" w:unhideWhenUsed="1"/>
-    <w:lsdException w:name="annotation reference" w:semiHidden="1" w:unhideWhenUsed="1"/>
-    <w:lsdException w:name="line number" w:semiHidden="1" w:unhideWhenUsed="1"/>
-    <w:lsdException w:name="page number" w:semiHidden="1" w:unhideWhenUsed="1"/>
-    <w:lsdException w:name="endnote reference" w:semiHidden="1" w:unhideWhenUsed="1"/>
-    <w:lsdException w:name="endnote text" w:semiHidden="1" w:unhideWhenUsed="1"/>
-    <w:lsdException w:name="table of authorities" w:semiHidden="1" w:unhideWhenUsed="1"/>
-    <w:lsdException w:name="macro" w:semiHidden="1" w:unhideWhenUsed="1"/>
-    <w:lsdException w:name="toa heading" w:semiHidden="1" w:unhideWhenUsed="1"/>
-    <w:lsdException w:name="List" w:semiHidden="1" w:unhideWhenUsed="1"/>
-    <w:lsdException w:name="List Bullet" w:semiHidden="1" w:unhideWhenUsed="1"/>
-    <w:lsdException w:name="List Number" w:semiHidden="1" w:unhideWhenUsed="1"/>
-    <w:lsdException w:name="List 2" w:semiHidden="1" w:unhideWhenUsed="1"/>
-    <w:lsdException w:name="List 3" w:semiHidden="1" w:unhideWhenUsed="1"/>
-    <w:lsdException w:name="List 4" w:semiHidden="1" w:unhideWhenUsed="1"/>
-    <w:lsdException w:name="List 5" w:semiHidden="1" w:unhideWhenUsed="1"/>
-    <w:lsdException w:name="List Bullet 2" w:semiHidden="1" w:unhideWhenUsed="1"/>
-    <w:lsdException w:name="List Bullet 3" w:semiHidden="1" w:unhideWhenUsed="1"/>
-    <w:lsdException w:name="List Bullet 4" w:semiHidden="1" w:unhideWhenUsed="1"/>
-    <w:lsdException w:name="List Bullet 5" w:semiHidden="1" w:unhideWhenUsed="1"/>
-    <w:lsdException w:name="List Number 2" w:semiHidden="1" w:unhideWhenUsed="1"/>
-    <w:lsdException w:name="List Number 3" w:semiHidden="1" w:unhideWhenUsed="1"/>
-    <w:lsdException w:name="List Number 4" w:semiHidden="1" w:unhideWhenUsed="1"/>
-    <w:lsdException w:name="List Number 5" w:semiHidden="1" w:unhideWhenUsed="1"/>
-    <w:lsdException w:name="Title" w:uiPriority="0" w:qFormat="1"/>
-    <w:lsdException w:name="Closing" w:semiHidden="1" w:unhideWhenUsed="1"/>
-    <w:lsdException w:name="Signature" w:semiHidden="1" w:unhideWhenUsed="1"/>
-    <w:lsdException w:name="Default Paragraph Font" w:semiHidden="1" w:uiPriority="1" w:unhideWhenUsed="1"/>
-    <w:lsdException w:name="Body Text" w:semiHidden="1" w:unhideWhenUsed="1"/>
-    <w:lsdException w:name="Body Text Indent" w:semiHidden="1" w:unhideWhenUsed="1"/>
-    <w:lsdException w:name="List Continue" w:semiHidden="1" w:unhideWhenUsed="1"/>
-    <w:lsdException w:name="List Continue 2" w:semiHidden="1" w:unhideWhenUsed="1"/>
-    <w:lsdException w:name="List Continue 3" w:semiHidden="1" w:unhideWhenUsed="1"/>
-    <w:lsdException w:name="List Continue 4" w:semiHidden="1" w:unhideWhenUsed="1"/>
-    <w:lsdException w:name="List Continue 5" w:semiHidden="1" w:unhideWhenUsed="1"/>
-    <w:lsdException w:name="Message Header" w:semiHidden="1" w:unhideWhenUsed="1"/>
-    <w:lsdException w:name="Subtitle" w:uiPriority="11" w:qFormat="1"/>
-    <w:lsdException w:name="Salutation" w:semiHidden="1" w:unhideWhenUsed="1"/>
-    <w:lsdException w:name="Date" w:semiHidden="1" w:unhideWhenUsed="1"/>
-    <w:lsdException w:name="Body Text First Indent" w:semiHidden="1" w:unhideWhenUsed="1"/>
-    <w:lsdException w:name="Body Text First Indent 2" w:semiHidden="1" w:unhideWhenUsed="1"/>
-    <w:lsdException w:name="Note Heading" w:semiHidden="1" w:unhideWhenUsed="1"/>
-    <w:lsdException w:name="Body Text 2" w:semiHidden="1" w:unhideWhenUsed="1"/>
-    <w:lsdException w:name="Body Text 3" w:semiHidden="1" w:unhideWhenUsed="1"/>
-    <w:lsdException w:name="Body Text Indent 2" w:semiHidden="1" w:unhideWhenUsed="1"/>
-    <w:lsdException w:name="Body Text Indent 3" w:semiHidden="1" w:unhideWhenUsed="1"/>
-    <w:lsdException w:name="Block Text" w:semiHidden="1" w:unhideWhenUsed="1"/>
-    <w:lsdException w:name="Hyperlink" w:semiHidden="1" w:unhideWhenUsed="1"/>
-    <w:lsdException w:name="FollowedHyperlink" w:semiHidden="1" w:unhideWhenUsed="1"/>
-    <w:lsdException w:name="Strong" w:uiPriority="22" w:qFormat="1"/>
-    <w:lsdException w:name="Emphasis" w:uiPriority="0" w:qFormat="1"/>
-    <w:lsdException w:name="Document Map" w:semiHidden="1" w:unhideWhenUsed="1"/>
-    <w:lsdException w:name="Plain Text" w:semiHidden="1" w:unhideWhenUsed="1"/>
-    <w:lsdException w:name="E-mail Signature" w:semiHidden="1" w:unhideWhenUsed="1"/>
-    <w:lsdException w:name="HTML Top of Form" w:semiHidden="1" w:unhideWhenUsed="1"/>
-    <w:lsdException w:name="HTML Bottom of Form" w:semiHidden="1" w:unhideWhenUsed="1"/>
-    <w:lsdException w:name="Normal (Web)" w:semiHidden="1" w:unhideWhenUsed="1"/>
-    <w:lsdException w:name="HTML Acronym" w:semiHidden="1" w:unhideWhenUsed="1"/>
-    <w:lsdException w:name="HTML Address" w:semiHidden="1" w:unhideWhenUsed="1"/>
-    <w:lsdException w:name="HTML Cite" w:semiHidden="1" w:unhideWhenUsed="1"/>
-    <w:lsdException w:name="HTML Code" w:semiHidden="1" w:unhideWhenUsed="1"/>
-    <w:lsdException w:name="HTML Definition" w:semiHidden="1" w:unhideWhenUsed="1"/>
-    <w:lsdException w:name="HTML Keyboard" w:semiHidden="1" w:unhideWhenUsed="1"/>
-    <w:lsdException w:name="HTML Preformatted" w:semiHidden="1" w:unhideWhenUsed="1"/>
-    <w:lsdException w:name="HTML Sample" w:semiHidden="1" w:unhideWhenUsed="1"/>
-    <w:lsdException w:name="HTML Typewriter" w:semiHidden="1" w:unhideWhenUsed="1"/>
-    <w:lsdException w:name="HTML Variable" w:semiHidden="1" w:unhideWhenUsed="1"/>
-    <w:lsdException w:name="Normal Table" w:semiHidden="1" w:unhideWhenUsed="1"/>
-    <w:lsdException w:name="annotation subject" w:semiHidden="1" w:unhideWhenUsed="1"/>
-    <w:lsdException w:name="No List" w:semiHidden="1" w:unhideWhenUsed="1"/>
-    <w:lsdException w:name="Outline List 1" w:semiHidden="1" w:unhideWhenUsed="1"/>
-    <w:lsdException w:name="Outline List 2" w:semiHidden="1" w:unhideWhenUsed="1"/>
-    <w:lsdException w:name="Outline List 3" w:semiHidden="1" w:unhideWhenUsed="1"/>
-    <w:lsdException w:name="Table Simple 1" w:semiHidden="1" w:unhideWhenUsed="1"/>
-    <w:lsdException w:name="Table Simple 2" w:semiHidden="1" w:unhideWhenUsed="1"/>
-    <w:lsdException w:name="Table Simple 3" w:semiHidden="1" w:unhideWhenUsed="1"/>
-    <w:lsdException w:name="Table Classic 1" w:semiHidden="1" w:unhideWhenUsed="1"/>
-    <w:lsdException w:name="Table Classic 2" w:semiHidden="1" w:unhideWhenUsed="1"/>
-    <w:lsdException w:name="Table Classic 3" w:semiHidden="1" w:unhideWhenUsed="1"/>
-    <w:lsdException w:name="Table Classic 4" w:semiHidden="1" w:unhideWhenUsed="1"/>
-    <w:lsdException w:name="Table Colorful 1" w:semiHidden="1" w:unhideWhenUsed="1"/>
-    <w:lsdException w:name="Table Colorful 2" w:semiHidden="1" w:unhideWhenUsed="1"/>
-    <w:lsdException w:name="Table Colorful 3" w:semiHidden="1" w:unhideWhenUsed="1"/>
-    <w:lsdException w:name="Table Columns 1" w:semiHidden="1" w:unhideWhenUsed="1"/>
-    <w:lsdException w:name="Table Columns 2" w:semiHidden="1" w:unhideWhenUsed="1"/>
-    <w:lsdException w:name="Table Columns 3" w:semiHidden="1" w:unhideWhenUsed="1"/>
-    <w:lsdException w:name="Table Columns 4" w:semiHidden="1" w:unhideWhenUsed="1"/>
-    <w:lsdException w:name="Table Columns 5" w:semiHidden="1" w:unhideWhenUsed="1"/>
-    <w:lsdException w:name="Table Grid 1" w:semiHidden="1" w:unhideWhenUsed="1"/>
-    <w:lsdException w:name="Table Grid 2" w:semiHidden="1" w:unhideWhenUsed="1"/>
-    <w:lsdException w:name="Table Grid 3" w:semiHidden="1" w:unhideWhenUsed="1"/>
-    <w:lsdException w:name="Table Grid 4" w:semiHidden="1" w:unhideWhenUsed="1"/>
-    <w:lsdException w:name="Table Grid 5" w:semiHidden="1" w:unhideWhenUsed="1"/>
-    <w:lsdException w:name="Table Grid 6" w:semiHidden="1" w:unhideWhenUsed="1"/>
-    <w:lsdException w:name="Table Grid 7" w:semiHidden="1" w:unhideWhenUsed="1"/>
-    <w:lsdException w:name="Table Grid 8" w:semiHidden="1" w:unhideWhenUsed="1"/>
-    <w:lsdException w:name="Table List 1" w:semiHidden="1" w:unhideWhenUsed="1"/>
-    <w:lsdException w:name="Table List 2" w:semiHidden="1" w:unhideWhenUsed="1"/>
-    <w:lsdException w:name="Table List 3" w:semiHidden="1" w:unhideWhenUsed="1"/>
-    <w:lsdException w:name="Table List 4" w:semiHidden="1" w:unhideWhenUsed="1"/>
-    <w:lsdException w:name="Table List 5" w:semiHidden="1" w:unhideWhenUsed="1"/>
-    <w:lsdException w:name="Table List 6" w:semiHidden="1" w:unhideWhenUsed="1"/>
-    <w:lsdException w:name="Table List 7" w:semiHidden="1" w:unhideWhenUsed="1"/>
-    <w:lsdException w:name="Table List 8" w:semiHidden="1" w:unhideWhenUsed="1"/>
-    <w:lsdException w:name="Table 3D effects 1" w:semiHidden="1" w:unhideWhenUsed="1"/>
-    <w:lsdException w:name="Table 3D effects 2" w:semiHidden="1" w:unhideWhenUsed="1"/>
-    <w:lsdException w:name="Table 3D effects 3" w:semiHidden="1" w:unhideWhenUsed="1"/>
-    <w:lsdException w:name="Table Contemporary" w:semiHidden="1" w:unhideWhenUsed="1"/>
-    <w:lsdException w:name="Table Elegant" w:semiHidden="1" w:unhideWhenUsed="1"/>
-    <w:lsdException w:name="Table Professional" w:semiHidden="1" w:unhideWhenUsed="1"/>
-    <w:lsdException w:name="Table Subtle 1" w:semiHidden="1" w:unhideWhenUsed="1"/>
-    <w:lsdException w:name="Table Subtle 2" w:semiHidden="1" w:unhideWhenUsed="1"/>
-    <w:lsdException w:name="Table Web 1" w:semiHidden="1" w:unhideWhenUsed="1"/>
-    <w:lsdException w:name="Table Web 2" w:semiHidden="1" w:unhideWhenUsed="1"/>
-    <w:lsdException w:name="Table Web 3" w:semiHidden="1" w:unhideWhenUsed="1"/>
-    <w:lsdException w:name="Balloon Text" w:semiHidden="1" w:unhideWhenUsed="1"/>
-    <w:lsdException w:name="Table Grid" w:uiPriority="59"/>
-    <w:lsdException w:name="Table Theme" w:semiHidden="1" w:unhideWhenUsed="1"/>
-    <w:lsdException w:name="Placeholder Text" w:semiHidden="1"/>
-    <w:lsdException w:name="No Spacing" w:uiPriority="1" w:qFormat="1"/>
-    <w:lsdException w:name="Light Shading" w:uiPriority="60"/>
-    <w:lsdException w:name="Light List" w:uiPriority="61"/>
-    <w:lsdException w:name="Light Grid" w:uiPriority="62"/>
-    <w:lsdException w:name="Medium Shading 1" w:uiPriority="63"/>
-    <w:lsdException w:name="Medium Shading 2" w:uiPriority="64"/>
-    <w:lsdException w:name="Medium List 1" w:uiPriority="65"/>
-    <w:lsdException w:name="Medium List 2" w:uiPriority="66"/>
-    <w:lsdException w:name="Medium Grid 1" w:uiPriority="67"/>
-    <w:lsdException w:name="Medium Grid 2" w:uiPriority="68"/>
-    <w:lsdException w:name="Medium Grid 3" w:uiPriority="69"/>
-    <w:lsdException w:name="Dark List" w:uiPriority="70"/>
-    <w:lsdException w:name="Colorful Shading" w:uiPriority="71"/>
-    <w:lsdException w:name="Colorful List" w:uiPriority="72"/>
-    <w:lsdException w:name="Colorful Grid" w:uiPriority="73"/>
-    <w:lsdException w:name="Light Shading Accent 1" w:uiPriority="60"/>
-    <w:lsdException w:name="Light List Accent 1" w:uiPriority="61"/>
-    <w:lsdException w:name="Light Grid Accent 1" w:uiPriority="62"/>
-    <w:lsdException w:name="Medium Shading 1 Accent 1" w:uiPriority="63"/>
-    <w:lsdException w:name="Medium Shading 2 Accent 1" w:uiPriority="64"/>
-    <w:lsdException w:name="Medium List 1 Accent 1" w:uiPriority="65"/>
-    <w:lsdException w:name="Revision" w:semiHidden="1"/>
-    <w:lsdException w:name="List Paragraph" w:uiPriority="34" w:qFormat="1"/>
-    <w:lsdException w:name="Quote" w:uiPriority="29" w:qFormat="1"/>
-    <w:lsdException w:name="Intense Quote" w:uiPriority="30" w:qFormat="1"/>
-    <w:lsdException w:name="Medium List 2 Accent 1" w:uiPriority="66"/>
-    <w:lsdException w:name="Medium Grid 1 Accent 1" w:uiPriority="67"/>
-    <w:lsdException w:name="Medium Grid 2 Accent 1" w:uiPriority="68"/>
-    <w:lsdException w:name="Medium Grid 3 Accent 1" w:uiPriority="69"/>
-    <w:lsdException w:name="Dark List Accent 1" w:uiPriority="70"/>
-    <w:lsdException w:name="Colorful Shading Accent 1" w:uiPriority="71"/>
-    <w:lsdException w:name="Colorful List Accent 1" w:uiPriority="72"/>
-    <w:lsdException w:name="Colorful Grid Accent 1" w:uiPriority="73"/>
-    <w:lsdException w:name="Light Shading Accent 2" w:uiPriority="60"/>
-    <w:lsdException w:name="Light List Accent 2" w:uiPriority="61"/>
-    <w:lsdException w:name="Light Grid Accent 2" w:uiPriority="62"/>
-    <w:lsdException w:name="Medium Shading 1 Accent 2" w:uiPriority="63"/>
-    <w:lsdException w:name="Medium Shading 2 Accent 2" w:uiPriority="64"/>
-    <w:lsdException w:name="Medium List 1 Accent 2" w:uiPriority="65"/>
-    <w:lsdException w:name="Medium List 2 Accent 2" w:uiPriority="66"/>
-    <w:lsdException w:name="Medium Grid 1 Accent 2" w:uiPriority="67"/>
-    <w:lsdException w:name="Medium Grid 2 Accent 2" w:uiPriority="68"/>
-    <w:lsdException w:name="Medium Grid 3 Accent 2" w:uiPriority="69"/>
-    <w:lsdException w:name="Dark List Accent 2" w:uiPriority="70"/>
-    <w:lsdException w:name="Colorful Shading Accent 2" w:uiPriority="71"/>
-    <w:lsdException w:name="Colorful List Accent 2" w:uiPriority="72"/>
-    <w:lsdException w:name="Colorful Grid Accent 2" w:uiPriority="73"/>
-    <w:lsdException w:name="Light Shading Accent 3" w:uiPriority="60"/>
-    <w:lsdException w:name="Light List Accent 3" w:uiPriority="61"/>
-    <w:lsdException w:name="Light Grid Accent 3" w:uiPriority="62"/>
-    <w:lsdException w:name="Medium Shading 1 Accent 3" w:uiPriority="63"/>
-    <w:lsdException w:name="Medium Shading 2 Accent 3" w:uiPriority="64"/>
-    <w:lsdException w:name="Medium List 1 Accent 3" w:uiPriority="65"/>
-    <w:lsdException w:name="Medium List 2 Accent 3" w:uiPriority="66"/>
-    <w:lsdException w:name="Medium Grid 1 Accent 3" w:uiPriority="67"/>
-    <w:lsdException w:name="Medium Grid 2 Accent 3" w:uiPriority="68"/>
-    <w:lsdException w:name="Medium Grid 3 Accent 3" w:uiPriority="69"/>
-    <w:lsdException w:name="Dark List Accent 3" w:uiPriority="70"/>
-    <w:lsdException w:name="Colorful Shading Accent 3" w:uiPriority="71"/>
-    <w:lsdException w:name="Colorful List Accent 3" w:uiPriority="72"/>
-    <w:lsdException w:name="Colorful Grid Accent 3" w:uiPriority="73"/>
-    <w:lsdException w:name="Light Shading Accent 4" w:uiPriority="60"/>
-    <w:lsdException w:name="Light List Accent 4" w:uiPriority="61"/>
-    <w:lsdException w:name="Light Grid Accent 4" w:uiPriority="62"/>
-    <w:lsdException w:name="Medium Shading 1 Accent 4" w:uiPriority="63"/>
-    <w:lsdException w:name="Medium Shading 2 Accent 4" w:uiPriority="64"/>
-    <w:lsdException w:name="Medium List 1 Accent 4" w:uiPriority="65"/>
-    <w:lsdException w:name="Medium List 2 Accent 4" w:uiPriority="66"/>
-    <w:lsdException w:name="Medium Grid 1 Accent 4" w:uiPriority="67"/>
-    <w:lsdException w:name="Medium Grid 2 Accent 4" w:uiPriority="68"/>
-    <w:lsdException w:name="Medium Grid 3 Accent 4" w:uiPriority="69"/>
-    <w:lsdException w:name="Dark List Accent 4" w:uiPriority="70"/>
-    <w:lsdException w:name="Colorful Shading Accent 4" w:uiPriority="71"/>
-    <w:lsdException w:name="Colorful List Accent 4" w:uiPriority="72"/>
-    <w:lsdException w:name="Colorful Grid Accent 4" w:uiPriority="73"/>
-    <w:lsdException w:name="Light Shading Accent 5" w:uiPriority="60"/>
-    <w:lsdException w:name="Light List Accent 5" w:uiPriority="61"/>
-    <w:lsdException w:name="Light Grid Accent 5" w:uiPriority="62"/>
-    <w:lsdException w:name="Medium Shading 1 Accent 5" w:uiPriority="63"/>
-    <w:lsdException w:name="Medium Shading 2 Accent 5" w:uiPriority="64"/>
-    <w:lsdException w:name="Medium List 1 Accent 5" w:uiPriority="65"/>
-    <w:lsdException w:name="Medium List 2 Accent 5" w:uiPriority="66"/>
-    <w:lsdException w:name="Medium Grid 1 Accent 5" w:uiPriority="67"/>
-    <w:lsdException w:name="Medium Grid 2 Accent 5" w:uiPriority="68"/>
-    <w:lsdException w:name="Medium Grid 3 Accent 5" w:uiPriority="69"/>
-    <w:lsdException w:name="Dark List Accent 5" w:uiPriority="70"/>
-    <w:lsdException w:name="Colorful Shading Accent 5" w:uiPriority="71"/>
-    <w:lsdException w:name="Colorful List Accent 5" w:uiPriority="72"/>
-    <w:lsdException w:name="Colorful Grid Accent 5" w:uiPriority="73"/>
-    <w:lsdException w:name="Light Shading Accent 6" w:uiPriority="60"/>
-    <w:lsdException w:name="Light List Accent 6" w:uiPriority="61"/>
-    <w:lsdException w:name="Light Grid Accent 6" w:uiPriority="62"/>
-    <w:lsdException w:name="Medium Shading 1 Accent 6" w:uiPriority="63"/>
-    <w:lsdException w:name="Medium Shading 2 Accent 6" w:uiPriority="64"/>
-    <w:lsdException w:name="Medium List 1 Accent 6" w:uiPriority="65"/>
-    <w:lsdException w:name="Medium List 2 Accent 6" w:uiPriority="66"/>
-    <w:lsdException w:name="Medium Grid 1 Accent 6" w:uiPriority="67"/>
-    <w:lsdException w:name="Medium Grid 2 Accent 6" w:uiPriority="68"/>
-    <w:lsdException w:name="Medium Grid 3 Accent 6" w:uiPriority="69"/>
-    <w:lsdException w:name="Dark List Accent 6" w:uiPriority="70"/>
-    <w:lsdException w:name="Colorful Shading Accent 6" w:uiPriority="71"/>
-    <w:lsdException w:name="Colorful List Accent 6" w:uiPriority="72"/>
-    <w:lsdException w:name="Colorful Grid Accent 6" w:uiPriority="73"/>
-    <w:lsdException w:name="Subtle Emphasis" w:uiPriority="19" w:qFormat="1"/>
-    <w:lsdException w:name="Intense Emphasis" w:uiPriority="21" w:qFormat="1"/>
-    <w:lsdException w:name="Subtle Reference" w:uiPriority="31" w:qFormat="1"/>
-    <w:lsdException w:name="Intense Reference" w:uiPriority="32" w:qFormat="1"/>
-    <w:lsdException w:name="Book Title" w:uiPriority="33" w:qFormat="1"/>
-    <w:lsdException w:name="Bibliography" w:semiHidden="1" w:uiPriority="37" w:unhideWhenUsed="1"/>
-    <w:lsdException w:name="TOC Heading" w:semiHidden="1" w:uiPriority="39" w:unhideWhenUsed="1" w:qFormat="1"/>
-    <w:lsdException w:name="Plain Table 1" w:uiPriority="41"/>
-    <w:lsdException w:name="Plain Table 2" w:uiPriority="42"/>
-    <w:lsdException w:name="Plain Table 3" w:uiPriority="43"/>
-    <w:lsdException w:name="Plain Table 4" w:uiPriority="44"/>
-    <w:lsdException w:name="Plain Table 5" w:uiPriority="45"/>
-    <w:lsdException w:name="Grid Table Light" w:uiPriority="40"/>
-    <w:lsdException w:name="Grid Table 1 Light" w:uiPriority="46"/>
-    <w:lsdException w:name="Grid Table 2" w:uiPriority="47"/>
-    <w:lsdException w:name="Grid Table 3" w:uiPriority="48"/>
-    <w:lsdException w:name="Grid Table 4" w:uiPriority="49"/>
-    <w:lsdException w:name="Grid Table 5 Dark" w:uiPriority="50"/>
-    <w:lsdException w:name="Grid Table 6 Colorful" w:uiPriority="51"/>
-    <w:lsdException w:name="Grid Table 7 Colorful" w:uiPriority="52"/>
-    <w:lsdException w:name="Grid Table 1 Light Accent 1" w:uiPriority="46"/>
-    <w:lsdException w:name="Grid Table 2 Accent 1" w:uiPriority="47"/>
-    <w:lsdException w:name="Grid Table 3 Accent 1" w:uiPriority="48"/>
-    <w:lsdException w:name="Grid Table 4 Accent 1" w:uiPriority="49"/>
-    <w:lsdException w:name="Grid Table 5 Dark Accent 1" w:uiPriority="50"/>
-    <w:lsdException w:name="Grid Table 6 Colorful Accent 1" w:uiPriority="51"/>
-    <w:lsdException w:name="Grid Table 7 Colorful Accent 1" w:uiPriority="52"/>
-    <w:lsdException w:name="Grid Table 1 Light Accent 2" w:uiPriority="46"/>
-    <w:lsdException w:name="Grid Table 2 Accent 2" w:uiPriority="47"/>
-    <w:lsdException w:name="Grid Table 3 Accent 2" w:uiPriority="48"/>
-    <w:lsdException w:name="Grid Table 4 Accent 2" w:uiPriority="49"/>
-    <w:lsdException w:name="Grid Table 5 Dark Accent 2" w:uiPriority="50"/>
-    <w:lsdException w:name="Grid Table 6 Colorful Accent 2" w:uiPriority="51"/>
-    <w:lsdException w:name="Grid Table 7 Colorful Accent 2" w:uiPriority="52"/>
-    <w:lsdException w:name="Grid Table 1 Light Accent 3" w:uiPriority="46"/>
-    <w:lsdException w:name="Grid Table 2 Accent 3" w:uiPriority="47"/>
-    <w:lsdException w:name="Grid Table 3 Accent 3" w:uiPriority="48"/>
-    <w:lsdException w:name="Grid Table 4 Accent 3" w:uiPriority="49"/>
-    <w:lsdException w:name="Grid Table 5 Dark Accent 3" w:uiPriority="50"/>
-    <w:lsdException w:name="Grid Table 6 Colorful Accent 3" w:uiPriority="51"/>
-    <w:lsdException w:name="Grid Table 7 Colorful Accent 3" w:uiPriority="52"/>
-    <w:lsdException w:name="Grid Table 1 Light Accent 4" w:uiPriority="46"/>
-    <w:lsdException w:name="Grid Table 2 Accent 4" w:uiPriority="47"/>
-    <w:lsdException w:name="Grid Table 3 Accent 4" w:uiPriority="48"/>
-    <w:lsdException w:name="Grid Table 4 Accent 4" w:uiPriority="49"/>
-    <w:lsdException w:name="Grid Table 5 Dark Accent 4" w:uiPriority="50"/>
-    <w:lsdException w:name="Grid Table 6 Colorful Accent 4" w:uiPriority="51"/>
-    <w:lsdException w:name="Grid Table 7 Colorful Accent 4" w:uiPriority="52"/>
-    <w:lsdException w:name="Grid Table 1 Light Accent 5" w:uiPriority="46"/>
-    <w:lsdException w:name="Grid Table 2 Accent 5" w:uiPriority="47"/>
-    <w:lsdException w:name="Grid Table 3 Accent 5" w:uiPriority="48"/>
-    <w:lsdException w:name="Grid Table 4 Accent 5" w:uiPriority="49"/>
-    <w:lsdException w:name="Grid Table 5 Dark Accent 5" w:uiPriority="50"/>
-    <w:lsdException w:name="Grid Table 6 Colorful Accent 5" w:uiPriority="51"/>
-    <w:lsdException w:name="Grid Table 7 Colorful Accent 5" w:uiPriority="52"/>
-    <w:lsdException w:name="Grid Table 1 Light Accent 6" w:uiPriority="46"/>
-    <w:lsdException w:name="Grid Table 2 Accent 6" w:uiPriority="47"/>
-    <w:lsdException w:name="Grid Table 3 Accent 6" w:uiPriority="48"/>
-    <w:lsdException w:name="Grid Table 4 Accent 6" w:uiPriority="49"/>
-    <w:lsdException w:name="Grid Table 5 Dark Accent 6" w:uiPriority="50"/>
-    <w:lsdException w:name="Grid Table 6 Colorful Accent 6" w:uiPriority="51"/>
-    <w:lsdException w:name="Grid Table 7 Colorful Accent 6" w:uiPriority="52"/>
-    <w:lsdException w:name="List Table 1 Light" w:uiPriority="46"/>
-    <w:lsdException w:name="List Table 2" w:uiPriority="47"/>
-    <w:lsdException w:name="List Table 3" w:uiPriority="48"/>
-    <w:lsdException w:name="List Table 4" w:uiPriority="49"/>
-    <w:lsdException w:name="List Table 5 Dark" w:uiPriority="50"/>
-    <w:lsdException w:name="List Table 6 Colorful" w:uiPriority="51"/>
-    <w:lsdException w:name="List Table 7 Colorful" w:uiPriority="52"/>
-    <w:lsdException w:name="List Table 1 Light Accent 1" w:uiPriority="46"/>
-    <w:lsdException w:name="List Table 2 Accent 1" w:uiPriority="47"/>
-    <w:lsdException w:name="List Table 3 Accent 1" w:uiPriority="48"/>
-    <w:lsdException w:name="List Table 4 Accent 1" w:uiPriority="49"/>
-    <w:lsdException w:name="List Table 5 Dark Accent 1" w:uiPriority="50"/>
-    <w:lsdException w:name="List Table 6 Colorful Accent 1" w:uiPriority="51"/>
-    <w:lsdException w:name="List Table 7 Colorful Accent 1" w:uiPriority="52"/>
-    <w:lsdException w:name="List Table 1 Light Accent 2" w:uiPriority="46"/>
-    <w:lsdException w:name="List Table 2 Accent 2" w:uiPriority="47"/>
-    <w:lsdException w:name="List Table 3 Accent 2" w:uiPriority="48"/>
-    <w:lsdException w:name="List Table 4 Accent 2" w:uiPriority="49"/>
-    <w:lsdException w:name="List Table 5 Dark Accent 2" w:uiPriority="50"/>
-    <w:lsdException w:name="List Table 6 Colorful Accent 2" w:uiPriority="51"/>
-    <w:lsdException w:name="List Table 7 Colorful Accent 2" w:uiPriority="52"/>
-    <w:lsdException w:name="List Table 1 Light Accent 3" w:uiPriority="46"/>
-    <w:lsdException w:name="List Table 2 Accent 3" w:uiPriority="47"/>
-    <w:lsdException w:name="List Table 3 Accent 3" w:uiPriority="48"/>
-    <w:lsdException w:name="List Table 4 Accent 3" w:uiPriority="49"/>
-    <w:lsdException w:name="List Table 5 Dark Accent 3" w:uiPriority="50"/>
-    <w:lsdException w:name="List Table 6 Colorful Accent 3" w:uiPriority="51"/>
-    <w:lsdException w:name="List Table 7 Colorful Accent 3" w:uiPriority="52"/>
-    <w:lsdException w:name="List Table 1 Light Accent 4" w:uiPriority="46"/>
-    <w:lsdException w:name="List Table 2 Accent 4" w:uiPriority="47"/>
-    <w:lsdException w:name="List Table 3 Accent 4" w:uiPriority="48"/>
-    <w:lsdException w:name="List Table 4 Accent 4" w:uiPriority="49"/>
-    <w:lsdException w:name="List Table 5 Dark Accent 4" w:uiPriority="50"/>
-    <w:lsdException w:name="List Table 6 Colorful Accent 4" w:uiPriority="51"/>
-    <w:lsdException w:name="List Table 7 Colorful Accent 4" w:uiPriority="52"/>
-    <w:lsdException w:name="List Table 1 Light Accent 5" w:uiPriority="46"/>
-    <w:lsdException w:name="List Table 2 Accent 5" w:uiPriority="47"/>
-    <w:lsdException w:name="List Table 3 Accent 5" w:uiPriority="48"/>
-    <w:lsdException w:name="List Table 4 Accent 5" w:uiPriority="49"/>
-    <w:lsdException w:name="List Table 5 Dark Accent 5" w:uiPriority="50"/>
-    <w:lsdException w:name="List Table 6 Colorful Accent 5" w:uiPriority="51"/>
-    <w:lsdException w:name="List Table 7 Colorful Accent 5" w:uiPriority="52"/>
-    <w:lsdException w:name="List Table 1 Light Accent 6" w:uiPriority="46"/>
-    <w:lsdException w:name="List Table 2 Accent 6" w:uiPriority="47"/>
-    <w:lsdException w:name="List Table 3 Accent 6" w:uiPriority="48"/>
-    <w:lsdException w:name="List Table 4 Accent 6" w:uiPriority="49"/>
-    <w:lsdException w:name="List Table 5 Dark Accent 6" w:uiPriority="50"/>
-    <w:lsdException w:name="List Table 6 Colorful Accent 6" w:uiPriority="51"/>
-    <w:lsdException w:name="List Table 7 Colorful Accent 6" w:uiPriority="52"/>
+  <w:latentStyles w:defLockedState="0" w:defUIPriority="99" w:defSemiHidden="1" w:defUnhideWhenUsed="1" w:defQFormat="0" w:count="267">
+    <w:lsdException w:name="Normal" w:semiHidden="0" w:uiPriority="0" w:unhideWhenUsed="0" w:qFormat="1"/>
+    <w:lsdException w:name="heading 1" w:semiHidden="0" w:uiPriority="9" w:unhideWhenUsed="0" w:qFormat="1"/>
+    <w:lsdException w:name="heading 2" w:uiPriority="9" w:qFormat="1"/>
+    <w:lsdException w:name="heading 3" w:uiPriority="9" w:qFormat="1"/>
+    <w:lsdException w:name="heading 4" w:uiPriority="9" w:qFormat="1"/>
+    <w:lsdException w:name="heading 5" w:uiPriority="9" w:qFormat="1"/>
+    <w:lsdException w:name="heading 6" w:uiPriority="9" w:qFormat="1"/>
+    <w:lsdException w:name="heading 7" w:uiPriority="9" w:qFormat="1"/>
+    <w:lsdException w:name="heading 8" w:uiPriority="9" w:qFormat="1"/>
+    <w:lsdException w:name="heading 9" w:uiPriority="9" w:qFormat="1"/>
+    <w:lsdException w:name="toc 1" w:uiPriority="39"/>
+    <w:lsdException w:name="toc 2" w:uiPriority="39"/>
+    <w:lsdException w:name="toc 3" w:uiPriority="39"/>
+    <w:lsdException w:name="toc 4" w:uiPriority="39"/>
+    <w:lsdException w:name="toc 5" w:uiPriority="39"/>
+    <w:lsdException w:name="toc 6" w:uiPriority="39"/>
+    <w:lsdException w:name="toc 7" w:uiPriority="39"/>
+    <w:lsdException w:name="toc 8" w:uiPriority="39"/>
+    <w:lsdException w:name="toc 9" w:uiPriority="39"/>
+    <w:lsdException w:name="caption" w:uiPriority="35" w:qFormat="1"/>
+    <w:lsdException w:name="Title" w:semiHidden="0" w:uiPriority="0" w:unhideWhenUsed="0" w:qFormat="1"/>
+    <w:lsdException w:name="Default Paragraph Font" w:uiPriority="1"/>
+    <w:lsdException w:name="Subtitle" w:semiHidden="0" w:uiPriority="11" w:unhideWhenUsed="0" w:qFormat="1"/>
+    <w:lsdException w:name="Strong" w:semiHidden="0" w:uiPriority="22" w:unhideWhenUsed="0" w:qFormat="1"/>
+    <w:lsdException w:name="Emphasis" w:semiHidden="0" w:uiPriority="0" w:unhideWhenUsed="0" w:qFormat="1"/>
+    <w:lsdException w:name="Table Grid" w:semiHidden="0" w:uiPriority="59" w:unhideWhenUsed="0"/>
+    <w:lsdException w:name="Placeholder Text" w:unhideWhenUsed="0"/>
+    <w:lsdException w:name="No Spacing" w:semiHidden="0" w:uiPriority="1" w:unhideWhenUsed="0" w:qFormat="1"/>
+    <w:lsdException w:name="Light Shading" w:semiHidden="0" w:uiPriority="60" w:unhideWhenUsed="0"/>
+    <w:lsdException w:name="Light List" w:semiHidden="0" w:uiPriority="61" w:unhideWhenUsed="0"/>
+    <w:lsdException w:name="Light Grid" w:semiHidden="0" w:uiPriority="62" w:unhideWhenUsed="0"/>
+    <w:lsdException w:name="Medium Shading 1" w:semiHidden="0" w:uiPriority="63" w:unhideWhenUsed="0"/>
+    <w:lsdException w:name="Medium Shading 2" w:semiHidden="0" w:uiPriority="64" w:unhideWhenUsed="0"/>
+    <w:lsdException w:name="Medium List 1" w:semiHidden="0" w:uiPriority="65" w:unhideWhenUsed="0"/>
+    <w:lsdException w:name="Medium List 2" w:semiHidden="0" w:uiPriority="66" w:unhideWhenUsed="0"/>
+    <w:lsdException w:name="Medium Grid 1" w:semiHidden="0" w:uiPriority="67" w:unhideWhenUsed="0"/>
+    <w:lsdException w:name="Medium Grid 2" w:semiHidden="0" w:uiPriority="68" w:unhideWhenUsed="0"/>
+    <w:lsdException w:name="Medium Grid 3" w:semiHidden="0" w:uiPriority="69" w:unhideWhenUsed="0"/>
+    <w:lsdException w:name="Dark List" w:semiHidden="0" w:uiPriority="70" w:unhideWhenUsed="0"/>
+    <w:lsdException w:name="Colorful Shading" w:semiHidden="0" w:uiPriority="71" w:unhideWhenUsed="0"/>
+    <w:lsdException w:name="Colorful List" w:semiHidden="0" w:uiPriority="72" w:unhideWhenUsed="0"/>
+    <w:lsdException w:name="Colorful Grid" w:semiHidden="0" w:uiPriority="73" w:unhideWhenUsed="0"/>
+    <w:lsdException w:name="Light Shading Accent 1" w:semiHidden="0" w:uiPriority="60" w:unhideWhenUsed="0"/>
+    <w:lsdException w:name="Light List Accent 1" w:semiHidden="0" w:uiPriority="61" w:unhideWhenUsed="0"/>
+    <w:lsdException w:name="Light Grid Accent 1" w:semiHidden="0" w:uiPriority="62" w:unhideWhenUsed="0"/>
+    <w:lsdException w:name="Medium Shading 1 Accent 1" w:semiHidden="0" w:uiPriority="63" w:unhideWhenUsed="0"/>
+    <w:lsdException w:name="Medium Shading 2 Accent 1" w:semiHidden="0" w:uiPriority="64" w:unhideWhenUsed="0"/>
+    <w:lsdException w:name="Medium List 1 Accent 1" w:semiHidden="0" w:uiPriority="65" w:unhideWhenUsed="0"/>
+    <w:lsdException w:name="Revision" w:unhideWhenUsed="0"/>
+    <w:lsdException w:name="List Paragraph" w:semiHidden="0" w:uiPriority="34" w:unhideWhenUsed="0" w:qFormat="1"/>
+    <w:lsdException w:name="Quote" w:semiHidden="0" w:uiPriority="29" w:unhideWhenUsed="0" w:qFormat="1"/>
+    <w:lsdException w:name="Intense Quote" w:semiHidden="0" w:uiPriority="30" w:unhideWhenUsed="0" w:qFormat="1"/>
+    <w:lsdException w:name="Medium List 2 Accent 1" w:semiHidden="0" w:uiPriority="66" w:unhideWhenUsed="0"/>
+    <w:lsdException w:name="Medium Grid 1 Accent 1" w:semiHidden="0" w:uiPriority="67" w:unhideWhenUsed="0"/>
+    <w:lsdException w:name="Medium Grid 2 Accent 1" w:semiHidden="0" w:uiPriority="68" w:unhideWhenUsed="0"/>
+    <w:lsdException w:name="Medium Grid 3 Accent 1" w:semiHidden="0" w:uiPriority="69" w:unhideWhenUsed="0"/>
+    <w:lsdException w:name="Dark List Accent 1" w:semiHidden="0" w:uiPriority="70" w:unhideWhenUsed="0"/>
+    <w:lsdException w:name="Colorful Shading Accent 1" w:semiHidden="0" w:uiPriority="71" w:unhideWhenUsed="0"/>
+    <w:lsdException w:name="Colorful List Accent 1" w:semiHidden="0" w:uiPriority="72" w:unhideWhenUsed="0"/>
+    <w:lsdException w:name="Colorful Grid Accent 1" w:semiHidden="0" w:uiPriority="73" w:unhideWhenUsed="0"/>
+    <w:lsdException w:name="Light Shading Accent 2" w:semiHidden="0" w:uiPriority="60" w:unhideWhenUsed="0"/>
+    <w:lsdException w:name="Light List Accent 2" w:semiHidden="0" w:uiPriority="61" w:unhideWhenUsed="0"/>
+    <w:lsdException w:name="Light Grid Accent 2" w:semiHidden="0" w:uiPriority="62" w:unhideWhenUsed="0"/>
+    <w:lsdException w:name="Medium Shading 1 Accent 2" w:semiHidden="0" w:uiPriority="63" w:unhideWhenUsed="0"/>
+    <w:lsdException w:name="Medium Shading 2 Accent 2" w:semiHidden="0" w:uiPriority="64" w:unhideWhenUsed="0"/>
+    <w:lsdException w:name="Medium List 1 Accent 2" w:semiHidden="0" w:uiPriority="65" w:unhideWhenUsed="0"/>
+    <w:lsdException w:name="Medium List 2 Accent 2" w:semiHidden="0" w:uiPriority="66" w:unhideWhenUsed="0"/>
+    <w:lsdException w:name="Medium Grid 1 Accent 2" w:semiHidden="0" w:uiPriority="67" w:unhideWhenUsed="0"/>
+    <w:lsdException w:name="Medium Grid 2 Accent 2" w:semiHidden="0" w:uiPriority="68" w:unhideWhenUsed="0"/>
+    <w:lsdException w:name="Medium Grid 3 Accent 2" w:semiHidden="0" w:uiPriority="69" w:unhideWhenUsed="0"/>
+    <w:lsdException w:name="Dark List Accent 2" w:semiHidden="0" w:uiPriority="70" w:unhideWhenUsed="0"/>
+    <w:lsdException w:name="Colorful Shading Accent 2" w:semiHidden="0" w:uiPriority="71" w:unhideWhenUsed="0"/>
+    <w:lsdException w:name="Colorful List Accent 2" w:semiHidden="0" w:uiPriority="72" w:unhideWhenUsed="0"/>
+    <w:lsdException w:name="Colorful Grid Accent 2" w:semiHidden="0" w:uiPriority="73" w:unhideWhenUsed="0"/>
+    <w:lsdException w:name="Light Shading Accent 3" w:semiHidden="0" w:uiPriority="60" w:unhideWhenUsed="0"/>
+    <w:lsdException w:name="Light List Accent 3" w:semiHidden="0" w:uiPriority="61" w:unhideWhenUsed="0"/>
+    <w:lsdException w:name="Light Grid Accent 3" w:semiHidden="0" w:uiPriority="62" w:unhideWhenUsed="0"/>
+    <w:lsdException w:name="Medium Shading 1 Accent 3" w:semiHidden="0" w:uiPriority="63" w:unhideWhenUsed="0"/>
+    <w:lsdException w:name="Medium Shading 2 Accent 3" w:semiHidden="0" w:uiPriority="64" w:unhideWhenUsed="0"/>
+    <w:lsdException w:name="Medium List 1 Accent 3" w:semiHidden="0" w:uiPriority="65" w:unhideWhenUsed="0"/>
+    <w:lsdException w:name="Medium List 2 Accent 3" w:semiHidden="0" w:uiPriority="66" w:unhideWhenUsed="0"/>
+    <w:lsdException w:name="Medium Grid 1 Accent 3" w:semiHidden="0" w:uiPriority="67" w:unhideWhenUsed="0"/>
+    <w:lsdException w:name="Medium Grid 2 Accent 3" w:semiHidden="0" w:uiPriority="68" w:unhideWhenUsed="0"/>
+    <w:lsdException w:name="Medium Grid 3 Accent 3" w:semiHidden="0" w:uiPriority="69" w:unhideWhenUsed="0"/>
+    <w:lsdException w:name="Dark List Accent 3" w:semiHidden="0" w:uiPriority="70" w:unhideWhenUsed="0"/>
+    <w:lsdException w:name="Colorful Shading Accent 3" w:semiHidden="0" w:uiPriority="71" w:unhideWhenUsed="0"/>
+    <w:lsdException w:name="Colorful List Accent 3" w:semiHidden="0" w:uiPriority="72" w:unhideWhenUsed="0"/>
+    <w:lsdException w:name="Colorful Grid Accent 3" w:semiHidden="0" w:uiPriority="73" w:unhideWhenUsed="0"/>
+    <w:lsdException w:name="Light Shading Accent 4" w:semiHidden="0" w:uiPriority="60" w:unhideWhenUsed="0"/>
+    <w:lsdException w:name="Light List Accent 4" w:semiHidden="0" w:uiPriority="61" w:unhideWhenUsed="0"/>
+    <w:lsdException w:name="Light Grid Accent 4" w:semiHidden="0" w:uiPriority="62" w:unhideWhenUsed="0"/>
+    <w:lsdException w:name="Medium Shading 1 Accent 4" w:semiHidden="0" w:uiPriority="63" w:unhideWhenUsed="0"/>
+    <w:lsdException w:name="Medium Shading 2 Accent 4" w:semiHidden="0" w:uiPriority="64" w:unhideWhenUsed="0"/>
+    <w:lsdException w:name="Medium List 1 Accent 4" w:semiHidden="0" w:uiPriority="65" w:unhideWhenUsed="0"/>
+    <w:lsdException w:name="Medium List 2 Accent 4" w:semiHidden="0" w:uiPriority="66" w:unhideWhenUsed="0"/>
+    <w:lsdException w:name="Medium Grid 1 Accent 4" w:semiHidden="0" w:uiPriority="67" w:unhideWhenUsed="0"/>
+    <w:lsdException w:name="Medium Grid 2 Accent 4" w:semiHidden="0" w:uiPriority="68" w:unhideWhenUsed="0"/>
+    <w:lsdException w:name="Medium Grid 3 Accent 4" w:semiHidden="0" w:uiPriority="69" w:unhideWhenUsed="0"/>
+    <w:lsdException w:name="Dark List Accent 4" w:semiHidden="0" w:uiPriority="70" w:unhideWhenUsed="0"/>
+    <w:lsdException w:name="Colorful Shading Accent 4" w:semiHidden="0" w:uiPriority="71" w:unhideWhenUsed="0"/>
+    <w:lsdException w:name="Colorful List Accent 4" w:semiHidden="0" w:uiPriority="72" w:unhideWhenUsed="0"/>
+    <w:lsdException w:name="Colorful Grid Accent 4" w:semiHidden="0" w:uiPriority="73" w:unhideWhenUsed="0"/>
+    <w:lsdException w:name="Light Shading Accent 5" w:semiHidden="0" w:uiPriority="60" w:unhideWhenUsed="0"/>
+    <w:lsdException w:name="Light List Accent 5" w:semiHidden="0" w:uiPriority="61" w:unhideWhenUsed="0"/>
+    <w:lsdException w:name="Light Grid Accent 5" w:semiHidden="0" w:uiPriority="62" w:unhideWhenUsed="0"/>
+    <w:lsdException w:name="Medium Shading 1 Accent 5" w:semiHidden="0" w:uiPriority="63" w:unhideWhenUsed="0"/>
+    <w:lsdException w:name="Medium Shading 2 Accent 5" w:semiHidden="0" w:uiPriority="64" w:unhideWhenUsed="0"/>
+    <w:lsdException w:name="Medium List 1 Accent 5" w:semiHidden="0" w:uiPriority="65" w:unhideWhenUsed="0"/>
+    <w:lsdException w:name="Medium List 2 Accent 5" w:semiHidden="0" w:uiPriority="66" w:unhideWhenUsed="0"/>
+    <w:lsdException w:name="Medium Grid 1 Accent 5" w:semiHidden="0" w:uiPriority="67" w:unhideWhenUsed="0"/>
+    <w:lsdException w:name="Medium Grid 2 Accent 5" w:semiHidden="0" w:uiPriority="68" w:unhideWhenUsed="0"/>
+    <w:lsdException w:name="Medium Grid 3 Accent 5" w:semiHidden="0" w:uiPriority="69" w:unhideWhenUsed="0"/>
+    <w:lsdException w:name="Dark List Accent 5" w:semiHidden="0" w:uiPriority="70" w:unhideWhenUsed="0"/>
+    <w:lsdException w:name="Colorful Shading Accent 5" w:semiHidden="0" w:uiPriority="71" w:unhideWhenUsed="0"/>
+    <w:lsdException w:name="Colorful List Accent 5" w:semiHidden="0" w:uiPriority="72" w:unhideWhenUsed="0"/>
+    <w:lsdException w:name="Colorful Grid Accent 5" w:semiHidden="0" w:uiPriority="73" w:unhideWhenUsed="0"/>
+    <w:lsdException w:name="Light Shading Accent 6" w:semiHidden="0" w:uiPriority="60" w:unhideWhenUsed="0"/>
+    <w:lsdException w:name="Light List Accent 6" w:semiHidden="0" w:uiPriority="61" w:unhideWhenUsed="0"/>
+    <w:lsdException w:name="Light Grid Accent 6" w:semiHidden="0" w:uiPriority="62" w:unhideWhenUsed="0"/>
+    <w:lsdException w:name="Medium Shading 1 Accent 6" w:semiHidden="0" w:uiPriority="63" w:unhideWhenUsed="0"/>
+    <w:lsdException w:name="Medium Shading 2 Accent 6" w:semiHidden="0" w:uiPriority="64" w:unhideWhenUsed="0"/>
+    <w:lsdException w:name="Medium List 1 Accent 6" w:semiHidden="0" w:uiPriority="65" w:unhideWhenUsed="0"/>
+    <w:lsdException w:name="Medium List 2 Accent 6" w:semiHidden="0" w:uiPriority="66" w:unhideWhenUsed="0"/>
+    <w:lsdException w:name="Medium Grid 1 Accent 6" w:semiHidden="0" w:uiPriority="67" w:unhideWhenUsed="0"/>
+    <w:lsdException w:name="Medium Grid 2 Accent 6" w:semiHidden="0" w:uiPriority="68" w:unhideWhenUsed="0"/>
+    <w:lsdException w:name="Medium Grid 3 Accent 6" w:semiHidden="0" w:uiPriority="69" w:unhideWhenUsed="0"/>
+    <w:lsdException w:name="Dark List Accent 6" w:semiHidden="0" w:uiPriority="70" w:unhideWhenUsed="0"/>
+    <w:lsdException w:name="Colorful Shading Accent 6" w:semiHidden="0" w:uiPriority="71" w:unhideWhenUsed="0"/>
+    <w:lsdException w:name="Colorful List Accent 6" w:semiHidden="0" w:uiPriority="72" w:unhideWhenUsed="0"/>
+    <w:lsdException w:name="Colorful Grid Accent 6" w:semiHidden="0" w:uiPriority="73" w:unhideWhenUsed="0"/>
+    <w:lsdException w:name="Subtle Emphasis" w:semiHidden="0" w:uiPriority="19" w:unhideWhenUsed="0" w:qFormat="1"/>
+    <w:lsdException w:name="Intense Emphasis" w:semiHidden="0" w:uiPriority="21" w:unhideWhenUsed="0" w:qFormat="1"/>
+    <w:lsdException w:name="Subtle Reference" w:semiHidden="0" w:uiPriority="31" w:unhideWhenUsed="0" w:qFormat="1"/>
+    <w:lsdException w:name="Intense Reference" w:semiHidden="0" w:uiPriority="32" w:unhideWhenUsed="0" w:qFormat="1"/>
+    <w:lsdException w:name="Book Title" w:semiHidden="0" w:uiPriority="33" w:unhideWhenUsed="0" w:qFormat="1"/>
+    <w:lsdException w:name="Bibliography" w:uiPriority="37"/>
+    <w:lsdException w:name="TOC Heading" w:uiPriority="39" w:qFormat="1"/>
+  </w:latentStyles>
+  <w:style w:type="paragraph" w:default="1" w:styleId="Normal">
+    <w:name w:val="Normal"/>
+    <w:qFormat/>
+    <w:rsid w:val="002973DF"/>
+  </w:style>
+  <w:style w:type="paragraph" w:styleId="Heading1">
+    <w:name w:val="heading 1"/>
+    <w:basedOn w:val="Normal"/>
+    <w:next w:val="Normal"/>
+    <w:link w:val="Heading1Char"/>
+    <w:uiPriority w:val="9"/>
+    <w:qFormat/>
+    <w:rsid w:val="00C02E6C"/>
+    <w:pPr>
+      <w:keepNext/>
+      <w:keepLines/>
+      <w:spacing w:before="320" w:after="0" w:line="240" w:lineRule="auto"/>
+      <w:outlineLvl w:val="0"/>
+    </w:pPr>
+    <w:rPr>
+      <w:rFonts w:asciiTheme="majorHAnsi" w:eastAsiaTheme="majorEastAsia" w:hAnsiTheme="majorHAnsi" w:cstheme="majorBidi"/>
+      <w:color w:val="374C80" w:themeColor="accent1" w:themeShade="BF"/>
+      <w:sz w:val="30"/>
+      <w:szCs w:val="30"/>
+    </w:rPr>
+  </w:style>
+  <w:style w:type="paragraph" w:styleId="Heading2">
+    <w:name w:val="heading 2"/>
+    <w:basedOn w:val="Normal"/>
+    <w:next w:val="Normal"/>
+    <w:link w:val="Heading2Char"/>
+    <w:uiPriority w:val="9"/>
+    <w:unhideWhenUsed/>
+    <w:qFormat/>
+    <w:rsid w:val="00C02E6C"/>
+    <w:pPr>
+      <w:keepNext/>
+      <w:keepLines/>
+      <w:spacing w:before="40" w:after="0" w:line="240" w:lineRule="auto"/>
+      <w:outlineLvl w:val="1"/>
+    </w:pPr>
+    <w:rPr>
+      <w:rFonts w:asciiTheme="majorHAnsi" w:eastAsiaTheme="majorEastAsia" w:hAnsiTheme="majorHAnsi" w:cstheme="majorBidi"/>
+      <w:color w:val="3476B1" w:themeColor="accent2" w:themeShade="BF"/>
+      <w:sz w:val="28"/>
+      <w:szCs w:val="28"/>
+    </w:rPr>
+  </w:style>
+  <w:style w:type="paragraph" w:styleId="Heading3">
+    <w:name w:val="heading 3"/>
+    <w:basedOn w:val="Normal"/>
+    <w:next w:val="Normal"/>
+    <w:link w:val="Heading3Char"/>
+    <w:uiPriority w:val="9"/>
+    <w:unhideWhenUsed/>
+    <w:qFormat/>
+    <w:rsid w:val="00C02E6C"/>
+    <w:pPr>
+      <w:keepNext/>
+      <w:keepLines/>
+      <w:spacing w:before="40" w:after="0" w:line="240" w:lineRule="auto"/>
+      <w:outlineLvl w:val="2"/>
+    </w:pPr>
+    <w:rPr>
+      <w:rFonts w:asciiTheme="majorHAnsi" w:eastAsiaTheme="majorEastAsia" w:hAnsiTheme="majorHAnsi" w:cstheme="majorBidi"/>
+      <w:color w:val="77697A" w:themeColor="accent6" w:themeShade="BF"/>
+      <w:sz w:val="26"/>
+      <w:szCs w:val="26"/>
+    </w:rPr>
+  </w:style>
+  <w:style w:type="paragraph" w:styleId="Heading4">
+    <w:name w:val="heading 4"/>
+    <w:basedOn w:val="Normal"/>
+    <w:next w:val="Normal"/>
+    <w:link w:val="Heading4Char"/>
+    <w:uiPriority w:val="9"/>
+    <w:semiHidden/>
+    <w:unhideWhenUsed/>
+    <w:qFormat/>
+    <w:rsid w:val="00C02E6C"/>
+    <w:pPr>
+      <w:keepNext/>
+      <w:keepLines/>
+      <w:spacing w:before="40" w:after="0"/>
+      <w:outlineLvl w:val="3"/>
+    </w:pPr>
+    <w:rPr>
+      <w:rFonts w:asciiTheme="majorHAnsi" w:eastAsiaTheme="majorEastAsia" w:hAnsiTheme="majorHAnsi" w:cstheme="majorBidi"/>
+      <w:i/>
+      <w:iCs/>
+      <w:color w:val="417A84" w:themeColor="accent5" w:themeShade="BF"/>
+      <w:sz w:val="25"/>
+      <w:szCs w:val="25"/>
+    </w:rPr>
+  </w:style>
+  <w:style w:type="paragraph" w:styleId="Heading5">
+    <w:name w:val="heading 5"/>
+    <w:basedOn w:val="Normal"/>
+    <w:next w:val="Normal"/>
+    <w:link w:val="Heading5Char"/>
+    <w:uiPriority w:val="9"/>
+    <w:semiHidden/>
+    <w:unhideWhenUsed/>
+    <w:qFormat/>
+    <w:rsid w:val="00C02E6C"/>
+    <w:pPr>
+      <w:keepNext/>
+      <w:keepLines/>
+      <w:spacing w:before="40" w:after="0"/>
+      <w:outlineLvl w:val="4"/>
+    </w:pPr>
+    <w:rPr>
+      <w:rFonts w:asciiTheme="majorHAnsi" w:eastAsiaTheme="majorEastAsia" w:hAnsiTheme="majorHAnsi" w:cstheme="majorBidi"/>
+      <w:i/>
+      <w:iCs/>
+      <w:color w:val="234F77" w:themeColor="accent2" w:themeShade="80"/>
+      <w:sz w:val="24"/>
+      <w:szCs w:val="24"/>
+    </w:rPr>
+  </w:style>
+  <w:style w:type="paragraph" w:styleId="Heading6">
+    <w:name w:val="heading 6"/>
+    <w:basedOn w:val="Normal"/>
+    <w:next w:val="Normal"/>
+    <w:link w:val="Heading6Char"/>
+    <w:uiPriority w:val="9"/>
+    <w:semiHidden/>
+    <w:unhideWhenUsed/>
+    <w:qFormat/>
+    <w:rsid w:val="00C02E6C"/>
+    <w:pPr>
+      <w:keepNext/>
+      <w:keepLines/>
+      <w:spacing w:before="40" w:after="0"/>
+      <w:outlineLvl w:val="5"/>
+    </w:pPr>
+    <w:rPr>
+      <w:rFonts w:asciiTheme="majorHAnsi" w:eastAsiaTheme="majorEastAsia" w:hAnsiTheme="majorHAnsi" w:cstheme="majorBidi"/>
+      <w:i/>
+      <w:iCs/>
+      <w:color w:val="4F4652" w:themeColor="accent6" w:themeShade="80"/>
+      <w:sz w:val="23"/>
+      <w:szCs w:val="23"/>
+    </w:rPr>
+  </w:style>
+  <w:style w:type="paragraph" w:styleId="Heading7">
+    <w:name w:val="heading 7"/>
+    <w:basedOn w:val="Normal"/>
+    <w:next w:val="Normal"/>
+    <w:link w:val="Heading7Char"/>
+    <w:uiPriority w:val="9"/>
+    <w:semiHidden/>
+    <w:unhideWhenUsed/>
+    <w:qFormat/>
+    <w:rsid w:val="00C02E6C"/>
+    <w:pPr>
+      <w:keepNext/>
+      <w:keepLines/>
+      <w:spacing w:before="40" w:after="0"/>
+      <w:outlineLvl w:val="6"/>
+    </w:pPr>
+    <w:rPr>
+      <w:rFonts w:asciiTheme="majorHAnsi" w:eastAsiaTheme="majorEastAsia" w:hAnsiTheme="majorHAnsi" w:cstheme="majorBidi"/>
+      <w:color w:val="253356" w:themeColor="accent1" w:themeShade="80"/>
+    </w:rPr>
+  </w:style>
+  <w:style w:type="paragraph" w:styleId="Heading8">
+    <w:name w:val="heading 8"/>
+    <w:basedOn w:val="Normal"/>
+    <w:next w:val="Normal"/>
+    <w:link w:val="Heading8Char"/>
+    <w:uiPriority w:val="9"/>
+    <w:semiHidden/>
+    <w:unhideWhenUsed/>
+    <w:qFormat/>
+    <w:rsid w:val="00C02E6C"/>
+    <w:pPr>
+      <w:keepNext/>
+      <w:keepLines/>
+      <w:spacing w:before="40" w:after="0"/>
+      <w:outlineLvl w:val="7"/>
+    </w:pPr>
+    <w:rPr>
+      <w:rFonts w:asciiTheme="majorHAnsi" w:eastAsiaTheme="majorEastAsia" w:hAnsiTheme="majorHAnsi" w:cstheme="majorBidi"/>
+      <w:color w:val="234F77" w:themeColor="accent2" w:themeShade="80"/>
+      <w:sz w:val="21"/>
+      <w:szCs w:val="21"/>
+    </w:rPr>
+  </w:style>
+  <w:style w:type="paragraph" w:styleId="Heading9">
+    <w:name w:val="heading 9"/>
+    <w:basedOn w:val="Normal"/>
+    <w:next w:val="Normal"/>
+    <w:link w:val="Heading9Char"/>
+    <w:uiPriority w:val="9"/>
+    <w:semiHidden/>
+    <w:unhideWhenUsed/>
+    <w:qFormat/>
+    <w:rsid w:val="00C02E6C"/>
+    <w:pPr>
+      <w:keepNext/>
+      <w:keepLines/>
+      <w:spacing w:before="40" w:after="0"/>
+      <w:outlineLvl w:val="8"/>
+    </w:pPr>
+    <w:rPr>
+      <w:rFonts w:asciiTheme="majorHAnsi" w:eastAsiaTheme="majorEastAsia" w:hAnsiTheme="majorHAnsi" w:cstheme="majorBidi"/>
+      <w:color w:val="4F4652" w:themeColor="accent6" w:themeShade="80"/>
+    </w:rPr>
+  </w:style>
+  <w:style w:type="character" w:default="1" w:styleId="DefaultParagraphFont">
+    <w:name w:val="Default Paragraph Font"/>
+    <w:uiPriority w:val="1"/>
+    <w:semiHidden/>
+    <w:unhideWhenUsed/>
+  </w:style>
+  <w:style w:type="table" w:default="1" w:styleId="TableNormal">
+    <w:name w:val="Normal Table"/>
+    <w:uiPriority w:val="99"/>
+    <w:semiHidden/>
+    <w:unhideWhenUsed/>
+    <w:tblPr>
+      <w:tblInd w:w="0" w:type="dxa"/>
+      <w:tblCellMar>
+        <w:top w:w="0" w:type="dxa"/>
+        <w:left w:w="108" w:type="dxa"/>
+        <w:bottom w:w="0" w:type="dxa"/>
+        <w:right w:w="108" w:type="dxa"/>
+      </w:tblCellMar>
+    </w:tblPr>
+  </w:style>
+  <w:style w:type="numbering" w:default="1" w:styleId="NoList">
+    <w:name w:val="No List"/>
+    <w:uiPriority w:val="99"/>
+    <w:semiHidden/>
+    <w:unhideWhenUsed/>
+  </w:style>
+  <w:style w:type="paragraph" w:styleId="BalloonText">
+    <w:name w:val="Balloon Text"/>
+    <w:basedOn w:val="Normal"/>
+    <w:link w:val="BalloonTextChar"/>
+    <w:uiPriority w:val="99"/>
+    <w:semiHidden/>
+    <w:unhideWhenUsed/>
+    <w:rsid w:val="006F61B7"/>
+    <w:pPr>
+      <w:spacing w:after="0" w:line="240" w:lineRule="auto"/>
+    </w:pPr>
+    <w:rPr>
+      <w:rFonts w:ascii="Tahoma" w:hAnsi="Tahoma" w:cs="Tahoma"/>
+      <w:sz w:val="16"/>
+      <w:szCs w:val="16"/>
+    </w:rPr>
+  </w:style>
+  <w:style w:type="character" w:customStyle="1" w:styleId="BalloonTextChar">
+    <w:name w:val="Balloon Text Char"/>
+    <w:basedOn w:val="DefaultParagraphFont"/>
+    <w:link w:val="BalloonText"/>
+    <w:uiPriority w:val="99"/>
+    <w:semiHidden/>
+    <w:rsid w:val="006F61B7"/>
+    <w:rPr>
+      <w:rFonts w:ascii="Tahoma" w:hAnsi="Tahoma" w:cs="Tahoma"/>
+      <w:sz w:val="16"/>
+      <w:szCs w:val="16"/>
+    </w:rPr>
+  </w:style>
+  <w:style w:type="paragraph" w:styleId="Header">
+    <w:name w:val="header"/>
+    <w:basedOn w:val="Normal"/>
+    <w:link w:val="HeaderChar"/>
+    <w:uiPriority w:val="99"/>
+    <w:unhideWhenUsed/>
+    <w:rsid w:val="006F61B7"/>
+    <w:pPr>
+      <w:tabs>
+        <w:tab w:val="center" w:pos="4680"/>
+        <w:tab w:val="right" w:pos="9360"/>
+      </w:tabs>
+      <w:spacing w:after="0" w:line="240" w:lineRule="auto"/>
+    </w:pPr>
+  </w:style>
+  <w:style w:type="character" w:customStyle="1" w:styleId="HeaderChar">
+    <w:name w:val="Header Char"/>
+    <w:basedOn w:val="DefaultParagraphFont"/>
+    <w:link w:val="Header"/>
+    <w:uiPriority w:val="99"/>
+    <w:rsid w:val="006F61B7"/>
+  </w:style>
+  <w:style w:type="paragraph" w:styleId="Footer">
+    <w:name w:val="footer"/>
+    <w:basedOn w:val="Normal"/>
+    <w:link w:val="FooterChar"/>
+    <w:uiPriority w:val="99"/>
+    <w:unhideWhenUsed/>
+    <w:rsid w:val="006F61B7"/>
+    <w:pPr>
+      <w:tabs>
+        <w:tab w:val="center" w:pos="4680"/>
+        <w:tab w:val="right" w:pos="9360"/>
+      </w:tabs>
+      <w:spacing w:after="0" w:line="240" w:lineRule="auto"/>
+    </w:pPr>
+  </w:style>
+  <w:style w:type="character" w:customStyle="1" w:styleId="FooterChar">
+    <w:name w:val="Footer Char"/>
+    <w:basedOn w:val="DefaultParagraphFont"/>
+    <w:link w:val="Footer"/>
+    <w:uiPriority w:val="99"/>
+    <w:rsid w:val="006F61B7"/>
+  </w:style>
+  <w:style w:type="paragraph" w:customStyle="1" w:styleId="Heading">
+    <w:name w:val="Heading"/>
+    <w:link w:val="HeadingChar"/>
+    <w:rsid w:val="00463F07"/>
+    <w:rPr>
+      <w:rFonts w:ascii="Arial" w:hAnsi="Arial" w:cs="Arial"/>
+      <w:b/>
+      <w:sz w:val="40"/>
+      <w:szCs w:val="40"/>
+    </w:rPr>
+  </w:style>
+  <w:style w:type="character" w:customStyle="1" w:styleId="HeadingChar">
+    <w:name w:val="Heading Char"/>
+    <w:basedOn w:val="DefaultParagraphFont"/>
+    <w:link w:val="Heading"/>
+    <w:rsid w:val="00463F07"/>
+    <w:rPr>
+      <w:rFonts w:ascii="Arial" w:hAnsi="Arial" w:cs="Arial"/>
+      <w:b/>
+      <w:sz w:val="40"/>
+      <w:szCs w:val="40"/>
+    </w:rPr>
+  </w:style>
+  <w:style w:type="paragraph" w:customStyle="1" w:styleId="Sub-headline">
+    <w:name w:val="Sub-headline"/>
+    <w:link w:val="Sub-headlineChar"/>
+    <w:rsid w:val="009A00F5"/>
+    <w:rPr>
+      <w:rFonts w:ascii="Arial" w:hAnsi="Arial" w:cs="Arial"/>
+      <w:b/>
+      <w:sz w:val="28"/>
+      <w:szCs w:val="28"/>
+    </w:rPr>
+  </w:style>
+  <w:style w:type="character" w:customStyle="1" w:styleId="Sub-headlineChar">
+    <w:name w:val="Sub-headline Char"/>
+    <w:basedOn w:val="HeadingChar"/>
+    <w:link w:val="Sub-headline"/>
+    <w:rsid w:val="009A00F5"/>
+    <w:rPr>
+      <w:rFonts w:ascii="Arial" w:hAnsi="Arial" w:cs="Arial"/>
+      <w:b/>
+      <w:caps/>
+      <w:sz w:val="28"/>
+      <w:szCs w:val="28"/>
+    </w:rPr>
+  </w:style>
+  <w:style w:type="character" w:customStyle="1" w:styleId="Heading1Char">
+    <w:name w:val="Heading 1 Char"/>
+    <w:basedOn w:val="DefaultParagraphFont"/>
+    <w:link w:val="Heading1"/>
+    <w:uiPriority w:val="9"/>
+    <w:rsid w:val="00C02E6C"/>
+    <w:rPr>
+      <w:rFonts w:asciiTheme="majorHAnsi" w:eastAsiaTheme="majorEastAsia" w:hAnsiTheme="majorHAnsi" w:cstheme="majorBidi"/>
+      <w:color w:val="374C80" w:themeColor="accent1" w:themeShade="BF"/>
+      <w:sz w:val="30"/>
+      <w:szCs w:val="30"/>
+    </w:rPr>
+  </w:style>
+  <w:style w:type="character" w:customStyle="1" w:styleId="Heading2Char">
+    <w:name w:val="Heading 2 Char"/>
+    <w:basedOn w:val="DefaultParagraphFont"/>
+    <w:link w:val="Heading2"/>
+    <w:uiPriority w:val="9"/>
+    <w:rsid w:val="00C02E6C"/>
+    <w:rPr>
+      <w:rFonts w:asciiTheme="majorHAnsi" w:eastAsiaTheme="majorEastAsia" w:hAnsiTheme="majorHAnsi" w:cstheme="majorBidi"/>
+      <w:color w:val="3476B1" w:themeColor="accent2" w:themeShade="BF"/>
+      <w:sz w:val="28"/>
+      <w:szCs w:val="28"/>
+    </w:rPr>
+  </w:style>
+  <w:style w:type="character" w:customStyle="1" w:styleId="Heading3Char">
+    <w:name w:val="Heading 3 Char"/>
+    <w:basedOn w:val="DefaultParagraphFont"/>
+    <w:link w:val="Heading3"/>
+    <w:uiPriority w:val="9"/>
+    <w:rsid w:val="00C02E6C"/>
+    <w:rPr>
+      <w:rFonts w:asciiTheme="majorHAnsi" w:eastAsiaTheme="majorEastAsia" w:hAnsiTheme="majorHAnsi" w:cstheme="majorBidi"/>
+      <w:color w:val="77697A" w:themeColor="accent6" w:themeShade="BF"/>
+      <w:sz w:val="26"/>
+      <w:szCs w:val="26"/>
+    </w:rPr>
+  </w:style>
+  <w:style w:type="character" w:customStyle="1" w:styleId="Heading4Char">
+    <w:name w:val="Heading 4 Char"/>
+    <w:basedOn w:val="DefaultParagraphFont"/>
+    <w:link w:val="Heading4"/>
+    <w:uiPriority w:val="9"/>
+    <w:semiHidden/>
+    <w:rsid w:val="00C02E6C"/>
+    <w:rPr>
+      <w:rFonts w:asciiTheme="majorHAnsi" w:eastAsiaTheme="majorEastAsia" w:hAnsiTheme="majorHAnsi" w:cstheme="majorBidi"/>
+      <w:i/>
+      <w:iCs/>
+      <w:color w:val="417A84" w:themeColor="accent5" w:themeShade="BF"/>
+      <w:sz w:val="25"/>
+      <w:szCs w:val="25"/>
+    </w:rPr>
+  </w:style>
+  <w:style w:type="character" w:customStyle="1" w:styleId="Heading5Char">
+    <w:name w:val="Heading 5 Char"/>
+    <w:basedOn w:val="DefaultParagraphFont"/>
+    <w:link w:val="Heading5"/>
+    <w:uiPriority w:val="9"/>
+    <w:semiHidden/>
+    <w:rsid w:val="00C02E6C"/>
+    <w:rPr>
+      <w:rFonts w:asciiTheme="majorHAnsi" w:eastAsiaTheme="majorEastAsia" w:hAnsiTheme="majorHAnsi" w:cstheme="majorBidi"/>
+      <w:i/>
+      <w:iCs/>
+      <w:color w:val="234F77" w:themeColor="accent2" w:themeShade="80"/>
+      <w:sz w:val="24"/>
+      <w:szCs w:val="24"/>
+    </w:rPr>
+  </w:style>
+  <w:style w:type="character" w:customStyle="1" w:styleId="Heading6Char">
+    <w:name w:val="Heading 6 Char"/>
+    <w:basedOn w:val="DefaultParagraphFont"/>
+    <w:link w:val="Heading6"/>
+    <w:uiPriority w:val="9"/>
+    <w:semiHidden/>
+    <w:rsid w:val="00C02E6C"/>
+    <w:rPr>
+      <w:rFonts w:asciiTheme="majorHAnsi" w:eastAsiaTheme="majorEastAsia" w:hAnsiTheme="majorHAnsi" w:cstheme="majorBidi"/>
+      <w:i/>
+      <w:iCs/>
+      <w:color w:val="4F4652" w:themeColor="accent6" w:themeShade="80"/>
+      <w:sz w:val="23"/>
+      <w:szCs w:val="23"/>
+    </w:rPr>
+  </w:style>
+  <w:style w:type="character" w:customStyle="1" w:styleId="Heading7Char">
+    <w:name w:val="Heading 7 Char"/>
+    <w:basedOn w:val="DefaultParagraphFont"/>
+    <w:link w:val="Heading7"/>
+    <w:uiPriority w:val="9"/>
+    <w:semiHidden/>
+    <w:rsid w:val="00C02E6C"/>
+    <w:rPr>
+      <w:rFonts w:asciiTheme="majorHAnsi" w:eastAsiaTheme="majorEastAsia" w:hAnsiTheme="majorHAnsi" w:cstheme="majorBidi"/>
+      <w:color w:val="253356" w:themeColor="accent1" w:themeShade="80"/>
+    </w:rPr>
+  </w:style>
+  <w:style w:type="character" w:customStyle="1" w:styleId="Heading8Char">
+    <w:name w:val="Heading 8 Char"/>
+    <w:basedOn w:val="DefaultParagraphFont"/>
+    <w:link w:val="Heading8"/>
+    <w:uiPriority w:val="9"/>
+    <w:semiHidden/>
+    <w:rsid w:val="00C02E6C"/>
+    <w:rPr>
+      <w:rFonts w:asciiTheme="majorHAnsi" w:eastAsiaTheme="majorEastAsia" w:hAnsiTheme="majorHAnsi" w:cstheme="majorBidi"/>
+      <w:color w:val="234F77" w:themeColor="accent2" w:themeShade="80"/>
+      <w:sz w:val="21"/>
+      <w:szCs w:val="21"/>
+    </w:rPr>
+  </w:style>
+  <w:style w:type="character" w:customStyle="1" w:styleId="Heading9Char">
+    <w:name w:val="Heading 9 Char"/>
+    <w:basedOn w:val="DefaultParagraphFont"/>
+    <w:link w:val="Heading9"/>
+    <w:uiPriority w:val="9"/>
+    <w:semiHidden/>
+    <w:rsid w:val="00C02E6C"/>
+    <w:rPr>
+      <w:rFonts w:asciiTheme="majorHAnsi" w:eastAsiaTheme="majorEastAsia" w:hAnsiTheme="majorHAnsi" w:cstheme="majorBidi"/>
+      <w:color w:val="4F4652" w:themeColor="accent6" w:themeShade="80"/>
+    </w:rPr>
+  </w:style>
+  <w:style w:type="paragraph" w:styleId="Caption">
+    <w:name w:val="caption"/>
+    <w:basedOn w:val="Normal"/>
+    <w:next w:val="Normal"/>
+    <w:uiPriority w:val="35"/>
+    <w:semiHidden/>
+    <w:unhideWhenUsed/>
+    <w:qFormat/>
+    <w:rsid w:val="00C02E6C"/>
+    <w:pPr>
+      <w:spacing w:line="240" w:lineRule="auto"/>
+    </w:pPr>
+    <w:rPr>
+      <w:b/>
+      <w:bCs/>
+      <w:smallCaps/>
+      <w:color w:val="4A66AC" w:themeColor="accent1"/>
+      <w:spacing w:val="6"/>
+    </w:rPr>
+  </w:style>
+  <w:style w:type="paragraph" w:styleId="Title">
+    <w:name w:val="Title"/>
+    <w:basedOn w:val="Normal"/>
+    <w:next w:val="Normal"/>
+    <w:link w:val="TitleChar"/>
+    <w:qFormat/>
+    <w:rsid w:val="00C02E6C"/>
+    <w:pPr>
+      <w:spacing w:after="0" w:line="240" w:lineRule="auto"/>
+      <w:contextualSpacing/>
+    </w:pPr>
+    <w:rPr>
+      <w:rFonts w:asciiTheme="majorHAnsi" w:eastAsiaTheme="majorEastAsia" w:hAnsiTheme="majorHAnsi" w:cstheme="majorBidi"/>
+      <w:color w:val="374C80" w:themeColor="accent1" w:themeShade="BF"/>
+      <w:spacing w:val="-10"/>
+      <w:sz w:val="52"/>
+      <w:szCs w:val="52"/>
+    </w:rPr>
+  </w:style>
+  <w:style w:type="character" w:customStyle="1" w:styleId="TitleChar">
+    <w:name w:val="Title Char"/>
+    <w:basedOn w:val="DefaultParagraphFont"/>
+    <w:link w:val="Title"/>
+    <w:rsid w:val="00C02E6C"/>
+    <w:rPr>
+      <w:rFonts w:asciiTheme="majorHAnsi" w:eastAsiaTheme="majorEastAsia" w:hAnsiTheme="majorHAnsi" w:cstheme="majorBidi"/>
+      <w:color w:val="374C80" w:themeColor="accent1" w:themeShade="BF"/>
+      <w:spacing w:val="-10"/>
+      <w:sz w:val="52"/>
+      <w:szCs w:val="52"/>
+    </w:rPr>
+  </w:style>
+  <w:style w:type="paragraph" w:styleId="Subtitle">
+    <w:name w:val="Subtitle"/>
+    <w:basedOn w:val="Normal"/>
+    <w:next w:val="Normal"/>
+    <w:link w:val="SubtitleChar"/>
+    <w:uiPriority w:val="11"/>
+    <w:qFormat/>
+    <w:rsid w:val="00E924D4"/>
+    <w:pPr>
+      <w:numPr>
+        <w:ilvl w:val="1"/>
+      </w:numPr>
+      <w:spacing w:line="240" w:lineRule="auto"/>
+    </w:pPr>
+    <w:rPr>
+      <w:rFonts w:asciiTheme="majorHAnsi" w:eastAsiaTheme="majorEastAsia" w:hAnsiTheme="majorHAnsi" w:cstheme="majorBidi"/>
+      <w:color w:val="374C80" w:themeColor="accent1" w:themeShade="BF"/>
+      <w:sz w:val="36"/>
+    </w:rPr>
+  </w:style>
+  <w:style w:type="character" w:customStyle="1" w:styleId="SubtitleChar">
+    <w:name w:val="Subtitle Char"/>
+    <w:basedOn w:val="DefaultParagraphFont"/>
+    <w:link w:val="Subtitle"/>
+    <w:uiPriority w:val="11"/>
+    <w:rsid w:val="00E924D4"/>
+    <w:rPr>
+      <w:rFonts w:asciiTheme="majorHAnsi" w:eastAsiaTheme="majorEastAsia" w:hAnsiTheme="majorHAnsi" w:cstheme="majorBidi"/>
+      <w:color w:val="374C80" w:themeColor="accent1" w:themeShade="BF"/>
+      <w:sz w:val="36"/>
+    </w:rPr>
+  </w:style>
+  <w:style w:type="character" w:styleId="Strong">
+    <w:name w:val="Strong"/>
+    <w:basedOn w:val="DefaultParagraphFont"/>
+    <w:uiPriority w:val="22"/>
+    <w:qFormat/>
+    <w:rsid w:val="00C02E6C"/>
+    <w:rPr>
+      <w:b/>
+      <w:bCs/>
+    </w:rPr>
+  </w:style>
+  <w:style w:type="character" w:styleId="Emphasis">
+    <w:name w:val="Emphasis"/>
+    <w:basedOn w:val="DefaultParagraphFont"/>
+    <w:qFormat/>
+    <w:rsid w:val="00C02E6C"/>
+    <w:rPr>
+      <w:i/>
+      <w:iCs/>
+    </w:rPr>
+  </w:style>
+  <w:style w:type="paragraph" w:styleId="NoSpacing">
+    <w:name w:val="No Spacing"/>
+    <w:uiPriority w:val="1"/>
+    <w:qFormat/>
+    <w:rsid w:val="00C02E6C"/>
+    <w:pPr>
+      <w:spacing w:after="0" w:line="240" w:lineRule="auto"/>
+    </w:pPr>
+  </w:style>
+  <w:style w:type="paragraph" w:styleId="ListParagraph">
+    <w:name w:val="List Paragraph"/>
+    <w:basedOn w:val="Normal"/>
+    <w:uiPriority w:val="34"/>
+    <w:qFormat/>
+    <w:rsid w:val="00C02E6C"/>
+    <w:pPr>
+      <w:ind w:left="720"/>
+      <w:contextualSpacing/>
+    </w:pPr>
+  </w:style>
+  <w:style w:type="paragraph" w:styleId="Quote">
+    <w:name w:val="Quote"/>
+    <w:basedOn w:val="Normal"/>
+    <w:next w:val="Normal"/>
+    <w:link w:val="QuoteChar"/>
+    <w:uiPriority w:val="29"/>
+    <w:qFormat/>
+    <w:rsid w:val="00C02E6C"/>
+    <w:pPr>
+      <w:spacing w:before="120"/>
+      <w:ind w:left="720" w:right="720"/>
+      <w:jc w:val="center"/>
+    </w:pPr>
+    <w:rPr>
+      <w:i/>
+      <w:iCs/>
+    </w:rPr>
+  </w:style>
+  <w:style w:type="character" w:customStyle="1" w:styleId="QuoteChar">
+    <w:name w:val="Quote Char"/>
+    <w:basedOn w:val="DefaultParagraphFont"/>
+    <w:link w:val="Quote"/>
+    <w:uiPriority w:val="29"/>
+    <w:rsid w:val="00C02E6C"/>
+    <w:rPr>
+      <w:i/>
+      <w:iCs/>
+    </w:rPr>
+  </w:style>
+  <w:style w:type="paragraph" w:styleId="IntenseQuote">
+    <w:name w:val="Intense Quote"/>
+    <w:basedOn w:val="Normal"/>
+    <w:next w:val="Normal"/>
+    <w:link w:val="IntenseQuoteChar"/>
+    <w:uiPriority w:val="30"/>
+    <w:qFormat/>
+    <w:rsid w:val="00C02E6C"/>
+    <w:pPr>
+      <w:spacing w:before="120" w:line="300" w:lineRule="auto"/>
+      <w:ind w:left="576" w:right="576"/>
+      <w:jc w:val="center"/>
+    </w:pPr>
+    <w:rPr>
+      <w:rFonts w:asciiTheme="majorHAnsi" w:eastAsiaTheme="majorEastAsia" w:hAnsiTheme="majorHAnsi" w:cstheme="majorBidi"/>
+      <w:color w:val="4A66AC" w:themeColor="accent1"/>
+      <w:sz w:val="24"/>
+      <w:szCs w:val="24"/>
+    </w:rPr>
+  </w:style>
+  <w:style w:type="character" w:customStyle="1" w:styleId="IntenseQuoteChar">
+    <w:name w:val="Intense Quote Char"/>
+    <w:basedOn w:val="DefaultParagraphFont"/>
+    <w:link w:val="IntenseQuote"/>
+    <w:uiPriority w:val="30"/>
+    <w:rsid w:val="00C02E6C"/>
+    <w:rPr>
+      <w:rFonts w:asciiTheme="majorHAnsi" w:eastAsiaTheme="majorEastAsia" w:hAnsiTheme="majorHAnsi" w:cstheme="majorBidi"/>
+      <w:color w:val="4A66AC" w:themeColor="accent1"/>
+      <w:sz w:val="24"/>
+      <w:szCs w:val="24"/>
+    </w:rPr>
+  </w:style>
+  <w:style w:type="character" w:styleId="SubtleEmphasis">
+    <w:name w:val="Subtle Emphasis"/>
+    <w:basedOn w:val="DefaultParagraphFont"/>
+    <w:uiPriority w:val="19"/>
+    <w:qFormat/>
+    <w:rsid w:val="00E924D4"/>
+    <w:rPr>
+      <w:i/>
+      <w:iCs/>
+      <w:color w:val="4A66AC" w:themeColor="accent1"/>
+      <w:sz w:val="40"/>
+    </w:rPr>
+  </w:style>
+  <w:style w:type="character" w:styleId="IntenseEmphasis">
+    <w:name w:val="Intense Emphasis"/>
+    <w:basedOn w:val="DefaultParagraphFont"/>
+    <w:uiPriority w:val="21"/>
+    <w:qFormat/>
+    <w:rsid w:val="00C02E6C"/>
+    <w:rPr>
+      <w:b w:val="0"/>
+      <w:bCs w:val="0"/>
+      <w:i/>
+      <w:iCs/>
+      <w:color w:val="4A66AC" w:themeColor="accent1"/>
+    </w:rPr>
+  </w:style>
+  <w:style w:type="character" w:styleId="SubtleReference">
+    <w:name w:val="Subtle Reference"/>
+    <w:basedOn w:val="DefaultParagraphFont"/>
+    <w:uiPriority w:val="31"/>
+    <w:qFormat/>
+    <w:rsid w:val="00C02E6C"/>
+    <w:rPr>
+      <w:smallCaps/>
+      <w:color w:val="404040" w:themeColor="text1" w:themeTint="BF"/>
+      <w:u w:val="single" w:color="7F7F7F" w:themeColor="text1" w:themeTint="80"/>
+    </w:rPr>
+  </w:style>
+  <w:style w:type="character" w:styleId="IntenseReference">
+    <w:name w:val="Intense Reference"/>
+    <w:basedOn w:val="DefaultParagraphFont"/>
+    <w:uiPriority w:val="32"/>
+    <w:qFormat/>
+    <w:rsid w:val="00C02E6C"/>
+    <w:rPr>
+      <w:b/>
+      <w:bCs/>
+      <w:smallCaps/>
+      <w:color w:val="4A66AC" w:themeColor="accent1"/>
+      <w:spacing w:val="5"/>
+      <w:u w:val="single"/>
+    </w:rPr>
+  </w:style>
+  <w:style w:type="character" w:styleId="BookTitle">
+    <w:name w:val="Book Title"/>
+    <w:basedOn w:val="DefaultParagraphFont"/>
+    <w:uiPriority w:val="33"/>
+    <w:qFormat/>
+    <w:rsid w:val="00C02E6C"/>
+    <w:rPr>
+      <w:b/>
+      <w:bCs/>
+      <w:smallCaps/>
+    </w:rPr>
+  </w:style>
+  <w:style w:type="paragraph" w:styleId="TOCHeading">
+    <w:name w:val="TOC Heading"/>
+    <w:basedOn w:val="Heading1"/>
+    <w:next w:val="Normal"/>
+    <w:uiPriority w:val="39"/>
+    <w:unhideWhenUsed/>
+    <w:qFormat/>
+    <w:rsid w:val="00C02E6C"/>
+    <w:pPr>
+      <w:outlineLvl w:val="9"/>
+    </w:pPr>
+  </w:style>
+  <w:style w:type="paragraph" w:customStyle="1" w:styleId="Apiaddress">
+    <w:name w:val="Api address"/>
+    <w:basedOn w:val="Normal"/>
+    <w:link w:val="ApiaddressChar"/>
+    <w:qFormat/>
+    <w:rsid w:val="00110D3A"/>
+    <w:pPr>
+      <w:spacing w:after="0"/>
+    </w:pPr>
+    <w:rPr>
+      <w:rFonts w:ascii="Consolas" w:hAnsi="Consolas"/>
+      <w:b/>
+    </w:rPr>
+  </w:style>
+  <w:style w:type="character" w:customStyle="1" w:styleId="ApiaddressChar">
+    <w:name w:val="Api address Char"/>
+    <w:basedOn w:val="DefaultParagraphFont"/>
+    <w:link w:val="Apiaddress"/>
+    <w:rsid w:val="00110D3A"/>
+    <w:rPr>
+      <w:rFonts w:ascii="Consolas" w:hAnsi="Consolas"/>
+      <w:b/>
+    </w:rPr>
+  </w:style>
+  <w:style w:type="character" w:styleId="Hyperlink">
+    <w:name w:val="Hyperlink"/>
+    <w:basedOn w:val="DefaultParagraphFont"/>
+    <w:uiPriority w:val="99"/>
+    <w:unhideWhenUsed/>
+    <w:rsid w:val="00AB3A67"/>
+    <w:rPr>
+      <w:color w:val="9454C3" w:themeColor="hyperlink"/>
+      <w:u w:val="single"/>
+    </w:rPr>
+  </w:style>
+</w:styles>
+</file>
+
+<file path=word/stylesWithEffects.xml><?xml version="1.0" encoding="utf-8"?>
+<w:styles xmlns:wpc="http://schemas.microsoft.com/office/word/2010/wordprocessingCanvas" xmlns:mc="http://schemas.openxmlformats.org/markup-compatibility/2006" xmlns:o="urn:schemas-microsoft-com:office:office" xmlns:r="http://schemas.openxmlformats.org/officeDocument/2006/relationships" xmlns:m="http://schemas.openxmlformats.org/officeDocument/2006/math" xmlns:v="urn:schemas-microsoft-com:vml" xmlns:wp14="http://schemas.microsoft.com/office/word/2010/wordprocessingDrawing" xmlns:wp="http://schemas.openxmlformats.org/drawingml/2006/wordprocessingDrawing" xmlns:w10="urn:schemas-microsoft-com:office:word" xmlns:w="http://schemas.openxmlformats.org/wordprocessingml/2006/main" xmlns:w14="http://schemas.microsoft.com/office/word/2010/wordml" xmlns:wpg="http://schemas.microsoft.com/office/word/2010/wordprocessingGroup" xmlns:wpi="http://schemas.microsoft.com/office/word/2010/wordprocessingInk" xmlns:wne="http://schemas.microsoft.com/office/word/2006/wordml" xmlns:wps="http://schemas.microsoft.com/office/word/2010/wordprocessingShape" mc:Ignorable="w14 wp14">
+  <w:docDefaults>
+    <w:rPrDefault>
+      <w:rPr>
+        <w:rFonts w:asciiTheme="minorHAnsi" w:eastAsiaTheme="minorEastAsia" w:hAnsiTheme="minorHAnsi" w:cstheme="minorBidi"/>
+        <w:sz w:val="22"/>
+        <w:szCs w:val="22"/>
+        <w:lang w:val="en-US" w:eastAsia="en-US" w:bidi="ar-SA"/>
+      </w:rPr>
+    </w:rPrDefault>
+    <w:pPrDefault>
+      <w:pPr>
+        <w:spacing w:after="160" w:line="259" w:lineRule="auto"/>
+      </w:pPr>
+    </w:pPrDefault>
+  </w:docDefaults>
+  <w:latentStyles w:defLockedState="0" w:defUIPriority="99" w:defSemiHidden="1" w:defUnhideWhenUsed="1" w:defQFormat="0" w:count="267">
+    <w:lsdException w:name="Normal" w:semiHidden="0" w:uiPriority="0" w:unhideWhenUsed="0" w:qFormat="1"/>
+    <w:lsdException w:name="heading 1" w:semiHidden="0" w:uiPriority="9" w:unhideWhenUsed="0" w:qFormat="1"/>
+    <w:lsdException w:name="heading 2" w:uiPriority="9" w:qFormat="1"/>
+    <w:lsdException w:name="heading 3" w:uiPriority="9" w:qFormat="1"/>
+    <w:lsdException w:name="heading 4" w:uiPriority="9" w:qFormat="1"/>
+    <w:lsdException w:name="heading 5" w:uiPriority="9" w:qFormat="1"/>
+    <w:lsdException w:name="heading 6" w:uiPriority="9" w:qFormat="1"/>
+    <w:lsdException w:name="heading 7" w:uiPriority="9" w:qFormat="1"/>
+    <w:lsdException w:name="heading 8" w:uiPriority="9" w:qFormat="1"/>
+    <w:lsdException w:name="heading 9" w:uiPriority="9" w:qFormat="1"/>
+    <w:lsdException w:name="toc 1" w:uiPriority="39"/>
+    <w:lsdException w:name="toc 2" w:uiPriority="39"/>
+    <w:lsdException w:name="toc 3" w:uiPriority="39"/>
+    <w:lsdException w:name="toc 4" w:uiPriority="39"/>
+    <w:lsdException w:name="toc 5" w:uiPriority="39"/>
+    <w:lsdException w:name="toc 6" w:uiPriority="39"/>
+    <w:lsdException w:name="toc 7" w:uiPriority="39"/>
+    <w:lsdException w:name="toc 8" w:uiPriority="39"/>
+    <w:lsdException w:name="toc 9" w:uiPriority="39"/>
+    <w:lsdException w:name="caption" w:uiPriority="35" w:qFormat="1"/>
+    <w:lsdException w:name="Title" w:semiHidden="0" w:uiPriority="0" w:unhideWhenUsed="0" w:qFormat="1"/>
+    <w:lsdException w:name="Default Paragraph Font" w:uiPriority="1"/>
+    <w:lsdException w:name="Subtitle" w:semiHidden="0" w:uiPriority="11" w:unhideWhenUsed="0" w:qFormat="1"/>
+    <w:lsdException w:name="Strong" w:semiHidden="0" w:uiPriority="22" w:unhideWhenUsed="0" w:qFormat="1"/>
+    <w:lsdException w:name="Emphasis" w:semiHidden="0" w:uiPriority="0" w:unhideWhenUsed="0" w:qFormat="1"/>
+    <w:lsdException w:name="Table Grid" w:semiHidden="0" w:uiPriority="59" w:unhideWhenUsed="0"/>
+    <w:lsdException w:name="Placeholder Text" w:unhideWhenUsed="0"/>
+    <w:lsdException w:name="No Spacing" w:semiHidden="0" w:uiPriority="1" w:unhideWhenUsed="0" w:qFormat="1"/>
+    <w:lsdException w:name="Light Shading" w:semiHidden="0" w:uiPriority="60" w:unhideWhenUsed="0"/>
+    <w:lsdException w:name="Light List" w:semiHidden="0" w:uiPriority="61" w:unhideWhenUsed="0"/>
+    <w:lsdException w:name="Light Grid" w:semiHidden="0" w:uiPriority="62" w:unhideWhenUsed="0"/>
+    <w:lsdException w:name="Medium Shading 1" w:semiHidden="0" w:uiPriority="63" w:unhideWhenUsed="0"/>
+    <w:lsdException w:name="Medium Shading 2" w:semiHidden="0" w:uiPriority="64" w:unhideWhenUsed="0"/>
+    <w:lsdException w:name="Medium List 1" w:semiHidden="0" w:uiPriority="65" w:unhideWhenUsed="0"/>
+    <w:lsdException w:name="Medium List 2" w:semiHidden="0" w:uiPriority="66" w:unhideWhenUsed="0"/>
+    <w:lsdException w:name="Medium Grid 1" w:semiHidden="0" w:uiPriority="67" w:unhideWhenUsed="0"/>
+    <w:lsdException w:name="Medium Grid 2" w:semiHidden="0" w:uiPriority="68" w:unhideWhenUsed="0"/>
+    <w:lsdException w:name="Medium Grid 3" w:semiHidden="0" w:uiPriority="69" w:unhideWhenUsed="0"/>
+    <w:lsdException w:name="Dark List" w:semiHidden="0" w:uiPriority="70" w:unhideWhenUsed="0"/>
+    <w:lsdException w:name="Colorful Shading" w:semiHidden="0" w:uiPriority="71" w:unhideWhenUsed="0"/>
+    <w:lsdException w:name="Colorful List" w:semiHidden="0" w:uiPriority="72" w:unhideWhenUsed="0"/>
+    <w:lsdException w:name="Colorful Grid" w:semiHidden="0" w:uiPriority="73" w:unhideWhenUsed="0"/>
+    <w:lsdException w:name="Light Shading Accent 1" w:semiHidden="0" w:uiPriority="60" w:unhideWhenUsed="0"/>
+    <w:lsdException w:name="Light List Accent 1" w:semiHidden="0" w:uiPriority="61" w:unhideWhenUsed="0"/>
+    <w:lsdException w:name="Light Grid Accent 1" w:semiHidden="0" w:uiPriority="62" w:unhideWhenUsed="0"/>
+    <w:lsdException w:name="Medium Shading 1 Accent 1" w:semiHidden="0" w:uiPriority="63" w:unhideWhenUsed="0"/>
+    <w:lsdException w:name="Medium Shading 2 Accent 1" w:semiHidden="0" w:uiPriority="64" w:unhideWhenUsed="0"/>
+    <w:lsdException w:name="Medium List 1 Accent 1" w:semiHidden="0" w:uiPriority="65" w:unhideWhenUsed="0"/>
+    <w:lsdException w:name="Revision" w:unhideWhenUsed="0"/>
+    <w:lsdException w:name="List Paragraph" w:semiHidden="0" w:uiPriority="34" w:unhideWhenUsed="0" w:qFormat="1"/>
+    <w:lsdException w:name="Quote" w:semiHidden="0" w:uiPriority="29" w:unhideWhenUsed="0" w:qFormat="1"/>
+    <w:lsdException w:name="Intense Quote" w:semiHidden="0" w:uiPriority="30" w:unhideWhenUsed="0" w:qFormat="1"/>
+    <w:lsdException w:name="Medium List 2 Accent 1" w:semiHidden="0" w:uiPriority="66" w:unhideWhenUsed="0"/>
+    <w:lsdException w:name="Medium Grid 1 Accent 1" w:semiHidden="0" w:uiPriority="67" w:unhideWhenUsed="0"/>
+    <w:lsdException w:name="Medium Grid 2 Accent 1" w:semiHidden="0" w:uiPriority="68" w:unhideWhenUsed="0"/>
+    <w:lsdException w:name="Medium Grid 3 Accent 1" w:semiHidden="0" w:uiPriority="69" w:unhideWhenUsed="0"/>
+    <w:lsdException w:name="Dark List Accent 1" w:semiHidden="0" w:uiPriority="70" w:unhideWhenUsed="0"/>
+    <w:lsdException w:name="Colorful Shading Accent 1" w:semiHidden="0" w:uiPriority="71" w:unhideWhenUsed="0"/>
+    <w:lsdException w:name="Colorful List Accent 1" w:semiHidden="0" w:uiPriority="72" w:unhideWhenUsed="0"/>
+    <w:lsdException w:name="Colorful Grid Accent 1" w:semiHidden="0" w:uiPriority="73" w:unhideWhenUsed="0"/>
+    <w:lsdException w:name="Light Shading Accent 2" w:semiHidden="0" w:uiPriority="60" w:unhideWhenUsed="0"/>
+    <w:lsdException w:name="Light List Accent 2" w:semiHidden="0" w:uiPriority="61" w:unhideWhenUsed="0"/>
+    <w:lsdException w:name="Light Grid Accent 2" w:semiHidden="0" w:uiPriority="62" w:unhideWhenUsed="0"/>
+    <w:lsdException w:name="Medium Shading 1 Accent 2" w:semiHidden="0" w:uiPriority="63" w:unhideWhenUsed="0"/>
+    <w:lsdException w:name="Medium Shading 2 Accent 2" w:semiHidden="0" w:uiPriority="64" w:unhideWhenUsed="0"/>
+    <w:lsdException w:name="Medium List 1 Accent 2" w:semiHidden="0" w:uiPriority="65" w:unhideWhenUsed="0"/>
+    <w:lsdException w:name="Medium List 2 Accent 2" w:semiHidden="0" w:uiPriority="66" w:unhideWhenUsed="0"/>
+    <w:lsdException w:name="Medium Grid 1 Accent 2" w:semiHidden="0" w:uiPriority="67" w:unhideWhenUsed="0"/>
+    <w:lsdException w:name="Medium Grid 2 Accent 2" w:semiHidden="0" w:uiPriority="68" w:unhideWhenUsed="0"/>
+    <w:lsdException w:name="Medium Grid 3 Accent 2" w:semiHidden="0" w:uiPriority="69" w:unhideWhenUsed="0"/>
+    <w:lsdException w:name="Dark List Accent 2" w:semiHidden="0" w:uiPriority="70" w:unhideWhenUsed="0"/>
+    <w:lsdException w:name="Colorful Shading Accent 2" w:semiHidden="0" w:uiPriority="71" w:unhideWhenUsed="0"/>
+    <w:lsdException w:name="Colorful List Accent 2" w:semiHidden="0" w:uiPriority="72" w:unhideWhenUsed="0"/>
+    <w:lsdException w:name="Colorful Grid Accent 2" w:semiHidden="0" w:uiPriority="73" w:unhideWhenUsed="0"/>
+    <w:lsdException w:name="Light Shading Accent 3" w:semiHidden="0" w:uiPriority="60" w:unhideWhenUsed="0"/>
+    <w:lsdException w:name="Light List Accent 3" w:semiHidden="0" w:uiPriority="61" w:unhideWhenUsed="0"/>
+    <w:lsdException w:name="Light Grid Accent 3" w:semiHidden="0" w:uiPriority="62" w:unhideWhenUsed="0"/>
+    <w:lsdException w:name="Medium Shading 1 Accent 3" w:semiHidden="0" w:uiPriority="63" w:unhideWhenUsed="0"/>
+    <w:lsdException w:name="Medium Shading 2 Accent 3" w:semiHidden="0" w:uiPriority="64" w:unhideWhenUsed="0"/>
+    <w:lsdException w:name="Medium List 1 Accent 3" w:semiHidden="0" w:uiPriority="65" w:unhideWhenUsed="0"/>
+    <w:lsdException w:name="Medium List 2 Accent 3" w:semiHidden="0" w:uiPriority="66" w:unhideWhenUsed="0"/>
+    <w:lsdException w:name="Medium Grid 1 Accent 3" w:semiHidden="0" w:uiPriority="67" w:unhideWhenUsed="0"/>
+    <w:lsdException w:name="Medium Grid 2 Accent 3" w:semiHidden="0" w:uiPriority="68" w:unhideWhenUsed="0"/>
+    <w:lsdException w:name="Medium Grid 3 Accent 3" w:semiHidden="0" w:uiPriority="69" w:unhideWhenUsed="0"/>
+    <w:lsdException w:name="Dark List Accent 3" w:semiHidden="0" w:uiPriority="70" w:unhideWhenUsed="0"/>
+    <w:lsdException w:name="Colorful Shading Accent 3" w:semiHidden="0" w:uiPriority="71" w:unhideWhenUsed="0"/>
+    <w:lsdException w:name="Colorful List Accent 3" w:semiHidden="0" w:uiPriority="72" w:unhideWhenUsed="0"/>
+    <w:lsdException w:name="Colorful Grid Accent 3" w:semiHidden="0" w:uiPriority="73" w:unhideWhenUsed="0"/>
+    <w:lsdException w:name="Light Shading Accent 4" w:semiHidden="0" w:uiPriority="60" w:unhideWhenUsed="0"/>
+    <w:lsdException w:name="Light List Accent 4" w:semiHidden="0" w:uiPriority="61" w:unhideWhenUsed="0"/>
+    <w:lsdException w:name="Light Grid Accent 4" w:semiHidden="0" w:uiPriority="62" w:unhideWhenUsed="0"/>
+    <w:lsdException w:name="Medium Shading 1 Accent 4" w:semiHidden="0" w:uiPriority="63" w:unhideWhenUsed="0"/>
+    <w:lsdException w:name="Medium Shading 2 Accent 4" w:semiHidden="0" w:uiPriority="64" w:unhideWhenUsed="0"/>
+    <w:lsdException w:name="Medium List 1 Accent 4" w:semiHidden="0" w:uiPriority="65" w:unhideWhenUsed="0"/>
+    <w:lsdException w:name="Medium List 2 Accent 4" w:semiHidden="0" w:uiPriority="66" w:unhideWhenUsed="0"/>
+    <w:lsdException w:name="Medium Grid 1 Accent 4" w:semiHidden="0" w:uiPriority="67" w:unhideWhenUsed="0"/>
+    <w:lsdException w:name="Medium Grid 2 Accent 4" w:semiHidden="0" w:uiPriority="68" w:unhideWhenUsed="0"/>
+    <w:lsdException w:name="Medium Grid 3 Accent 4" w:semiHidden="0" w:uiPriority="69" w:unhideWhenUsed="0"/>
+    <w:lsdException w:name="Dark List Accent 4" w:semiHidden="0" w:uiPriority="70" w:unhideWhenUsed="0"/>
+    <w:lsdException w:name="Colorful Shading Accent 4" w:semiHidden="0" w:uiPriority="71" w:unhideWhenUsed="0"/>
+    <w:lsdException w:name="Colorful List Accent 4" w:semiHidden="0" w:uiPriority="72" w:unhideWhenUsed="0"/>
+    <w:lsdException w:name="Colorful Grid Accent 4" w:semiHidden="0" w:uiPriority="73" w:unhideWhenUsed="0"/>
+    <w:lsdException w:name="Light Shading Accent 5" w:semiHidden="0" w:uiPriority="60" w:unhideWhenUsed="0"/>
+    <w:lsdException w:name="Light List Accent 5" w:semiHidden="0" w:uiPriority="61" w:unhideWhenUsed="0"/>
+    <w:lsdException w:name="Light Grid Accent 5" w:semiHidden="0" w:uiPriority="62" w:unhideWhenUsed="0"/>
+    <w:lsdException w:name="Medium Shading 1 Accent 5" w:semiHidden="0" w:uiPriority="63" w:unhideWhenUsed="0"/>
+    <w:lsdException w:name="Medium Shading 2 Accent 5" w:semiHidden="0" w:uiPriority="64" w:unhideWhenUsed="0"/>
+    <w:lsdException w:name="Medium List 1 Accent 5" w:semiHidden="0" w:uiPriority="65" w:unhideWhenUsed="0"/>
+    <w:lsdException w:name="Medium List 2 Accent 5" w:semiHidden="0" w:uiPriority="66" w:unhideWhenUsed="0"/>
+    <w:lsdException w:name="Medium Grid 1 Accent 5" w:semiHidden="0" w:uiPriority="67" w:unhideWhenUsed="0"/>
+    <w:lsdException w:name="Medium Grid 2 Accent 5" w:semiHidden="0" w:uiPriority="68" w:unhideWhenUsed="0"/>
+    <w:lsdException w:name="Medium Grid 3 Accent 5" w:semiHidden="0" w:uiPriority="69" w:unhideWhenUsed="0"/>
+    <w:lsdException w:name="Dark List Accent 5" w:semiHidden="0" w:uiPriority="70" w:unhideWhenUsed="0"/>
+    <w:lsdException w:name="Colorful Shading Accent 5" w:semiHidden="0" w:uiPriority="71" w:unhideWhenUsed="0"/>
+    <w:lsdException w:name="Colorful List Accent 5" w:semiHidden="0" w:uiPriority="72" w:unhideWhenUsed="0"/>
+    <w:lsdException w:name="Colorful Grid Accent 5" w:semiHidden="0" w:uiPriority="73" w:unhideWhenUsed="0"/>
+    <w:lsdException w:name="Light Shading Accent 6" w:semiHidden="0" w:uiPriority="60" w:unhideWhenUsed="0"/>
+    <w:lsdException w:name="Light List Accent 6" w:semiHidden="0" w:uiPriority="61" w:unhideWhenUsed="0"/>
+    <w:lsdException w:name="Light Grid Accent 6" w:semiHidden="0" w:uiPriority="62" w:unhideWhenUsed="0"/>
+    <w:lsdException w:name="Medium Shading 1 Accent 6" w:semiHidden="0" w:uiPriority="63" w:unhideWhenUsed="0"/>
+    <w:lsdException w:name="Medium Shading 2 Accent 6" w:semiHidden="0" w:uiPriority="64" w:unhideWhenUsed="0"/>
+    <w:lsdException w:name="Medium List 1 Accent 6" w:semiHidden="0" w:uiPriority="65" w:unhideWhenUsed="0"/>
+    <w:lsdException w:name="Medium List 2 Accent 6" w:semiHidden="0" w:uiPriority="66" w:unhideWhenUsed="0"/>
+    <w:lsdException w:name="Medium Grid 1 Accent 6" w:semiHidden="0" w:uiPriority="67" w:unhideWhenUsed="0"/>
+    <w:lsdException w:name="Medium Grid 2 Accent 6" w:semiHidden="0" w:uiPriority="68" w:unhideWhenUsed="0"/>
+    <w:lsdException w:name="Medium Grid 3 Accent 6" w:semiHidden="0" w:uiPriority="69" w:unhideWhenUsed="0"/>
+    <w:lsdException w:name="Dark List Accent 6" w:semiHidden="0" w:uiPriority="70" w:unhideWhenUsed="0"/>
+    <w:lsdException w:name="Colorful Shading Accent 6" w:semiHidden="0" w:uiPriority="71" w:unhideWhenUsed="0"/>
+    <w:lsdException w:name="Colorful List Accent 6" w:semiHidden="0" w:uiPriority="72" w:unhideWhenUsed="0"/>
+    <w:lsdException w:name="Colorful Grid Accent 6" w:semiHidden="0" w:uiPriority="73" w:unhideWhenUsed="0"/>
+    <w:lsdException w:name="Subtle Emphasis" w:semiHidden="0" w:uiPriority="19" w:unhideWhenUsed="0" w:qFormat="1"/>
+    <w:lsdException w:name="Intense Emphasis" w:semiHidden="0" w:uiPriority="21" w:unhideWhenUsed="0" w:qFormat="1"/>
+    <w:lsdException w:name="Subtle Reference" w:semiHidden="0" w:uiPriority="31" w:unhideWhenUsed="0" w:qFormat="1"/>
+    <w:lsdException w:name="Intense Reference" w:semiHidden="0" w:uiPriority="32" w:unhideWhenUsed="0" w:qFormat="1"/>
+    <w:lsdException w:name="Book Title" w:semiHidden="0" w:uiPriority="33" w:unhideWhenUsed="0" w:qFormat="1"/>
+    <w:lsdException w:name="Bibliography" w:uiPriority="37"/>
+    <w:lsdException w:name="TOC Heading" w:uiPriority="39" w:qFormat="1"/>
   </w:latentStyles>
   <w:style w:type="paragraph" w:default="1" w:styleId="Normal">
     <w:name w:val="Normal"/>
@@ -10620,12 +11516,9 @@
 </file>
 
 <file path=customXml/item1.xml><?xml version="1.0" encoding="utf-8"?>
-<?mso-contentType ?>
-<FormTemplates xmlns="http://schemas.microsoft.com/sharepoint/v3/contenttype/forms">
-  <Display>DocumentLibraryForm</Display>
-  <Edit>DocumentLibraryForm</Edit>
-  <New>DocumentLibraryForm</New>
-</FormTemplates>
+<p:properties xmlns:p="http://schemas.microsoft.com/office/2006/metadata/properties" xmlns:xsi="http://www.w3.org/2001/XMLSchema-instance" xmlns:pc="http://schemas.microsoft.com/office/infopath/2007/PartnerControls">
+  <documentManagement/>
+</p:properties>
 </file>
 
 <file path=customXml/item2.xml><?xml version="1.0" encoding="utf-8"?>
@@ -10743,9 +11636,12 @@
 </file>
 
 <file path=customXml/item3.xml><?xml version="1.0" encoding="utf-8"?>
-<p:properties xmlns:p="http://schemas.microsoft.com/office/2006/metadata/properties" xmlns:xsi="http://www.w3.org/2001/XMLSchema-instance" xmlns:pc="http://schemas.microsoft.com/office/infopath/2007/PartnerControls">
-  <documentManagement/>
-</p:properties>
+<?mso-contentType ?>
+<FormTemplates xmlns="http://schemas.microsoft.com/sharepoint/v3/contenttype/forms">
+  <Display>DocumentLibraryForm</Display>
+  <Edit>DocumentLibraryForm</Edit>
+  <New>DocumentLibraryForm</New>
+</FormTemplates>
 </file>
 
 <file path=customXml/item4.xml><?xml version="1.0" encoding="utf-8"?>
@@ -10753,9 +11649,10 @@
 </file>
 
 <file path=customXml/itemProps1.xml><?xml version="1.0" encoding="utf-8"?>
-<ds:datastoreItem xmlns:ds="http://schemas.openxmlformats.org/officeDocument/2006/customXml" ds:itemID="{88D5DB8E-F92D-49ED-81F8-4B1853AF6E1F}">
+<ds:datastoreItem xmlns:ds="http://schemas.openxmlformats.org/officeDocument/2006/customXml" ds:itemID="{F66FAEDF-A9F1-41FF-9D75-207FDAF2C736}">
   <ds:schemaRefs>
-    <ds:schemaRef ds:uri="http://schemas.microsoft.com/sharepoint/v3/contenttype/forms"/>
+    <ds:schemaRef ds:uri="http://schemas.microsoft.com/office/2006/metadata/properties"/>
+    <ds:schemaRef ds:uri="http://schemas.microsoft.com/office/infopath/2007/PartnerControls"/>
   </ds:schemaRefs>
 </ds:datastoreItem>
 </file>
@@ -10777,16 +11674,15 @@
 </file>
 
 <file path=customXml/itemProps3.xml><?xml version="1.0" encoding="utf-8"?>
-<ds:datastoreItem xmlns:ds="http://schemas.openxmlformats.org/officeDocument/2006/customXml" ds:itemID="{F66FAEDF-A9F1-41FF-9D75-207FDAF2C736}">
+<ds:datastoreItem xmlns:ds="http://schemas.openxmlformats.org/officeDocument/2006/customXml" ds:itemID="{88D5DB8E-F92D-49ED-81F8-4B1853AF6E1F}">
   <ds:schemaRefs>
-    <ds:schemaRef ds:uri="http://schemas.microsoft.com/office/2006/metadata/properties"/>
-    <ds:schemaRef ds:uri="http://schemas.microsoft.com/office/infopath/2007/PartnerControls"/>
+    <ds:schemaRef ds:uri="http://schemas.microsoft.com/sharepoint/v3/contenttype/forms"/>
   </ds:schemaRefs>
 </ds:datastoreItem>
 </file>
 
 <file path=customXml/itemProps4.xml><?xml version="1.0" encoding="utf-8"?>
-<ds:datastoreItem xmlns:ds="http://schemas.openxmlformats.org/officeDocument/2006/customXml" ds:itemID="{B161BCA7-DE75-4C90-A541-6D819364C5B0}">
+<ds:datastoreItem xmlns:ds="http://schemas.openxmlformats.org/officeDocument/2006/customXml" ds:itemID="{58F34E09-7254-4D0A-A182-A87A2ACC4502}">
   <ds:schemaRefs>
     <ds:schemaRef ds:uri="http://schemas.openxmlformats.org/officeDocument/2006/bibliography"/>
   </ds:schemaRefs>

</xml_diff>

<commit_message>
Merged Services-Description-SPA-Exam-2014.docx and JS-SPA-Exam-Trip-Exchange-System.doc
</commit_message>
<xml_diff>
--- a/Documentation/Services-Description-SPA-Exam-2014.docx
+++ b/Documentation/Services-Description-SPA-Exam-2014.docx
@@ -1,6 +1,6 @@
 
 <file path=word/document.xml><?xml version="1.0" encoding="utf-8"?>
-<w:document xmlns:wpc="http://schemas.microsoft.com/office/word/2010/wordprocessingCanvas" xmlns:mc="http://schemas.openxmlformats.org/markup-compatibility/2006" xmlns:o="urn:schemas-microsoft-com:office:office" xmlns:r="http://schemas.openxmlformats.org/officeDocument/2006/relationships" xmlns:m="http://schemas.openxmlformats.org/officeDocument/2006/math" xmlns:v="urn:schemas-microsoft-com:vml" xmlns:wp14="http://schemas.microsoft.com/office/word/2010/wordprocessingDrawing" xmlns:wp="http://schemas.openxmlformats.org/drawingml/2006/wordprocessingDrawing" xmlns:w10="urn:schemas-microsoft-com:office:word" xmlns:w="http://schemas.openxmlformats.org/wordprocessingml/2006/main" xmlns:w14="http://schemas.microsoft.com/office/word/2010/wordml" xmlns:wpg="http://schemas.microsoft.com/office/word/2010/wordprocessingGroup" xmlns:wpi="http://schemas.microsoft.com/office/word/2010/wordprocessingInk" xmlns:wne="http://schemas.microsoft.com/office/word/2006/wordml" xmlns:wps="http://schemas.microsoft.com/office/word/2010/wordprocessingShape" mc:Ignorable="w14 wp14">
+<w:document xmlns:wpc="http://schemas.microsoft.com/office/word/2010/wordprocessingCanvas" xmlns:mc="http://schemas.openxmlformats.org/markup-compatibility/2006" xmlns:o="urn:schemas-microsoft-com:office:office" xmlns:r="http://schemas.openxmlformats.org/officeDocument/2006/relationships" xmlns:m="http://schemas.openxmlformats.org/officeDocument/2006/math" xmlns:v="urn:schemas-microsoft-com:vml" xmlns:wp14="http://schemas.microsoft.com/office/word/2010/wordprocessingDrawing" xmlns:wp="http://schemas.openxmlformats.org/drawingml/2006/wordprocessingDrawing" xmlns:w10="urn:schemas-microsoft-com:office:word" xmlns:w="http://schemas.openxmlformats.org/wordprocessingml/2006/main" xmlns:w14="http://schemas.microsoft.com/office/word/2010/wordml" xmlns:w15="http://schemas.microsoft.com/office/word/2012/wordml" xmlns:wpg="http://schemas.microsoft.com/office/word/2010/wordprocessingGroup" xmlns:wpi="http://schemas.microsoft.com/office/word/2010/wordprocessingInk" xmlns:wne="http://schemas.microsoft.com/office/word/2006/wordml" xmlns:wps="http://schemas.microsoft.com/office/word/2010/wordprocessingShape" mc:Ignorable="w14 w15 wp14">
   <w:body>
     <w:p>
       <w:pPr>
@@ -21,10 +21,986 @@
       <w:pPr>
         <w:pStyle w:val="Heading1"/>
       </w:pPr>
+      <w:r>
+        <w:t>Overall Task Description</w:t>
+      </w:r>
+    </w:p>
+    <w:p>
+      <w:r>
+        <w:t>Trip Exchange system is an application that makes possible shared car trips for people who do not know each other.</w:t>
+      </w:r>
+    </w:p>
+    <w:p>
+      <w:r>
+        <w:t>The system provides a way to see a range of drivers and their trips. Only part of the information is public. Registered users can create trips; make sorting, filtering and paging on the results; join trips.</w:t>
+      </w:r>
+    </w:p>
+    <w:p>
+      <w:r>
+        <w:t xml:space="preserve">Your task is to implement a SPA application using </w:t>
+      </w:r>
+      <w:proofErr w:type="spellStart"/>
+      <w:r>
+        <w:t>AngularJS</w:t>
+      </w:r>
+      <w:proofErr w:type="spellEnd"/>
+      <w:r>
+        <w:t xml:space="preserve"> and consuming a provided ASP.NET Web API 2 server.</w:t>
+      </w:r>
+    </w:p>
+    <w:p>
+      <w:pPr>
+        <w:pStyle w:val="Heading1"/>
+      </w:pPr>
+      <w:r>
+        <w:t>REST API Server</w:t>
+      </w:r>
       <w:bookmarkStart w:id="0" w:name="_GoBack"/>
       <w:bookmarkEnd w:id="0"/>
-      <w:r>
-        <w:t>RESTful API Overview</w:t>
+    </w:p>
+    <w:p>
+      <w:pPr>
+        <w:pStyle w:val="Heading2"/>
+      </w:pPr>
+      <w:r>
+        <w:t>Description</w:t>
+      </w:r>
+    </w:p>
+    <w:p>
+      <w:r>
+        <w:t xml:space="preserve">You are given a REST API server (as well as documentation for it) locally to use from Visual Studio. The REST API server uses the standard Microsoft Identity system with different routes. Additionally, you may consume the same services at the following link: </w:t>
+      </w:r>
+      <w:hyperlink r:id="rId11" w:history="1">
+        <w:r>
+          <w:rPr>
+            <w:rStyle w:val="Hyperlink"/>
+          </w:rPr>
+          <w:t>http://spa2014.bgcoder.com/</w:t>
+        </w:r>
+      </w:hyperlink>
+      <w:r>
+        <w:t xml:space="preserve"> </w:t>
+      </w:r>
+    </w:p>
+    <w:p>
+      <w:r>
+        <w:t xml:space="preserve">More details on the services are also available here: </w:t>
+      </w:r>
+      <w:hyperlink r:id="rId12" w:history="1">
+        <w:r>
+          <w:rPr>
+            <w:rStyle w:val="Hyperlink"/>
+          </w:rPr>
+          <w:t>http://spa2014.bgcoder.com/Help</w:t>
+        </w:r>
+      </w:hyperlink>
+      <w:r>
+        <w:t xml:space="preserve"> </w:t>
+      </w:r>
+    </w:p>
+    <w:p>
+      <w:r>
+        <w:t xml:space="preserve">The REST API server is also open sourced at GitHub: </w:t>
+      </w:r>
+      <w:hyperlink r:id="rId13" w:history="1">
+        <w:r>
+          <w:rPr>
+            <w:rStyle w:val="Hyperlink"/>
+          </w:rPr>
+          <w:t>https://github.com/NikolayIT/SPA-Exam-2014-Api</w:t>
+        </w:r>
+      </w:hyperlink>
+    </w:p>
+    <w:p>
+      <w:pPr>
+        <w:pStyle w:val="Heading1"/>
+      </w:pPr>
+      <w:proofErr w:type="spellStart"/>
+      <w:r>
+        <w:t>AngularJS</w:t>
+      </w:r>
+      <w:proofErr w:type="spellEnd"/>
+      <w:r>
+        <w:t xml:space="preserve"> Client</w:t>
+      </w:r>
+    </w:p>
+    <w:p>
+      <w:pPr>
+        <w:pStyle w:val="Heading2"/>
+      </w:pPr>
+      <w:r>
+        <w:t>Description</w:t>
+      </w:r>
+    </w:p>
+    <w:p>
+      <w:r>
+        <w:t>Implement routes for the client application.</w:t>
+      </w:r>
+    </w:p>
+    <w:p>
+      <w:r>
+        <w:t>The routes can be either public or private (accessible only by registered users).</w:t>
+      </w:r>
+    </w:p>
+    <w:p>
+      <w:r>
+        <w:t>You are provided with screenshots of a sample application for better understanding.</w:t>
+      </w:r>
+    </w:p>
+    <w:p>
+      <w:r>
+        <w:t>Invalid routes should redirect to the home page.</w:t>
+      </w:r>
+    </w:p>
+    <w:p>
+      <w:pPr>
+        <w:pStyle w:val="Heading3"/>
+      </w:pPr>
+      <w:r>
+        <w:t>The routes</w:t>
+      </w:r>
+    </w:p>
+    <w:p>
+      <w:pPr>
+        <w:numPr>
+          <w:ilvl w:val="0"/>
+          <w:numId w:val="1"/>
+        </w:numPr>
+        <w:spacing w:before="120" w:after="120" w:line="240" w:lineRule="auto"/>
+        <w:jc w:val="both"/>
+      </w:pPr>
+      <w:r>
+        <w:t>#/</w:t>
+      </w:r>
+    </w:p>
+    <w:p>
+      <w:pPr>
+        <w:numPr>
+          <w:ilvl w:val="1"/>
+          <w:numId w:val="1"/>
+        </w:numPr>
+        <w:spacing w:before="120" w:after="120" w:line="240" w:lineRule="auto"/>
+        <w:jc w:val="both"/>
+      </w:pPr>
+      <w:r>
+        <w:t>Shows the home page</w:t>
+      </w:r>
+    </w:p>
+    <w:p>
+      <w:pPr>
+        <w:numPr>
+          <w:ilvl w:val="1"/>
+          <w:numId w:val="1"/>
+        </w:numPr>
+        <w:spacing w:before="120" w:after="120" w:line="240" w:lineRule="auto"/>
+        <w:jc w:val="both"/>
+      </w:pPr>
+      <w:r>
+        <w:t>Shows latest 10 available trips</w:t>
+      </w:r>
+    </w:p>
+    <w:p>
+      <w:pPr>
+        <w:numPr>
+          <w:ilvl w:val="1"/>
+          <w:numId w:val="1"/>
+        </w:numPr>
+        <w:spacing w:before="120" w:after="120" w:line="240" w:lineRule="auto"/>
+        <w:jc w:val="both"/>
+      </w:pPr>
+      <w:r>
+        <w:t>Shows last 10 registered drivers</w:t>
+      </w:r>
+    </w:p>
+    <w:p>
+      <w:pPr>
+        <w:numPr>
+          <w:ilvl w:val="1"/>
+          <w:numId w:val="1"/>
+        </w:numPr>
+        <w:spacing w:before="120" w:after="120" w:line="240" w:lineRule="auto"/>
+        <w:jc w:val="both"/>
+      </w:pPr>
+      <w:r>
+        <w:t>Shows statistics for the trips and drivers (you should cache these statistics on the client until next refresh of the application)</w:t>
+      </w:r>
+    </w:p>
+    <w:p>
+      <w:pPr>
+        <w:numPr>
+          <w:ilvl w:val="1"/>
+          <w:numId w:val="1"/>
+        </w:numPr>
+        <w:spacing w:before="120" w:after="120" w:line="240" w:lineRule="auto"/>
+        <w:jc w:val="both"/>
+      </w:pPr>
+      <w:r>
+        <w:t>Shows register and login (or logged user, if any)</w:t>
+      </w:r>
+    </w:p>
+    <w:p>
+      <w:pPr>
+        <w:numPr>
+          <w:ilvl w:val="1"/>
+          <w:numId w:val="1"/>
+        </w:numPr>
+        <w:spacing w:before="120" w:after="120" w:line="240" w:lineRule="auto"/>
+        <w:jc w:val="both"/>
+      </w:pPr>
+      <w:r>
+        <w:t>Shows links to trips and drivers pages</w:t>
+      </w:r>
+    </w:p>
+    <w:p>
+      <w:pPr>
+        <w:numPr>
+          <w:ilvl w:val="1"/>
+          <w:numId w:val="1"/>
+        </w:numPr>
+        <w:spacing w:before="120" w:after="120" w:line="240" w:lineRule="auto"/>
+        <w:jc w:val="both"/>
+      </w:pPr>
+      <w:r>
+        <w:t>Public</w:t>
+      </w:r>
+    </w:p>
+    <w:p>
+      <w:pPr>
+        <w:numPr>
+          <w:ilvl w:val="0"/>
+          <w:numId w:val="1"/>
+        </w:numPr>
+        <w:spacing w:before="120" w:after="120" w:line="240" w:lineRule="auto"/>
+        <w:jc w:val="both"/>
+      </w:pPr>
+      <w:r>
+        <w:t>#/</w:t>
+      </w:r>
+      <w:r>
+        <w:t>unauthorized</w:t>
+      </w:r>
+    </w:p>
+    <w:p>
+      <w:pPr>
+        <w:numPr>
+          <w:ilvl w:val="1"/>
+          <w:numId w:val="1"/>
+        </w:numPr>
+        <w:spacing w:before="120" w:after="120" w:line="240" w:lineRule="auto"/>
+        <w:jc w:val="both"/>
+      </w:pPr>
+      <w:r>
+        <w:lastRenderedPageBreak/>
+        <w:t>This page should be used in case of unauthorized access to a part of the application</w:t>
+      </w:r>
+    </w:p>
+    <w:p>
+      <w:pPr>
+        <w:numPr>
+          <w:ilvl w:val="1"/>
+          <w:numId w:val="1"/>
+        </w:numPr>
+        <w:spacing w:before="120" w:after="120" w:line="240" w:lineRule="auto"/>
+        <w:jc w:val="both"/>
+      </w:pPr>
+      <w:r>
+        <w:t>Public</w:t>
+      </w:r>
+    </w:p>
+    <w:p>
+      <w:pPr>
+        <w:numPr>
+          <w:ilvl w:val="0"/>
+          <w:numId w:val="1"/>
+        </w:numPr>
+        <w:spacing w:before="120" w:after="120" w:line="240" w:lineRule="auto"/>
+        <w:jc w:val="both"/>
+      </w:pPr>
+      <w:r>
+        <w:t>#/register</w:t>
+      </w:r>
+    </w:p>
+    <w:p>
+      <w:pPr>
+        <w:numPr>
+          <w:ilvl w:val="1"/>
+          <w:numId w:val="1"/>
+        </w:numPr>
+        <w:spacing w:before="120" w:after="120" w:line="240" w:lineRule="auto"/>
+        <w:jc w:val="both"/>
+      </w:pPr>
+      <w:r>
+        <w:t>Should provide form for registering new user</w:t>
+      </w:r>
+    </w:p>
+    <w:p>
+      <w:pPr>
+        <w:numPr>
+          <w:ilvl w:val="1"/>
+          <w:numId w:val="1"/>
+        </w:numPr>
+        <w:spacing w:before="120" w:after="120" w:line="240" w:lineRule="auto"/>
+        <w:jc w:val="both"/>
+      </w:pPr>
+      <w:r>
+        <w:t>The user should be able to choose whether he is driver or not. If the user chooses he/she is a driver, he/she should provide a car name</w:t>
+      </w:r>
+    </w:p>
+    <w:p>
+      <w:pPr>
+        <w:numPr>
+          <w:ilvl w:val="1"/>
+          <w:numId w:val="1"/>
+        </w:numPr>
+        <w:spacing w:before="120" w:after="120" w:line="240" w:lineRule="auto"/>
+        <w:jc w:val="both"/>
+      </w:pPr>
+      <w:r>
+        <w:t>Validate the fields as much as possible on the form</w:t>
+      </w:r>
+    </w:p>
+    <w:p>
+      <w:pPr>
+        <w:numPr>
+          <w:ilvl w:val="1"/>
+          <w:numId w:val="1"/>
+        </w:numPr>
+        <w:spacing w:before="120" w:after="120" w:line="240" w:lineRule="auto"/>
+        <w:jc w:val="both"/>
+      </w:pPr>
+      <w:r>
+        <w:t>Should redirect to the home page after successful registration</w:t>
+      </w:r>
+    </w:p>
+    <w:p>
+      <w:pPr>
+        <w:numPr>
+          <w:ilvl w:val="1"/>
+          <w:numId w:val="1"/>
+        </w:numPr>
+        <w:spacing w:before="120" w:after="120" w:line="240" w:lineRule="auto"/>
+        <w:jc w:val="both"/>
+      </w:pPr>
+      <w:r>
+        <w:t>Public</w:t>
+      </w:r>
+    </w:p>
+    <w:p>
+      <w:pPr>
+        <w:numPr>
+          <w:ilvl w:val="0"/>
+          <w:numId w:val="1"/>
+        </w:numPr>
+        <w:spacing w:before="120" w:after="120" w:line="240" w:lineRule="auto"/>
+        <w:jc w:val="both"/>
+      </w:pPr>
+      <w:r>
+        <w:t>#/drivers (public part)</w:t>
+      </w:r>
+    </w:p>
+    <w:p>
+      <w:pPr>
+        <w:numPr>
+          <w:ilvl w:val="1"/>
+          <w:numId w:val="1"/>
+        </w:numPr>
+        <w:spacing w:before="120" w:after="120" w:line="240" w:lineRule="auto"/>
+        <w:jc w:val="both"/>
+      </w:pPr>
+      <w:r>
+        <w:t>Should show last 10 registered drivers with their upcoming trips and total trips in the system</w:t>
+      </w:r>
+    </w:p>
+    <w:p>
+      <w:pPr>
+        <w:numPr>
+          <w:ilvl w:val="1"/>
+          <w:numId w:val="1"/>
+        </w:numPr>
+        <w:spacing w:before="120" w:after="120" w:line="240" w:lineRule="auto"/>
+        <w:jc w:val="both"/>
+      </w:pPr>
+      <w:r>
+        <w:t>Public</w:t>
+      </w:r>
+    </w:p>
+    <w:p>
+      <w:pPr>
+        <w:numPr>
+          <w:ilvl w:val="0"/>
+          <w:numId w:val="1"/>
+        </w:numPr>
+        <w:spacing w:before="120" w:after="120" w:line="240" w:lineRule="auto"/>
+        <w:jc w:val="both"/>
+      </w:pPr>
+      <w:r>
+        <w:t>#/trips (public part)</w:t>
+      </w:r>
+    </w:p>
+    <w:p>
+      <w:pPr>
+        <w:numPr>
+          <w:ilvl w:val="1"/>
+          <w:numId w:val="1"/>
+        </w:numPr>
+        <w:spacing w:before="120" w:after="120" w:line="240" w:lineRule="auto"/>
+        <w:jc w:val="both"/>
+      </w:pPr>
+      <w:r>
+        <w:t>Should show latest 10 upcoming trips with their driver name, from and to cities and departure time.</w:t>
+      </w:r>
+    </w:p>
+    <w:p>
+      <w:pPr>
+        <w:numPr>
+          <w:ilvl w:val="1"/>
+          <w:numId w:val="1"/>
+        </w:numPr>
+        <w:spacing w:before="120" w:after="120" w:line="240" w:lineRule="auto"/>
+        <w:jc w:val="both"/>
+      </w:pPr>
+      <w:r>
+        <w:t>Public</w:t>
+      </w:r>
+    </w:p>
+    <w:p>
+      <w:pPr>
+        <w:numPr>
+          <w:ilvl w:val="0"/>
+          <w:numId w:val="1"/>
+        </w:numPr>
+        <w:spacing w:before="120" w:after="120" w:line="240" w:lineRule="auto"/>
+        <w:jc w:val="both"/>
+      </w:pPr>
+      <w:r>
+        <w:t>#/drivers (private part)</w:t>
+      </w:r>
+    </w:p>
+    <w:p>
+      <w:pPr>
+        <w:numPr>
+          <w:ilvl w:val="1"/>
+          <w:numId w:val="1"/>
+        </w:numPr>
+        <w:spacing w:before="120" w:after="120" w:line="240" w:lineRule="auto"/>
+        <w:jc w:val="both"/>
+      </w:pPr>
+      <w:r>
+        <w:t>Should show pages of drivers (10 per page) and username filter</w:t>
+      </w:r>
+    </w:p>
+    <w:p>
+      <w:pPr>
+        <w:numPr>
+          <w:ilvl w:val="1"/>
+          <w:numId w:val="1"/>
+        </w:numPr>
+        <w:spacing w:before="120" w:after="120" w:line="240" w:lineRule="auto"/>
+        <w:jc w:val="both"/>
+      </w:pPr>
+      <w:r>
+        <w:t>Private</w:t>
+      </w:r>
+    </w:p>
+    <w:p>
+      <w:pPr>
+        <w:numPr>
+          <w:ilvl w:val="0"/>
+          <w:numId w:val="1"/>
+        </w:numPr>
+        <w:spacing w:before="120" w:after="120" w:line="240" w:lineRule="auto"/>
+        <w:jc w:val="both"/>
+      </w:pPr>
+      <w:r>
+        <w:t>#/drivers/:id (private part)</w:t>
+      </w:r>
+    </w:p>
+    <w:p>
+      <w:pPr>
+        <w:numPr>
+          <w:ilvl w:val="1"/>
+          <w:numId w:val="1"/>
+        </w:numPr>
+        <w:spacing w:before="120" w:after="120" w:line="240" w:lineRule="auto"/>
+        <w:jc w:val="both"/>
+      </w:pPr>
+      <w:r>
+        <w:t>Should show information about the driver with the provided id</w:t>
+      </w:r>
+    </w:p>
+    <w:p>
+      <w:pPr>
+        <w:numPr>
+          <w:ilvl w:val="1"/>
+          <w:numId w:val="1"/>
+        </w:numPr>
+        <w:spacing w:before="120" w:after="120" w:line="240" w:lineRule="auto"/>
+        <w:jc w:val="both"/>
+      </w:pPr>
+      <w:r>
+        <w:t>Should show the driver’s trips</w:t>
+      </w:r>
+    </w:p>
+    <w:p>
+      <w:pPr>
+        <w:numPr>
+          <w:ilvl w:val="1"/>
+          <w:numId w:val="1"/>
+        </w:numPr>
+        <w:spacing w:before="120" w:after="120" w:line="240" w:lineRule="auto"/>
+        <w:jc w:val="both"/>
+      </w:pPr>
+      <w:r>
+        <w:t>The driver’s trips should have client side filtering by only logged user trips and only selected driver trips</w:t>
+      </w:r>
+    </w:p>
+    <w:p>
+      <w:pPr>
+        <w:numPr>
+          <w:ilvl w:val="1"/>
+          <w:numId w:val="1"/>
+        </w:numPr>
+        <w:spacing w:before="120" w:after="120" w:line="240" w:lineRule="auto"/>
+        <w:jc w:val="both"/>
+      </w:pPr>
+      <w:r>
+        <w:t>The driver’s trips should have client side sorting options by from, to and descending departure time</w:t>
+      </w:r>
+    </w:p>
+    <w:p>
+      <w:pPr>
+        <w:numPr>
+          <w:ilvl w:val="1"/>
+          <w:numId w:val="1"/>
+        </w:numPr>
+        <w:spacing w:before="120" w:after="120" w:line="240" w:lineRule="auto"/>
+        <w:jc w:val="both"/>
+      </w:pPr>
+      <w:r>
+        <w:t>Private</w:t>
+      </w:r>
+    </w:p>
+    <w:p>
+      <w:pPr>
+        <w:numPr>
+          <w:ilvl w:val="0"/>
+          <w:numId w:val="1"/>
+        </w:numPr>
+        <w:spacing w:before="120" w:after="120" w:line="240" w:lineRule="auto"/>
+        <w:jc w:val="both"/>
+      </w:pPr>
+      <w:r>
+        <w:t>#/trips (private part)</w:t>
+      </w:r>
+    </w:p>
+    <w:p>
+      <w:pPr>
+        <w:numPr>
+          <w:ilvl w:val="1"/>
+          <w:numId w:val="1"/>
+        </w:numPr>
+        <w:spacing w:before="120" w:after="120" w:line="240" w:lineRule="auto"/>
+        <w:jc w:val="both"/>
+      </w:pPr>
+      <w:r>
+        <w:t>Should show pages of trips (10 per page)</w:t>
+      </w:r>
+    </w:p>
+    <w:p>
+      <w:pPr>
+        <w:numPr>
+          <w:ilvl w:val="1"/>
+          <w:numId w:val="1"/>
+        </w:numPr>
+        <w:spacing w:before="120" w:after="120" w:line="240" w:lineRule="auto"/>
+        <w:jc w:val="both"/>
+      </w:pPr>
+      <w:r>
+        <w:t>Should give link to the create trip route</w:t>
+      </w:r>
+    </w:p>
+    <w:p>
+      <w:pPr>
+        <w:numPr>
+          <w:ilvl w:val="1"/>
+          <w:numId w:val="1"/>
+        </w:numPr>
+        <w:spacing w:before="120" w:after="120" w:line="240" w:lineRule="auto"/>
+        <w:jc w:val="both"/>
+      </w:pPr>
+      <w:r>
+        <w:t>Trips should have server-side filters for including already finished trips and only current logged user’s trips</w:t>
+      </w:r>
+    </w:p>
+    <w:p>
+      <w:pPr>
+        <w:numPr>
+          <w:ilvl w:val="1"/>
+          <w:numId w:val="1"/>
+        </w:numPr>
+        <w:spacing w:before="120" w:after="120" w:line="240" w:lineRule="auto"/>
+        <w:jc w:val="both"/>
+      </w:pPr>
+      <w:r>
+        <w:t>Trips should have server-side filters for from and to cities</w:t>
+      </w:r>
+    </w:p>
+    <w:p>
+      <w:pPr>
+        <w:numPr>
+          <w:ilvl w:val="1"/>
+          <w:numId w:val="1"/>
+        </w:numPr>
+        <w:spacing w:before="120" w:after="120" w:line="240" w:lineRule="auto"/>
+        <w:jc w:val="both"/>
+      </w:pPr>
+      <w:r>
+        <w:t>Trips should have server-side ordering by driver, date, number of seats , from and to cities in both ascending and descending order</w:t>
+      </w:r>
+    </w:p>
+    <w:p>
+      <w:pPr>
+        <w:numPr>
+          <w:ilvl w:val="1"/>
+          <w:numId w:val="1"/>
+        </w:numPr>
+        <w:spacing w:before="120" w:after="120" w:line="240" w:lineRule="auto"/>
+        <w:jc w:val="both"/>
+      </w:pPr>
+      <w:r>
+        <w:t>Use dropdown lists where possible</w:t>
+      </w:r>
+    </w:p>
+    <w:p>
+      <w:pPr>
+        <w:numPr>
+          <w:ilvl w:val="1"/>
+          <w:numId w:val="1"/>
+        </w:numPr>
+        <w:spacing w:before="120" w:after="120" w:line="240" w:lineRule="auto"/>
+        <w:jc w:val="both"/>
+      </w:pPr>
+      <w:r>
+        <w:lastRenderedPageBreak/>
+        <w:t>Visualize dates in human-readable format</w:t>
+      </w:r>
+    </w:p>
+    <w:p>
+      <w:pPr>
+        <w:numPr>
+          <w:ilvl w:val="1"/>
+          <w:numId w:val="1"/>
+        </w:numPr>
+        <w:spacing w:before="120" w:after="120" w:line="240" w:lineRule="auto"/>
+        <w:jc w:val="both"/>
+      </w:pPr>
+      <w:r>
+        <w:t>Visualize pictures for the Is Mine field</w:t>
+      </w:r>
+    </w:p>
+    <w:p>
+      <w:pPr>
+        <w:numPr>
+          <w:ilvl w:val="1"/>
+          <w:numId w:val="1"/>
+        </w:numPr>
+        <w:spacing w:before="120" w:after="120" w:line="240" w:lineRule="auto"/>
+        <w:jc w:val="both"/>
+      </w:pPr>
+      <w:r>
+        <w:t>Private</w:t>
+      </w:r>
+    </w:p>
+    <w:p>
+      <w:pPr>
+        <w:numPr>
+          <w:ilvl w:val="0"/>
+          <w:numId w:val="1"/>
+        </w:numPr>
+        <w:spacing w:before="120" w:after="120" w:line="240" w:lineRule="auto"/>
+        <w:jc w:val="both"/>
+      </w:pPr>
+      <w:r>
+        <w:t>#/trips/create (private)</w:t>
+      </w:r>
+    </w:p>
+    <w:p>
+      <w:pPr>
+        <w:numPr>
+          <w:ilvl w:val="1"/>
+          <w:numId w:val="1"/>
+        </w:numPr>
+        <w:spacing w:before="120" w:after="120" w:line="240" w:lineRule="auto"/>
+        <w:jc w:val="both"/>
+      </w:pPr>
+      <w:r>
+        <w:t>Available only for registered drivers</w:t>
+      </w:r>
+    </w:p>
+    <w:p>
+      <w:pPr>
+        <w:numPr>
+          <w:ilvl w:val="1"/>
+          <w:numId w:val="1"/>
+        </w:numPr>
+        <w:spacing w:before="120" w:after="120" w:line="240" w:lineRule="auto"/>
+        <w:jc w:val="both"/>
+      </w:pPr>
+      <w:r>
+        <w:t>Should have form with from and to cities, available seats and departure time</w:t>
+      </w:r>
+    </w:p>
+    <w:p>
+      <w:pPr>
+        <w:numPr>
+          <w:ilvl w:val="1"/>
+          <w:numId w:val="1"/>
+        </w:numPr>
+        <w:spacing w:before="120" w:after="120" w:line="240" w:lineRule="auto"/>
+        <w:jc w:val="both"/>
+      </w:pPr>
+      <w:r>
+        <w:t>Should redirect to the trips page after successful creation</w:t>
+      </w:r>
+    </w:p>
+    <w:p>
+      <w:pPr>
+        <w:numPr>
+          <w:ilvl w:val="1"/>
+          <w:numId w:val="1"/>
+        </w:numPr>
+        <w:spacing w:before="120" w:after="120" w:line="240" w:lineRule="auto"/>
+        <w:jc w:val="both"/>
+      </w:pPr>
+      <w:r>
+        <w:t>Use dropdown lists where possible</w:t>
+      </w:r>
+    </w:p>
+    <w:p>
+      <w:pPr>
+        <w:numPr>
+          <w:ilvl w:val="1"/>
+          <w:numId w:val="1"/>
+        </w:numPr>
+        <w:spacing w:before="120" w:after="120" w:line="240" w:lineRule="auto"/>
+        <w:jc w:val="both"/>
+      </w:pPr>
+      <w:r>
+        <w:t>Use numeric textbox and date time picker</w:t>
+      </w:r>
+    </w:p>
+    <w:p>
+      <w:pPr>
+        <w:numPr>
+          <w:ilvl w:val="1"/>
+          <w:numId w:val="1"/>
+        </w:numPr>
+        <w:spacing w:before="120" w:after="120" w:line="240" w:lineRule="auto"/>
+        <w:jc w:val="both"/>
+      </w:pPr>
+      <w:r>
+        <w:t>Validate the fields as much as possible on the form</w:t>
+      </w:r>
+    </w:p>
+    <w:p>
+      <w:pPr>
+        <w:numPr>
+          <w:ilvl w:val="1"/>
+          <w:numId w:val="1"/>
+        </w:numPr>
+        <w:spacing w:before="120" w:after="120" w:line="240" w:lineRule="auto"/>
+        <w:jc w:val="both"/>
+      </w:pPr>
+      <w:r>
+        <w:t>Private</w:t>
+      </w:r>
+    </w:p>
+    <w:p>
+      <w:pPr>
+        <w:numPr>
+          <w:ilvl w:val="0"/>
+          <w:numId w:val="1"/>
+        </w:numPr>
+        <w:spacing w:before="120" w:after="120" w:line="240" w:lineRule="auto"/>
+        <w:jc w:val="both"/>
+      </w:pPr>
+      <w:r>
+        <w:t>#/trips/:id (private)</w:t>
+      </w:r>
+    </w:p>
+    <w:p>
+      <w:pPr>
+        <w:numPr>
+          <w:ilvl w:val="1"/>
+          <w:numId w:val="1"/>
+        </w:numPr>
+        <w:spacing w:before="120" w:after="120" w:line="240" w:lineRule="auto"/>
+        <w:jc w:val="both"/>
+      </w:pPr>
+      <w:r>
+        <w:t>Should show information about the trip with the provided id</w:t>
+      </w:r>
+    </w:p>
+    <w:p>
+      <w:pPr>
+        <w:numPr>
+          <w:ilvl w:val="1"/>
+          <w:numId w:val="1"/>
+        </w:numPr>
+        <w:spacing w:before="120" w:after="120" w:line="240" w:lineRule="auto"/>
+        <w:jc w:val="both"/>
+      </w:pPr>
+      <w:r>
+        <w:t>Should give possibility for joining the trip</w:t>
+      </w:r>
+    </w:p>
+    <w:p>
+      <w:pPr>
+        <w:numPr>
+          <w:ilvl w:val="1"/>
+          <w:numId w:val="1"/>
+        </w:numPr>
+        <w:spacing w:before="120" w:after="120" w:line="240" w:lineRule="auto"/>
+        <w:jc w:val="both"/>
+      </w:pPr>
+      <w:r>
+        <w:t>Should show all the passengers’ names</w:t>
+      </w:r>
+    </w:p>
+    <w:p>
+      <w:pPr>
+        <w:pStyle w:val="Heading1"/>
+      </w:pPr>
+      <w:r>
+        <w:t>General requirements</w:t>
+      </w:r>
+    </w:p>
+    <w:p>
+      <w:r>
+        <w:t xml:space="preserve">The application’s core logic must be written with </w:t>
+      </w:r>
+      <w:proofErr w:type="spellStart"/>
+      <w:r>
+        <w:t>AngularJS</w:t>
+      </w:r>
+      <w:proofErr w:type="spellEnd"/>
+      <w:r>
+        <w:t xml:space="preserve">. You are free to use any other libraries like Twitter Bootstrap, jQuery, </w:t>
+      </w:r>
+      <w:proofErr w:type="spellStart"/>
+      <w:r>
+        <w:t>UnderscoreJS</w:t>
+      </w:r>
+      <w:proofErr w:type="spellEnd"/>
+      <w:r>
+        <w:t>, etc.</w:t>
+      </w:r>
+    </w:p>
+    <w:p>
+      <w:r>
+        <w:t>Your application must have:</w:t>
+      </w:r>
+    </w:p>
+    <w:p>
+      <w:pPr>
+        <w:numPr>
+          <w:ilvl w:val="0"/>
+          <w:numId w:val="2"/>
+        </w:numPr>
+        <w:spacing w:before="120" w:after="120" w:line="240" w:lineRule="auto"/>
+        <w:jc w:val="both"/>
+      </w:pPr>
+      <w:r>
+        <w:t>At least 3 custom controllers (excluding the identity controllers)</w:t>
+      </w:r>
+    </w:p>
+    <w:p>
+      <w:pPr>
+        <w:numPr>
+          <w:ilvl w:val="0"/>
+          <w:numId w:val="2"/>
+        </w:numPr>
+        <w:spacing w:before="120" w:after="120" w:line="240" w:lineRule="auto"/>
+        <w:jc w:val="both"/>
+      </w:pPr>
+      <w:r>
+        <w:t>At least 3 custom directives</w:t>
+      </w:r>
+    </w:p>
+    <w:p>
+      <w:pPr>
+        <w:numPr>
+          <w:ilvl w:val="0"/>
+          <w:numId w:val="2"/>
+        </w:numPr>
+        <w:spacing w:before="120" w:after="120" w:line="240" w:lineRule="auto"/>
+        <w:jc w:val="both"/>
+      </w:pPr>
+      <w:r>
+        <w:t>At least 1 custom filter</w:t>
+      </w:r>
+    </w:p>
+    <w:p>
+      <w:pPr>
+        <w:numPr>
+          <w:ilvl w:val="0"/>
+          <w:numId w:val="2"/>
+        </w:numPr>
+        <w:spacing w:before="120" w:after="120" w:line="240" w:lineRule="auto"/>
+        <w:jc w:val="both"/>
+      </w:pPr>
+      <w:r>
+        <w:t>At least 4 custom (excluding the identity services)</w:t>
+      </w:r>
+    </w:p>
+    <w:p>
+      <w:pPr>
+        <w:numPr>
+          <w:ilvl w:val="0"/>
+          <w:numId w:val="2"/>
+        </w:numPr>
+        <w:spacing w:before="120" w:after="120" w:line="240" w:lineRule="auto"/>
+        <w:jc w:val="both"/>
+      </w:pPr>
+      <w:r>
+        <w:t>Visualization for all success or error messages coming from the server</w:t>
+      </w:r>
+    </w:p>
+    <w:p>
+      <w:r>
+        <w:t>Write high quality code and follow the best practices.</w:t>
+      </w:r>
+    </w:p>
+    <w:p>
+      <w:r>
+        <w:t>Beautiful UI is not necessary, but should be usable enough. You may use Twitter Bootstrap, if you are familiar with it.</w:t>
+      </w:r>
+    </w:p>
+    <w:p>
+      <w:r>
+        <w:t xml:space="preserve">You are provided with a skeleton application with implemented register, login, logout and session. You may use it, if you want. </w:t>
+      </w:r>
+      <w:r>
+        <w:sym w:font="Wingdings" w:char="F04A"/>
+      </w:r>
+    </w:p>
+    <w:p>
+      <w:r>
+        <w:br w:type="page"/>
+      </w:r>
+    </w:p>
+    <w:p>
+      <w:pPr>
+        <w:pStyle w:val="Heading1"/>
+      </w:pPr>
+      <w:proofErr w:type="spellStart"/>
+      <w:r>
+        <w:lastRenderedPageBreak/>
+        <w:t>RESTful</w:t>
+      </w:r>
+      <w:proofErr w:type="spellEnd"/>
+      <w:r>
+        <w:t xml:space="preserve"> API Overview</w:t>
       </w:r>
     </w:p>
     <w:p>
@@ -2036,7 +3012,6 @@
               <w:t xml:space="preserve">sorted by number of </w:t>
             </w:r>
             <w:r>
-              <w:lastRenderedPageBreak/>
               <w:t xml:space="preserve">total </w:t>
             </w:r>
             <w:r>
@@ -3500,7 +4475,6 @@
         <w:pStyle w:val="Heading2"/>
       </w:pPr>
       <w:r>
-        <w:lastRenderedPageBreak/>
         <w:t>Statistics</w:t>
       </w:r>
     </w:p>
@@ -3651,6 +4625,7 @@
                 <w:sz w:val="20"/>
                 <w:szCs w:val="20"/>
               </w:rPr>
+              <w:lastRenderedPageBreak/>
               <w:t xml:space="preserve">   "users": 654,</w:t>
             </w:r>
           </w:p>
@@ -5071,96 +6046,96 @@
                 <w:sz w:val="20"/>
                 <w:szCs w:val="20"/>
               </w:rPr>
+              <w:t xml:space="preserve">   "passangers": [</w:t>
+            </w:r>
+          </w:p>
+          <w:p>
+            <w:pPr>
+              <w:spacing w:after="0"/>
+              <w:rPr>
+                <w:rFonts w:ascii="Consolas" w:hAnsi="Consolas" w:cs="Consolas"/>
+                <w:noProof/>
+                <w:sz w:val="20"/>
+                <w:szCs w:val="20"/>
+              </w:rPr>
+            </w:pPr>
+            <w:r>
+              <w:rPr>
+                <w:rFonts w:ascii="Consolas" w:hAnsi="Consolas" w:cs="Consolas"/>
+                <w:noProof/>
+                <w:sz w:val="20"/>
+                <w:szCs w:val="20"/>
+              </w:rPr>
+              <w:t xml:space="preserve">      "test02@test.com",</w:t>
+            </w:r>
+          </w:p>
+          <w:p>
+            <w:pPr>
+              <w:spacing w:after="0"/>
+              <w:rPr>
+                <w:rFonts w:ascii="Consolas" w:hAnsi="Consolas" w:cs="Consolas"/>
+                <w:noProof/>
+                <w:sz w:val="20"/>
+                <w:szCs w:val="20"/>
+              </w:rPr>
+            </w:pPr>
+            <w:r>
+              <w:rPr>
+                <w:rFonts w:ascii="Consolas" w:hAnsi="Consolas" w:cs="Consolas"/>
+                <w:noProof/>
+                <w:sz w:val="20"/>
+                <w:szCs w:val="20"/>
+              </w:rPr>
+              <w:t xml:space="preserve"> </w:t>
+            </w:r>
+            <w:r>
+              <w:rPr>
+                <w:rFonts w:ascii="Consolas" w:hAnsi="Consolas" w:cs="Consolas"/>
+                <w:noProof/>
+                <w:sz w:val="20"/>
+                <w:szCs w:val="20"/>
+              </w:rPr>
+              <w:t xml:space="preserve">     "test06@test.com"</w:t>
+            </w:r>
+          </w:p>
+          <w:p>
+            <w:pPr>
+              <w:spacing w:after="0"/>
+              <w:rPr>
+                <w:rFonts w:ascii="Consolas" w:hAnsi="Consolas" w:cs="Consolas"/>
+                <w:noProof/>
+                <w:sz w:val="20"/>
+                <w:szCs w:val="20"/>
+              </w:rPr>
+            </w:pPr>
+            <w:r>
+              <w:rPr>
+                <w:rFonts w:ascii="Consolas" w:hAnsi="Consolas" w:cs="Consolas"/>
+                <w:noProof/>
+                <w:sz w:val="20"/>
+                <w:szCs w:val="20"/>
+              </w:rPr>
+              <w:t xml:space="preserve">   ]</w:t>
+            </w:r>
+          </w:p>
+          <w:p>
+            <w:pPr>
+              <w:spacing w:after="0"/>
+              <w:rPr>
+                <w:rFonts w:ascii="Consolas" w:hAnsi="Consolas" w:cs="Consolas"/>
+                <w:noProof/>
+                <w:sz w:val="20"/>
+                <w:szCs w:val="20"/>
+              </w:rPr>
+            </w:pPr>
+            <w:r>
+              <w:rPr>
+                <w:rFonts w:ascii="Consolas" w:hAnsi="Consolas" w:cs="Consolas"/>
+                <w:noProof/>
+                <w:sz w:val="20"/>
+                <w:szCs w:val="20"/>
+              </w:rPr>
               <w:lastRenderedPageBreak/>
-              <w:t xml:space="preserve">   "passangers": [</w:t>
-            </w:r>
-          </w:p>
-          <w:p>
-            <w:pPr>
-              <w:spacing w:after="0"/>
-              <w:rPr>
-                <w:rFonts w:ascii="Consolas" w:hAnsi="Consolas" w:cs="Consolas"/>
-                <w:noProof/>
-                <w:sz w:val="20"/>
-                <w:szCs w:val="20"/>
-              </w:rPr>
-            </w:pPr>
-            <w:r>
-              <w:rPr>
-                <w:rFonts w:ascii="Consolas" w:hAnsi="Consolas" w:cs="Consolas"/>
-                <w:noProof/>
-                <w:sz w:val="20"/>
-                <w:szCs w:val="20"/>
-              </w:rPr>
-              <w:t xml:space="preserve">      "test02@test.com",</w:t>
-            </w:r>
-          </w:p>
-          <w:p>
-            <w:pPr>
-              <w:spacing w:after="0"/>
-              <w:rPr>
-                <w:rFonts w:ascii="Consolas" w:hAnsi="Consolas" w:cs="Consolas"/>
-                <w:noProof/>
-                <w:sz w:val="20"/>
-                <w:szCs w:val="20"/>
-              </w:rPr>
-            </w:pPr>
-            <w:r>
-              <w:rPr>
-                <w:rFonts w:ascii="Consolas" w:hAnsi="Consolas" w:cs="Consolas"/>
-                <w:noProof/>
-                <w:sz w:val="20"/>
-                <w:szCs w:val="20"/>
-              </w:rPr>
-              <w:t xml:space="preserve"> </w:t>
-            </w:r>
-            <w:r>
-              <w:rPr>
-                <w:rFonts w:ascii="Consolas" w:hAnsi="Consolas" w:cs="Consolas"/>
-                <w:noProof/>
-                <w:sz w:val="20"/>
-                <w:szCs w:val="20"/>
-              </w:rPr>
-              <w:t xml:space="preserve">     "test06@test.com"</w:t>
-            </w:r>
-          </w:p>
-          <w:p>
-            <w:pPr>
-              <w:spacing w:after="0"/>
-              <w:rPr>
-                <w:rFonts w:ascii="Consolas" w:hAnsi="Consolas" w:cs="Consolas"/>
-                <w:noProof/>
-                <w:sz w:val="20"/>
-                <w:szCs w:val="20"/>
-              </w:rPr>
-            </w:pPr>
-            <w:r>
-              <w:rPr>
-                <w:rFonts w:ascii="Consolas" w:hAnsi="Consolas" w:cs="Consolas"/>
-                <w:noProof/>
-                <w:sz w:val="20"/>
-                <w:szCs w:val="20"/>
-              </w:rPr>
-              <w:t xml:space="preserve">   ]</w:t>
-            </w:r>
-          </w:p>
-          <w:p>
-            <w:pPr>
-              <w:spacing w:after="0"/>
-              <w:rPr>
-                <w:rFonts w:ascii="Consolas" w:hAnsi="Consolas" w:cs="Consolas"/>
-                <w:noProof/>
-                <w:sz w:val="20"/>
-                <w:szCs w:val="20"/>
-              </w:rPr>
-            </w:pPr>
-            <w:r>
-              <w:rPr>
-                <w:rFonts w:ascii="Consolas" w:hAnsi="Consolas" w:cs="Consolas"/>
-                <w:noProof/>
-                <w:sz w:val="20"/>
-                <w:szCs w:val="20"/>
-              </w:rPr>
               <w:t>}</w:t>
             </w:r>
           </w:p>
@@ -6188,87 +7163,87 @@
                 <w:sz w:val="20"/>
                 <w:szCs w:val="20"/>
               </w:rPr>
+              <w:t xml:space="preserve">    "isMine": true,</w:t>
+            </w:r>
+          </w:p>
+          <w:p>
+            <w:pPr>
+              <w:spacing w:after="0"/>
+              <w:rPr>
+                <w:rFonts w:ascii="Consolas" w:hAnsi="Consolas" w:cs="Consolas"/>
+                <w:noProof/>
+                <w:sz w:val="20"/>
+                <w:szCs w:val="20"/>
+              </w:rPr>
+            </w:pPr>
+            <w:r>
+              <w:rPr>
+                <w:rFonts w:ascii="Consolas" w:hAnsi="Consolas" w:cs="Consolas"/>
+                <w:noProof/>
+                <w:sz w:val="20"/>
+                <w:szCs w:val="20"/>
+              </w:rPr>
+              <w:t xml:space="preserve">    "passengers": ["test@test.com"]</w:t>
+            </w:r>
+          </w:p>
+          <w:p>
+            <w:pPr>
+              <w:spacing w:after="0"/>
+              <w:rPr>
+                <w:rFonts w:ascii="Consolas" w:hAnsi="Consolas" w:cs="Consolas"/>
+                <w:noProof/>
+                <w:sz w:val="20"/>
+                <w:szCs w:val="20"/>
+              </w:rPr>
+            </w:pPr>
+            <w:r>
+              <w:rPr>
+                <w:rFonts w:ascii="Consolas" w:hAnsi="Consolas" w:cs="Consolas"/>
+                <w:noProof/>
+                <w:sz w:val="20"/>
+                <w:szCs w:val="20"/>
+              </w:rPr>
+              <w:t>}, {</w:t>
+            </w:r>
+          </w:p>
+          <w:p>
+            <w:pPr>
+              <w:spacing w:after="0"/>
+              <w:rPr>
+                <w:rFonts w:ascii="Consolas" w:hAnsi="Consolas" w:cs="Consolas"/>
+                <w:noProof/>
+                <w:sz w:val="20"/>
+                <w:szCs w:val="20"/>
+              </w:rPr>
+            </w:pPr>
+            <w:r>
+              <w:rPr>
+                <w:rFonts w:ascii="Consolas" w:hAnsi="Consolas" w:cs="Consolas"/>
+                <w:noProof/>
+                <w:sz w:val="20"/>
+                <w:szCs w:val="20"/>
+              </w:rPr>
+              <w:t xml:space="preserve">    "id": "c58dec3b-ec72-4e85-8658-401065abaedc",</w:t>
+            </w:r>
+          </w:p>
+          <w:p>
+            <w:pPr>
+              <w:spacing w:after="0"/>
+              <w:rPr>
+                <w:rFonts w:ascii="Consolas" w:hAnsi="Consolas" w:cs="Consolas"/>
+                <w:noProof/>
+                <w:sz w:val="20"/>
+                <w:szCs w:val="20"/>
+              </w:rPr>
+            </w:pPr>
+            <w:r>
+              <w:rPr>
+                <w:rFonts w:ascii="Consolas" w:hAnsi="Consolas" w:cs="Consolas"/>
+                <w:noProof/>
+                <w:sz w:val="20"/>
+                <w:szCs w:val="20"/>
+              </w:rPr>
               <w:lastRenderedPageBreak/>
-              <w:t xml:space="preserve">    "isMine": true,</w:t>
-            </w:r>
-          </w:p>
-          <w:p>
-            <w:pPr>
-              <w:spacing w:after="0"/>
-              <w:rPr>
-                <w:rFonts w:ascii="Consolas" w:hAnsi="Consolas" w:cs="Consolas"/>
-                <w:noProof/>
-                <w:sz w:val="20"/>
-                <w:szCs w:val="20"/>
-              </w:rPr>
-            </w:pPr>
-            <w:r>
-              <w:rPr>
-                <w:rFonts w:ascii="Consolas" w:hAnsi="Consolas" w:cs="Consolas"/>
-                <w:noProof/>
-                <w:sz w:val="20"/>
-                <w:szCs w:val="20"/>
-              </w:rPr>
-              <w:t xml:space="preserve">    "passengers": ["test@test.com"]</w:t>
-            </w:r>
-          </w:p>
-          <w:p>
-            <w:pPr>
-              <w:spacing w:after="0"/>
-              <w:rPr>
-                <w:rFonts w:ascii="Consolas" w:hAnsi="Consolas" w:cs="Consolas"/>
-                <w:noProof/>
-                <w:sz w:val="20"/>
-                <w:szCs w:val="20"/>
-              </w:rPr>
-            </w:pPr>
-            <w:r>
-              <w:rPr>
-                <w:rFonts w:ascii="Consolas" w:hAnsi="Consolas" w:cs="Consolas"/>
-                <w:noProof/>
-                <w:sz w:val="20"/>
-                <w:szCs w:val="20"/>
-              </w:rPr>
-              <w:t>}, {</w:t>
-            </w:r>
-          </w:p>
-          <w:p>
-            <w:pPr>
-              <w:spacing w:after="0"/>
-              <w:rPr>
-                <w:rFonts w:ascii="Consolas" w:hAnsi="Consolas" w:cs="Consolas"/>
-                <w:noProof/>
-                <w:sz w:val="20"/>
-                <w:szCs w:val="20"/>
-              </w:rPr>
-            </w:pPr>
-            <w:r>
-              <w:rPr>
-                <w:rFonts w:ascii="Consolas" w:hAnsi="Consolas" w:cs="Consolas"/>
-                <w:noProof/>
-                <w:sz w:val="20"/>
-                <w:szCs w:val="20"/>
-              </w:rPr>
-              <w:t xml:space="preserve">    "id": "c58dec3b-ec72-4e85-8658-401065abaedc",</w:t>
-            </w:r>
-          </w:p>
-          <w:p>
-            <w:pPr>
-              <w:spacing w:after="0"/>
-              <w:rPr>
-                <w:rFonts w:ascii="Consolas" w:hAnsi="Consolas" w:cs="Consolas"/>
-                <w:noProof/>
-                <w:sz w:val="20"/>
-                <w:szCs w:val="20"/>
-              </w:rPr>
-            </w:pPr>
-            <w:r>
-              <w:rPr>
-                <w:rFonts w:ascii="Consolas" w:hAnsi="Consolas" w:cs="Consolas"/>
-                <w:noProof/>
-                <w:sz w:val="20"/>
-                <w:szCs w:val="20"/>
-              </w:rPr>
               <w:t xml:space="preserve">    "driverId": "9297512a-6817-435a-b0b7-df11277f400d",</w:t>
             </w:r>
           </w:p>
@@ -7336,7 +8311,6 @@
         <w:rPr>
           <w:b/>
         </w:rPr>
-        <w:lastRenderedPageBreak/>
         <w:t>Get driver detail</w:t>
       </w:r>
     </w:p>
@@ -7545,6 +8519,7 @@
                 <w:sz w:val="20"/>
                 <w:szCs w:val="20"/>
               </w:rPr>
+              <w:lastRenderedPageBreak/>
               <w:t xml:space="preserve">    "name": "test36@test.com",</w:t>
             </w:r>
           </w:p>
@@ -8173,10 +9148,10 @@
     </w:tbl>
     <w:p/>
     <w:sectPr>
-      <w:headerReference w:type="default" r:id="rId11"/>
-      <w:footerReference w:type="default" r:id="rId12"/>
-      <w:headerReference w:type="first" r:id="rId13"/>
-      <w:footerReference w:type="first" r:id="rId14"/>
+      <w:headerReference w:type="default" r:id="rId14"/>
+      <w:footerReference w:type="default" r:id="rId15"/>
+      <w:headerReference w:type="first" r:id="rId16"/>
+      <w:footerReference w:type="first" r:id="rId17"/>
       <w:pgSz w:w="12240" w:h="15840"/>
       <w:pgMar w:top="851" w:right="851" w:bottom="1701" w:left="900" w:header="720" w:footer="720" w:gutter="0"/>
       <w:cols w:space="720"/>
@@ -8187,7 +9162,7 @@
 </file>
 
 <file path=word/endnotes.xml><?xml version="1.0" encoding="utf-8"?>
-<w:endnotes xmlns:wpc="http://schemas.microsoft.com/office/word/2010/wordprocessingCanvas" xmlns:mc="http://schemas.openxmlformats.org/markup-compatibility/2006" xmlns:o="urn:schemas-microsoft-com:office:office" xmlns:r="http://schemas.openxmlformats.org/officeDocument/2006/relationships" xmlns:m="http://schemas.openxmlformats.org/officeDocument/2006/math" xmlns:v="urn:schemas-microsoft-com:vml" xmlns:wp14="http://schemas.microsoft.com/office/word/2010/wordprocessingDrawing" xmlns:wp="http://schemas.openxmlformats.org/drawingml/2006/wordprocessingDrawing" xmlns:w10="urn:schemas-microsoft-com:office:word" xmlns:w="http://schemas.openxmlformats.org/wordprocessingml/2006/main" xmlns:w14="http://schemas.microsoft.com/office/word/2010/wordml" xmlns:wpg="http://schemas.microsoft.com/office/word/2010/wordprocessingGroup" xmlns:wpi="http://schemas.microsoft.com/office/word/2010/wordprocessingInk" xmlns:wne="http://schemas.microsoft.com/office/word/2006/wordml" xmlns:wps="http://schemas.microsoft.com/office/word/2010/wordprocessingShape" mc:Ignorable="w14 wp14">
+<w:endnotes xmlns:wpc="http://schemas.microsoft.com/office/word/2010/wordprocessingCanvas" xmlns:mc="http://schemas.openxmlformats.org/markup-compatibility/2006" xmlns:o="urn:schemas-microsoft-com:office:office" xmlns:r="http://schemas.openxmlformats.org/officeDocument/2006/relationships" xmlns:m="http://schemas.openxmlformats.org/officeDocument/2006/math" xmlns:v="urn:schemas-microsoft-com:vml" xmlns:wp14="http://schemas.microsoft.com/office/word/2010/wordprocessingDrawing" xmlns:wp="http://schemas.openxmlformats.org/drawingml/2006/wordprocessingDrawing" xmlns:w10="urn:schemas-microsoft-com:office:word" xmlns:w="http://schemas.openxmlformats.org/wordprocessingml/2006/main" xmlns:w14="http://schemas.microsoft.com/office/word/2010/wordml" xmlns:w15="http://schemas.microsoft.com/office/word/2012/wordml" xmlns:wpg="http://schemas.microsoft.com/office/word/2010/wordprocessingGroup" xmlns:wpi="http://schemas.microsoft.com/office/word/2010/wordprocessingInk" xmlns:wne="http://schemas.microsoft.com/office/word/2006/wordml" xmlns:wps="http://schemas.microsoft.com/office/word/2010/wordprocessingShape" mc:Ignorable="w14 w15 wp14">
   <w:endnote w:type="separator" w:id="-1">
     <w:p>
       <w:pPr>
@@ -8212,7 +9187,7 @@
 </file>
 
 <file path=word/footer1.xml><?xml version="1.0" encoding="utf-8"?>
-<w:ftr xmlns:wpc="http://schemas.microsoft.com/office/word/2010/wordprocessingCanvas" xmlns:mc="http://schemas.openxmlformats.org/markup-compatibility/2006" xmlns:o="urn:schemas-microsoft-com:office:office" xmlns:r="http://schemas.openxmlformats.org/officeDocument/2006/relationships" xmlns:m="http://schemas.openxmlformats.org/officeDocument/2006/math" xmlns:v="urn:schemas-microsoft-com:vml" xmlns:wp14="http://schemas.microsoft.com/office/word/2010/wordprocessingDrawing" xmlns:wp="http://schemas.openxmlformats.org/drawingml/2006/wordprocessingDrawing" xmlns:w10="urn:schemas-microsoft-com:office:word" xmlns:w="http://schemas.openxmlformats.org/wordprocessingml/2006/main" xmlns:w14="http://schemas.microsoft.com/office/word/2010/wordml" xmlns:wpg="http://schemas.microsoft.com/office/word/2010/wordprocessingGroup" xmlns:wpi="http://schemas.microsoft.com/office/word/2010/wordprocessingInk" xmlns:wne="http://schemas.microsoft.com/office/word/2006/wordml" xmlns:wps="http://schemas.microsoft.com/office/word/2010/wordprocessingShape" mc:Ignorable="w14 wp14">
+<w:ftr xmlns:wpc="http://schemas.microsoft.com/office/word/2010/wordprocessingCanvas" xmlns:mc="http://schemas.openxmlformats.org/markup-compatibility/2006" xmlns:o="urn:schemas-microsoft-com:office:office" xmlns:r="http://schemas.openxmlformats.org/officeDocument/2006/relationships" xmlns:m="http://schemas.openxmlformats.org/officeDocument/2006/math" xmlns:v="urn:schemas-microsoft-com:vml" xmlns:wp14="http://schemas.microsoft.com/office/word/2010/wordprocessingDrawing" xmlns:wp="http://schemas.openxmlformats.org/drawingml/2006/wordprocessingDrawing" xmlns:w10="urn:schemas-microsoft-com:office:word" xmlns:w="http://schemas.openxmlformats.org/wordprocessingml/2006/main" xmlns:w14="http://schemas.microsoft.com/office/word/2010/wordml" xmlns:w15="http://schemas.microsoft.com/office/word/2012/wordml" xmlns:wpg="http://schemas.microsoft.com/office/word/2010/wordprocessingGroup" xmlns:wpi="http://schemas.microsoft.com/office/word/2010/wordprocessingInk" xmlns:wne="http://schemas.microsoft.com/office/word/2006/wordml" xmlns:wps="http://schemas.microsoft.com/office/word/2010/wordprocessingShape" mc:Ignorable="w14 w15 wp14">
   <w:p>
     <w:pPr>
       <w:pStyle w:val="Footer"/>
@@ -8383,7 +9358,7 @@
                               <w:sz w:val="18"/>
                               <w:szCs w:val="18"/>
                             </w:rPr>
-                            <w:t>6</w:t>
+                            <w:t>9</w:t>
                           </w:r>
                           <w:r>
                             <w:rPr>
@@ -8415,7 +9390,7 @@
         </mc:Choice>
         <mc:Fallback>
           <w:pict>
-            <v:shapetype id="_x0000_t202" coordsize="21600,21600" o:spt="202" path="m,l,21600r21600,l21600,xe">
+            <v:shapetype w14:anchorId="00B710F9" id="_x0000_t202" coordsize="21600,21600" o:spt="202" path="m,l,21600r21600,l21600,xe">
               <v:stroke joinstyle="miter"/>
               <v:path gradientshapeok="t" o:connecttype="rect"/>
             </v:shapetype>
@@ -8533,7 +9508,7 @@
                         <w:sz w:val="18"/>
                         <w:szCs w:val="18"/>
                       </w:rPr>
-                      <w:t>6</w:t>
+                      <w:t>9</w:t>
                     </w:r>
                     <w:r>
                       <w:rPr>
@@ -8629,9 +9604,9 @@
             </wp:anchor>
           </w:drawing>
         </mc:Choice>
-        <mc:Fallback xmlns:w15="http://schemas.microsoft.com/office/word/2012/wordml">
+        <mc:Fallback>
           <w:pict>
-            <v:shapetype w14:anchorId="315F5665" id="_x0000_t6" coordsize="21600,21600" o:spt="6" path="m,l,21600r21600,xe">
+            <v:shapetype w14:anchorId="210F4C3C" id="_x0000_t6" coordsize="21600,21600" o:spt="6" path="m,l,21600r21600,xe">
               <v:stroke joinstyle="miter"/>
               <v:path gradientshapeok="t" o:connecttype="custom" o:connectlocs="0,0;0,10800;0,21600;10800,21600;21600,21600;10800,10800" textboxrect="1800,12600,12600,19800"/>
             </v:shapetype>
@@ -8674,7 +9649,7 @@
 </file>
 
 <file path=word/footer2.xml><?xml version="1.0" encoding="utf-8"?>
-<w:ftr xmlns:wpc="http://schemas.microsoft.com/office/word/2010/wordprocessingCanvas" xmlns:mc="http://schemas.openxmlformats.org/markup-compatibility/2006" xmlns:o="urn:schemas-microsoft-com:office:office" xmlns:r="http://schemas.openxmlformats.org/officeDocument/2006/relationships" xmlns:m="http://schemas.openxmlformats.org/officeDocument/2006/math" xmlns:v="urn:schemas-microsoft-com:vml" xmlns:wp14="http://schemas.microsoft.com/office/word/2010/wordprocessingDrawing" xmlns:wp="http://schemas.openxmlformats.org/drawingml/2006/wordprocessingDrawing" xmlns:w10="urn:schemas-microsoft-com:office:word" xmlns:w="http://schemas.openxmlformats.org/wordprocessingml/2006/main" xmlns:w14="http://schemas.microsoft.com/office/word/2010/wordml" xmlns:wpg="http://schemas.microsoft.com/office/word/2010/wordprocessingGroup" xmlns:wpi="http://schemas.microsoft.com/office/word/2010/wordprocessingInk" xmlns:wne="http://schemas.microsoft.com/office/word/2006/wordml" xmlns:wps="http://schemas.microsoft.com/office/word/2010/wordprocessingShape" mc:Ignorable="w14 wp14">
+<w:ftr xmlns:wpc="http://schemas.microsoft.com/office/word/2010/wordprocessingCanvas" xmlns:mc="http://schemas.openxmlformats.org/markup-compatibility/2006" xmlns:o="urn:schemas-microsoft-com:office:office" xmlns:r="http://schemas.openxmlformats.org/officeDocument/2006/relationships" xmlns:m="http://schemas.openxmlformats.org/officeDocument/2006/math" xmlns:v="urn:schemas-microsoft-com:vml" xmlns:wp14="http://schemas.microsoft.com/office/word/2010/wordprocessingDrawing" xmlns:wp="http://schemas.openxmlformats.org/drawingml/2006/wordprocessingDrawing" xmlns:w10="urn:schemas-microsoft-com:office:word" xmlns:w="http://schemas.openxmlformats.org/wordprocessingml/2006/main" xmlns:w14="http://schemas.microsoft.com/office/word/2010/wordml" xmlns:w15="http://schemas.microsoft.com/office/word/2012/wordml" xmlns:wpg="http://schemas.microsoft.com/office/word/2010/wordprocessingGroup" xmlns:wpi="http://schemas.microsoft.com/office/word/2010/wordprocessingInk" xmlns:wne="http://schemas.microsoft.com/office/word/2006/wordml" xmlns:wps="http://schemas.microsoft.com/office/word/2010/wordprocessingShape" mc:Ignorable="w14 w15 wp14">
   <w:p>
     <w:pPr>
       <w:pStyle w:val="Footer"/>
@@ -8760,9 +9735,9 @@
             </wp:anchor>
           </w:drawing>
         </mc:Choice>
-        <mc:Fallback xmlns:w15="http://schemas.microsoft.com/office/word/2012/wordml">
+        <mc:Fallback>
           <w:pict>
-            <v:shapetype w14:anchorId="5F33DA40" id="_x0000_t6" coordsize="21600,21600" o:spt="6" path="m,l,21600r21600,xe">
+            <v:shapetype w14:anchorId="296835BE" id="_x0000_t6" coordsize="21600,21600" o:spt="6" path="m,l,21600r21600,xe">
               <v:stroke joinstyle="miter"/>
               <v:path gradientshapeok="t" o:connecttype="custom" o:connectlocs="0,0;0,10800;0,21600;10800,21600;21600,21600;10800,10800" textboxrect="1800,12600,12600,19800"/>
             </v:shapetype>
@@ -8961,7 +9936,7 @@
             </wp:anchor>
           </w:drawing>
         </mc:Choice>
-        <mc:Fallback xmlns:w15="http://schemas.microsoft.com/office/word/2012/wordml">
+        <mc:Fallback>
           <w:pict>
             <v:shapetype w14:anchorId="00B71101" id="_x0000_t202" coordsize="21600,21600" o:spt="202" path="m,l,21600r21600,l21600,xe">
               <v:stroke joinstyle="miter"/>
@@ -9146,7 +10121,7 @@
 </file>
 
 <file path=word/footnotes.xml><?xml version="1.0" encoding="utf-8"?>
-<w:footnotes xmlns:wpc="http://schemas.microsoft.com/office/word/2010/wordprocessingCanvas" xmlns:mc="http://schemas.openxmlformats.org/markup-compatibility/2006" xmlns:o="urn:schemas-microsoft-com:office:office" xmlns:r="http://schemas.openxmlformats.org/officeDocument/2006/relationships" xmlns:m="http://schemas.openxmlformats.org/officeDocument/2006/math" xmlns:v="urn:schemas-microsoft-com:vml" xmlns:wp14="http://schemas.microsoft.com/office/word/2010/wordprocessingDrawing" xmlns:wp="http://schemas.openxmlformats.org/drawingml/2006/wordprocessingDrawing" xmlns:w10="urn:schemas-microsoft-com:office:word" xmlns:w="http://schemas.openxmlformats.org/wordprocessingml/2006/main" xmlns:w14="http://schemas.microsoft.com/office/word/2010/wordml" xmlns:wpg="http://schemas.microsoft.com/office/word/2010/wordprocessingGroup" xmlns:wpi="http://schemas.microsoft.com/office/word/2010/wordprocessingInk" xmlns:wne="http://schemas.microsoft.com/office/word/2006/wordml" xmlns:wps="http://schemas.microsoft.com/office/word/2010/wordprocessingShape" mc:Ignorable="w14 wp14">
+<w:footnotes xmlns:wpc="http://schemas.microsoft.com/office/word/2010/wordprocessingCanvas" xmlns:mc="http://schemas.openxmlformats.org/markup-compatibility/2006" xmlns:o="urn:schemas-microsoft-com:office:office" xmlns:r="http://schemas.openxmlformats.org/officeDocument/2006/relationships" xmlns:m="http://schemas.openxmlformats.org/officeDocument/2006/math" xmlns:v="urn:schemas-microsoft-com:vml" xmlns:wp14="http://schemas.microsoft.com/office/word/2010/wordprocessingDrawing" xmlns:wp="http://schemas.openxmlformats.org/drawingml/2006/wordprocessingDrawing" xmlns:w10="urn:schemas-microsoft-com:office:word" xmlns:w="http://schemas.openxmlformats.org/wordprocessingml/2006/main" xmlns:w14="http://schemas.microsoft.com/office/word/2010/wordml" xmlns:w15="http://schemas.microsoft.com/office/word/2012/wordml" xmlns:wpg="http://schemas.microsoft.com/office/word/2010/wordprocessingGroup" xmlns:wpi="http://schemas.microsoft.com/office/word/2010/wordprocessingInk" xmlns:wne="http://schemas.microsoft.com/office/word/2006/wordml" xmlns:wps="http://schemas.microsoft.com/office/word/2010/wordprocessingShape" mc:Ignorable="w14 w15 wp14">
   <w:footnote w:type="separator" w:id="-1">
     <w:p>
       <w:pPr>
@@ -9171,7 +10146,7 @@
 </file>
 
 <file path=word/header1.xml><?xml version="1.0" encoding="utf-8"?>
-<w:hdr xmlns:wpc="http://schemas.microsoft.com/office/word/2010/wordprocessingCanvas" xmlns:mc="http://schemas.openxmlformats.org/markup-compatibility/2006" xmlns:o="urn:schemas-microsoft-com:office:office" xmlns:r="http://schemas.openxmlformats.org/officeDocument/2006/relationships" xmlns:m="http://schemas.openxmlformats.org/officeDocument/2006/math" xmlns:v="urn:schemas-microsoft-com:vml" xmlns:wp14="http://schemas.microsoft.com/office/word/2010/wordprocessingDrawing" xmlns:wp="http://schemas.openxmlformats.org/drawingml/2006/wordprocessingDrawing" xmlns:w10="urn:schemas-microsoft-com:office:word" xmlns:w="http://schemas.openxmlformats.org/wordprocessingml/2006/main" xmlns:w14="http://schemas.microsoft.com/office/word/2010/wordml" xmlns:wpg="http://schemas.microsoft.com/office/word/2010/wordprocessingGroup" xmlns:wpi="http://schemas.microsoft.com/office/word/2010/wordprocessingInk" xmlns:wne="http://schemas.microsoft.com/office/word/2006/wordml" xmlns:wps="http://schemas.microsoft.com/office/word/2010/wordprocessingShape" mc:Ignorable="w14 wp14">
+<w:hdr xmlns:wpc="http://schemas.microsoft.com/office/word/2010/wordprocessingCanvas" xmlns:mc="http://schemas.openxmlformats.org/markup-compatibility/2006" xmlns:o="urn:schemas-microsoft-com:office:office" xmlns:r="http://schemas.openxmlformats.org/officeDocument/2006/relationships" xmlns:m="http://schemas.openxmlformats.org/officeDocument/2006/math" xmlns:v="urn:schemas-microsoft-com:vml" xmlns:wp14="http://schemas.microsoft.com/office/word/2010/wordprocessingDrawing" xmlns:wp="http://schemas.openxmlformats.org/drawingml/2006/wordprocessingDrawing" xmlns:w10="urn:schemas-microsoft-com:office:word" xmlns:w="http://schemas.openxmlformats.org/wordprocessingml/2006/main" xmlns:w14="http://schemas.microsoft.com/office/word/2010/wordml" xmlns:w15="http://schemas.microsoft.com/office/word/2012/wordml" xmlns:wpg="http://schemas.microsoft.com/office/word/2010/wordprocessingGroup" xmlns:wpi="http://schemas.microsoft.com/office/word/2010/wordprocessingInk" xmlns:wne="http://schemas.microsoft.com/office/word/2006/wordml" xmlns:wps="http://schemas.microsoft.com/office/word/2010/wordprocessingShape" mc:Ignorable="w14 w15 wp14">
   <w:p>
     <w:pPr>
       <w:pStyle w:val="Header"/>
@@ -9290,7 +10265,7 @@
 </file>
 
 <file path=word/header2.xml><?xml version="1.0" encoding="utf-8"?>
-<w:hdr xmlns:wpc="http://schemas.microsoft.com/office/word/2010/wordprocessingCanvas" xmlns:mc="http://schemas.openxmlformats.org/markup-compatibility/2006" xmlns:o="urn:schemas-microsoft-com:office:office" xmlns:r="http://schemas.openxmlformats.org/officeDocument/2006/relationships" xmlns:m="http://schemas.openxmlformats.org/officeDocument/2006/math" xmlns:v="urn:schemas-microsoft-com:vml" xmlns:wp14="http://schemas.microsoft.com/office/word/2010/wordprocessingDrawing" xmlns:wp="http://schemas.openxmlformats.org/drawingml/2006/wordprocessingDrawing" xmlns:w10="urn:schemas-microsoft-com:office:word" xmlns:w="http://schemas.openxmlformats.org/wordprocessingml/2006/main" xmlns:w14="http://schemas.microsoft.com/office/word/2010/wordml" xmlns:wpg="http://schemas.microsoft.com/office/word/2010/wordprocessingGroup" xmlns:wpi="http://schemas.microsoft.com/office/word/2010/wordprocessingInk" xmlns:wne="http://schemas.microsoft.com/office/word/2006/wordml" xmlns:wps="http://schemas.microsoft.com/office/word/2010/wordprocessingShape" mc:Ignorable="w14 wp14">
+<w:hdr xmlns:wpc="http://schemas.microsoft.com/office/word/2010/wordprocessingCanvas" xmlns:mc="http://schemas.openxmlformats.org/markup-compatibility/2006" xmlns:o="urn:schemas-microsoft-com:office:office" xmlns:r="http://schemas.openxmlformats.org/officeDocument/2006/relationships" xmlns:m="http://schemas.openxmlformats.org/officeDocument/2006/math" xmlns:v="urn:schemas-microsoft-com:vml" xmlns:wp14="http://schemas.microsoft.com/office/word/2010/wordprocessingDrawing" xmlns:wp="http://schemas.openxmlformats.org/drawingml/2006/wordprocessingDrawing" xmlns:w10="urn:schemas-microsoft-com:office:word" xmlns:w="http://schemas.openxmlformats.org/wordprocessingml/2006/main" xmlns:w14="http://schemas.microsoft.com/office/word/2010/wordml" xmlns:w15="http://schemas.microsoft.com/office/word/2012/wordml" xmlns:wpg="http://schemas.microsoft.com/office/word/2010/wordprocessingGroup" xmlns:wpi="http://schemas.microsoft.com/office/word/2010/wordprocessingInk" xmlns:wne="http://schemas.microsoft.com/office/word/2006/wordml" xmlns:wps="http://schemas.microsoft.com/office/word/2010/wordprocessingShape" mc:Ignorable="w14 w15 wp14">
   <w:p>
     <w:pPr>
       <w:pStyle w:val="Header"/>
@@ -9346,8 +10321,245 @@
 </w:hdr>
 </file>
 
+<file path=word/numbering.xml><?xml version="1.0" encoding="utf-8"?>
+<w:numbering xmlns:wpc="http://schemas.microsoft.com/office/word/2010/wordprocessingCanvas" xmlns:mc="http://schemas.openxmlformats.org/markup-compatibility/2006" xmlns:o="urn:schemas-microsoft-com:office:office" xmlns:r="http://schemas.openxmlformats.org/officeDocument/2006/relationships" xmlns:m="http://schemas.openxmlformats.org/officeDocument/2006/math" xmlns:v="urn:schemas-microsoft-com:vml" xmlns:wp14="http://schemas.microsoft.com/office/word/2010/wordprocessingDrawing" xmlns:wp="http://schemas.openxmlformats.org/drawingml/2006/wordprocessingDrawing" xmlns:w10="urn:schemas-microsoft-com:office:word" xmlns:w="http://schemas.openxmlformats.org/wordprocessingml/2006/main" xmlns:w14="http://schemas.microsoft.com/office/word/2010/wordml" xmlns:w15="http://schemas.microsoft.com/office/word/2012/wordml" xmlns:wpg="http://schemas.microsoft.com/office/word/2010/wordprocessingGroup" xmlns:wpi="http://schemas.microsoft.com/office/word/2010/wordprocessingInk" xmlns:wne="http://schemas.microsoft.com/office/word/2006/wordml" xmlns:wps="http://schemas.microsoft.com/office/word/2010/wordprocessingShape" mc:Ignorable="w14 w15 wp14">
+  <w:abstractNum w:abstractNumId="0">
+    <w:nsid w:val="22D740E9"/>
+    <w:multiLevelType w:val="hybridMultilevel"/>
+    <w:tmpl w:val="EAF413E8"/>
+    <w:lvl w:ilvl="0" w:tplc="04090001">
+      <w:start w:val="1"/>
+      <w:numFmt w:val="bullet"/>
+      <w:lvlText w:val=""/>
+      <w:lvlJc w:val="left"/>
+      <w:pPr>
+        <w:ind w:left="720" w:hanging="360"/>
+      </w:pPr>
+      <w:rPr>
+        <w:rFonts w:ascii="Symbol" w:hAnsi="Symbol" w:hint="default"/>
+      </w:rPr>
+    </w:lvl>
+    <w:lvl w:ilvl="1" w:tplc="04090003" w:tentative="1">
+      <w:start w:val="1"/>
+      <w:numFmt w:val="bullet"/>
+      <w:lvlText w:val="o"/>
+      <w:lvlJc w:val="left"/>
+      <w:pPr>
+        <w:ind w:left="1440" w:hanging="360"/>
+      </w:pPr>
+      <w:rPr>
+        <w:rFonts w:ascii="Courier New" w:hAnsi="Courier New" w:cs="Courier New" w:hint="default"/>
+      </w:rPr>
+    </w:lvl>
+    <w:lvl w:ilvl="2" w:tplc="04090005" w:tentative="1">
+      <w:start w:val="1"/>
+      <w:numFmt w:val="bullet"/>
+      <w:lvlText w:val=""/>
+      <w:lvlJc w:val="left"/>
+      <w:pPr>
+        <w:ind w:left="2160" w:hanging="360"/>
+      </w:pPr>
+      <w:rPr>
+        <w:rFonts w:ascii="Wingdings" w:hAnsi="Wingdings" w:hint="default"/>
+      </w:rPr>
+    </w:lvl>
+    <w:lvl w:ilvl="3" w:tplc="04090001" w:tentative="1">
+      <w:start w:val="1"/>
+      <w:numFmt w:val="bullet"/>
+      <w:lvlText w:val=""/>
+      <w:lvlJc w:val="left"/>
+      <w:pPr>
+        <w:ind w:left="2880" w:hanging="360"/>
+      </w:pPr>
+      <w:rPr>
+        <w:rFonts w:ascii="Symbol" w:hAnsi="Symbol" w:hint="default"/>
+      </w:rPr>
+    </w:lvl>
+    <w:lvl w:ilvl="4" w:tplc="04090003" w:tentative="1">
+      <w:start w:val="1"/>
+      <w:numFmt w:val="bullet"/>
+      <w:lvlText w:val="o"/>
+      <w:lvlJc w:val="left"/>
+      <w:pPr>
+        <w:ind w:left="3600" w:hanging="360"/>
+      </w:pPr>
+      <w:rPr>
+        <w:rFonts w:ascii="Courier New" w:hAnsi="Courier New" w:cs="Courier New" w:hint="default"/>
+      </w:rPr>
+    </w:lvl>
+    <w:lvl w:ilvl="5" w:tplc="04090005" w:tentative="1">
+      <w:start w:val="1"/>
+      <w:numFmt w:val="bullet"/>
+      <w:lvlText w:val=""/>
+      <w:lvlJc w:val="left"/>
+      <w:pPr>
+        <w:ind w:left="4320" w:hanging="360"/>
+      </w:pPr>
+      <w:rPr>
+        <w:rFonts w:ascii="Wingdings" w:hAnsi="Wingdings" w:hint="default"/>
+      </w:rPr>
+    </w:lvl>
+    <w:lvl w:ilvl="6" w:tplc="04090001" w:tentative="1">
+      <w:start w:val="1"/>
+      <w:numFmt w:val="bullet"/>
+      <w:lvlText w:val=""/>
+      <w:lvlJc w:val="left"/>
+      <w:pPr>
+        <w:ind w:left="5040" w:hanging="360"/>
+      </w:pPr>
+      <w:rPr>
+        <w:rFonts w:ascii="Symbol" w:hAnsi="Symbol" w:hint="default"/>
+      </w:rPr>
+    </w:lvl>
+    <w:lvl w:ilvl="7" w:tplc="04090003" w:tentative="1">
+      <w:start w:val="1"/>
+      <w:numFmt w:val="bullet"/>
+      <w:lvlText w:val="o"/>
+      <w:lvlJc w:val="left"/>
+      <w:pPr>
+        <w:ind w:left="5760" w:hanging="360"/>
+      </w:pPr>
+      <w:rPr>
+        <w:rFonts w:ascii="Courier New" w:hAnsi="Courier New" w:cs="Courier New" w:hint="default"/>
+      </w:rPr>
+    </w:lvl>
+    <w:lvl w:ilvl="8" w:tplc="04090005" w:tentative="1">
+      <w:start w:val="1"/>
+      <w:numFmt w:val="bullet"/>
+      <w:lvlText w:val=""/>
+      <w:lvlJc w:val="left"/>
+      <w:pPr>
+        <w:ind w:left="6480" w:hanging="360"/>
+      </w:pPr>
+      <w:rPr>
+        <w:rFonts w:ascii="Wingdings" w:hAnsi="Wingdings" w:hint="default"/>
+      </w:rPr>
+    </w:lvl>
+  </w:abstractNum>
+  <w:abstractNum w:abstractNumId="1">
+    <w:nsid w:val="522465C7"/>
+    <w:multiLevelType w:val="hybridMultilevel"/>
+    <w:tmpl w:val="296C6D86"/>
+    <w:lvl w:ilvl="0" w:tplc="04090001">
+      <w:start w:val="1"/>
+      <w:numFmt w:val="bullet"/>
+      <w:lvlText w:val=""/>
+      <w:lvlJc w:val="left"/>
+      <w:pPr>
+        <w:ind w:left="720" w:hanging="360"/>
+      </w:pPr>
+      <w:rPr>
+        <w:rFonts w:ascii="Symbol" w:hAnsi="Symbol" w:hint="default"/>
+      </w:rPr>
+    </w:lvl>
+    <w:lvl w:ilvl="1" w:tplc="04090003">
+      <w:start w:val="1"/>
+      <w:numFmt w:val="bullet"/>
+      <w:lvlText w:val="o"/>
+      <w:lvlJc w:val="left"/>
+      <w:pPr>
+        <w:ind w:left="1440" w:hanging="360"/>
+      </w:pPr>
+      <w:rPr>
+        <w:rFonts w:ascii="Courier New" w:hAnsi="Courier New" w:cs="Courier New" w:hint="default"/>
+      </w:rPr>
+    </w:lvl>
+    <w:lvl w:ilvl="2" w:tplc="04090005" w:tentative="1">
+      <w:start w:val="1"/>
+      <w:numFmt w:val="bullet"/>
+      <w:lvlText w:val=""/>
+      <w:lvlJc w:val="left"/>
+      <w:pPr>
+        <w:ind w:left="2160" w:hanging="360"/>
+      </w:pPr>
+      <w:rPr>
+        <w:rFonts w:ascii="Wingdings" w:hAnsi="Wingdings" w:hint="default"/>
+      </w:rPr>
+    </w:lvl>
+    <w:lvl w:ilvl="3" w:tplc="04090001" w:tentative="1">
+      <w:start w:val="1"/>
+      <w:numFmt w:val="bullet"/>
+      <w:lvlText w:val=""/>
+      <w:lvlJc w:val="left"/>
+      <w:pPr>
+        <w:ind w:left="2880" w:hanging="360"/>
+      </w:pPr>
+      <w:rPr>
+        <w:rFonts w:ascii="Symbol" w:hAnsi="Symbol" w:hint="default"/>
+      </w:rPr>
+    </w:lvl>
+    <w:lvl w:ilvl="4" w:tplc="04090003" w:tentative="1">
+      <w:start w:val="1"/>
+      <w:numFmt w:val="bullet"/>
+      <w:lvlText w:val="o"/>
+      <w:lvlJc w:val="left"/>
+      <w:pPr>
+        <w:ind w:left="3600" w:hanging="360"/>
+      </w:pPr>
+      <w:rPr>
+        <w:rFonts w:ascii="Courier New" w:hAnsi="Courier New" w:cs="Courier New" w:hint="default"/>
+      </w:rPr>
+    </w:lvl>
+    <w:lvl w:ilvl="5" w:tplc="04090005" w:tentative="1">
+      <w:start w:val="1"/>
+      <w:numFmt w:val="bullet"/>
+      <w:lvlText w:val=""/>
+      <w:lvlJc w:val="left"/>
+      <w:pPr>
+        <w:ind w:left="4320" w:hanging="360"/>
+      </w:pPr>
+      <w:rPr>
+        <w:rFonts w:ascii="Wingdings" w:hAnsi="Wingdings" w:hint="default"/>
+      </w:rPr>
+    </w:lvl>
+    <w:lvl w:ilvl="6" w:tplc="04090001" w:tentative="1">
+      <w:start w:val="1"/>
+      <w:numFmt w:val="bullet"/>
+      <w:lvlText w:val=""/>
+      <w:lvlJc w:val="left"/>
+      <w:pPr>
+        <w:ind w:left="5040" w:hanging="360"/>
+      </w:pPr>
+      <w:rPr>
+        <w:rFonts w:ascii="Symbol" w:hAnsi="Symbol" w:hint="default"/>
+      </w:rPr>
+    </w:lvl>
+    <w:lvl w:ilvl="7" w:tplc="04090003" w:tentative="1">
+      <w:start w:val="1"/>
+      <w:numFmt w:val="bullet"/>
+      <w:lvlText w:val="o"/>
+      <w:lvlJc w:val="left"/>
+      <w:pPr>
+        <w:ind w:left="5760" w:hanging="360"/>
+      </w:pPr>
+      <w:rPr>
+        <w:rFonts w:ascii="Courier New" w:hAnsi="Courier New" w:cs="Courier New" w:hint="default"/>
+      </w:rPr>
+    </w:lvl>
+    <w:lvl w:ilvl="8" w:tplc="04090005" w:tentative="1">
+      <w:start w:val="1"/>
+      <w:numFmt w:val="bullet"/>
+      <w:lvlText w:val=""/>
+      <w:lvlJc w:val="left"/>
+      <w:pPr>
+        <w:ind w:left="6480" w:hanging="360"/>
+      </w:pPr>
+      <w:rPr>
+        <w:rFonts w:ascii="Wingdings" w:hAnsi="Wingdings" w:hint="default"/>
+      </w:rPr>
+    </w:lvl>
+  </w:abstractNum>
+  <w:num w:numId="1">
+    <w:abstractNumId w:val="1"/>
+  </w:num>
+  <w:num w:numId="2">
+    <w:abstractNumId w:val="0"/>
+  </w:num>
+</w:numbering>
+</file>
+
 <file path=word/styles.xml><?xml version="1.0" encoding="utf-8"?>
-<w:styles xmlns:mc="http://schemas.openxmlformats.org/markup-compatibility/2006" xmlns:r="http://schemas.openxmlformats.org/officeDocument/2006/relationships" xmlns:w="http://schemas.openxmlformats.org/wordprocessingml/2006/main" xmlns:w14="http://schemas.microsoft.com/office/word/2010/wordml" mc:Ignorable="w14">
+<w:styles xmlns:mc="http://schemas.openxmlformats.org/markup-compatibility/2006" xmlns:r="http://schemas.openxmlformats.org/officeDocument/2006/relationships" xmlns:w="http://schemas.openxmlformats.org/wordprocessingml/2006/main" xmlns:w14="http://schemas.microsoft.com/office/word/2010/wordml" xmlns:w15="http://schemas.microsoft.com/office/word/2012/wordml" mc:Ignorable="w14 w15">
   <w:docDefaults>
     <w:rPrDefault>
       <w:rPr>
@@ -9363,1086 +10575,378 @@
       </w:pPr>
     </w:pPrDefault>
   </w:docDefaults>
-  <w:latentStyles w:defLockedState="0" w:defUIPriority="99" w:defSemiHidden="1" w:defUnhideWhenUsed="1" w:defQFormat="0" w:count="267">
-    <w:lsdException w:name="Normal" w:semiHidden="0" w:uiPriority="0" w:unhideWhenUsed="0" w:qFormat="1"/>
-    <w:lsdException w:name="heading 1" w:semiHidden="0" w:uiPriority="9" w:unhideWhenUsed="0" w:qFormat="1"/>
-    <w:lsdException w:name="heading 2" w:uiPriority="9" w:qFormat="1"/>
-    <w:lsdException w:name="heading 3" w:uiPriority="9" w:qFormat="1"/>
-    <w:lsdException w:name="heading 4" w:uiPriority="9" w:qFormat="1"/>
-    <w:lsdException w:name="heading 5" w:uiPriority="9" w:qFormat="1"/>
-    <w:lsdException w:name="heading 6" w:uiPriority="9" w:qFormat="1"/>
-    <w:lsdException w:name="heading 7" w:uiPriority="9" w:qFormat="1"/>
-    <w:lsdException w:name="heading 8" w:uiPriority="9" w:qFormat="1"/>
-    <w:lsdException w:name="heading 9" w:uiPriority="9" w:qFormat="1"/>
-    <w:lsdException w:name="toc 1" w:uiPriority="39"/>
-    <w:lsdException w:name="toc 2" w:uiPriority="39"/>
-    <w:lsdException w:name="toc 3" w:uiPriority="39"/>
-    <w:lsdException w:name="toc 4" w:uiPriority="39"/>
-    <w:lsdException w:name="toc 5" w:uiPriority="39"/>
-    <w:lsdException w:name="toc 6" w:uiPriority="39"/>
-    <w:lsdException w:name="toc 7" w:uiPriority="39"/>
-    <w:lsdException w:name="toc 8" w:uiPriority="39"/>
-    <w:lsdException w:name="toc 9" w:uiPriority="39"/>
-    <w:lsdException w:name="caption" w:uiPriority="35" w:qFormat="1"/>
-    <w:lsdException w:name="Title" w:semiHidden="0" w:uiPriority="0" w:unhideWhenUsed="0" w:qFormat="1"/>
-    <w:lsdException w:name="Default Paragraph Font" w:uiPriority="1"/>
-    <w:lsdException w:name="Subtitle" w:semiHidden="0" w:uiPriority="11" w:unhideWhenUsed="0" w:qFormat="1"/>
-    <w:lsdException w:name="Strong" w:semiHidden="0" w:uiPriority="22" w:unhideWhenUsed="0" w:qFormat="1"/>
-    <w:lsdException w:name="Emphasis" w:semiHidden="0" w:uiPriority="0" w:unhideWhenUsed="0" w:qFormat="1"/>
-    <w:lsdException w:name="Table Grid" w:semiHidden="0" w:uiPriority="59" w:unhideWhenUsed="0"/>
-    <w:lsdException w:name="Placeholder Text" w:unhideWhenUsed="0"/>
-    <w:lsdException w:name="No Spacing" w:semiHidden="0" w:uiPriority="1" w:unhideWhenUsed="0" w:qFormat="1"/>
-    <w:lsdException w:name="Light Shading" w:semiHidden="0" w:uiPriority="60" w:unhideWhenUsed="0"/>
-    <w:lsdException w:name="Light List" w:semiHidden="0" w:uiPriority="61" w:unhideWhenUsed="0"/>
-    <w:lsdException w:name="Light Grid" w:semiHidden="0" w:uiPriority="62" w:unhideWhenUsed="0"/>
-    <w:lsdException w:name="Medium Shading 1" w:semiHidden="0" w:uiPriority="63" w:unhideWhenUsed="0"/>
-    <w:lsdException w:name="Medium Shading 2" w:semiHidden="0" w:uiPriority="64" w:unhideWhenUsed="0"/>
-    <w:lsdException w:name="Medium List 1" w:semiHidden="0" w:uiPriority="65" w:unhideWhenUsed="0"/>
-    <w:lsdException w:name="Medium List 2" w:semiHidden="0" w:uiPriority="66" w:unhideWhenUsed="0"/>
-    <w:lsdException w:name="Medium Grid 1" w:semiHidden="0" w:uiPriority="67" w:unhideWhenUsed="0"/>
-    <w:lsdException w:name="Medium Grid 2" w:semiHidden="0" w:uiPriority="68" w:unhideWhenUsed="0"/>
-    <w:lsdException w:name="Medium Grid 3" w:semiHidden="0" w:uiPriority="69" w:unhideWhenUsed="0"/>
-    <w:lsdException w:name="Dark List" w:semiHidden="0" w:uiPriority="70" w:unhideWhenUsed="0"/>
-    <w:lsdException w:name="Colorful Shading" w:semiHidden="0" w:uiPriority="71" w:unhideWhenUsed="0"/>
-    <w:lsdException w:name="Colorful List" w:semiHidden="0" w:uiPriority="72" w:unhideWhenUsed="0"/>
-    <w:lsdException w:name="Colorful Grid" w:semiHidden="0" w:uiPriority="73" w:unhideWhenUsed="0"/>
-    <w:lsdException w:name="Light Shading Accent 1" w:semiHidden="0" w:uiPriority="60" w:unhideWhenUsed="0"/>
-    <w:lsdException w:name="Light List Accent 1" w:semiHidden="0" w:uiPriority="61" w:unhideWhenUsed="0"/>
-    <w:lsdException w:name="Light Grid Accent 1" w:semiHidden="0" w:uiPriority="62" w:unhideWhenUsed="0"/>
-    <w:lsdException w:name="Medium Shading 1 Accent 1" w:semiHidden="0" w:uiPriority="63" w:unhideWhenUsed="0"/>
-    <w:lsdException w:name="Medium Shading 2 Accent 1" w:semiHidden="0" w:uiPriority="64" w:unhideWhenUsed="0"/>
-    <w:lsdException w:name="Medium List 1 Accent 1" w:semiHidden="0" w:uiPriority="65" w:unhideWhenUsed="0"/>
-    <w:lsdException w:name="Revision" w:unhideWhenUsed="0"/>
-    <w:lsdException w:name="List Paragraph" w:semiHidden="0" w:uiPriority="34" w:unhideWhenUsed="0" w:qFormat="1"/>
-    <w:lsdException w:name="Quote" w:semiHidden="0" w:uiPriority="29" w:unhideWhenUsed="0" w:qFormat="1"/>
-    <w:lsdException w:name="Intense Quote" w:semiHidden="0" w:uiPriority="30" w:unhideWhenUsed="0" w:qFormat="1"/>
-    <w:lsdException w:name="Medium List 2 Accent 1" w:semiHidden="0" w:uiPriority="66" w:unhideWhenUsed="0"/>
-    <w:lsdException w:name="Medium Grid 1 Accent 1" w:semiHidden="0" w:uiPriority="67" w:unhideWhenUsed="0"/>
-    <w:lsdException w:name="Medium Grid 2 Accent 1" w:semiHidden="0" w:uiPriority="68" w:unhideWhenUsed="0"/>
-    <w:lsdException w:name="Medium Grid 3 Accent 1" w:semiHidden="0" w:uiPriority="69" w:unhideWhenUsed="0"/>
-    <w:lsdException w:name="Dark List Accent 1" w:semiHidden="0" w:uiPriority="70" w:unhideWhenUsed="0"/>
-    <w:lsdException w:name="Colorful Shading Accent 1" w:semiHidden="0" w:uiPriority="71" w:unhideWhenUsed="0"/>
-    <w:lsdException w:name="Colorful List Accent 1" w:semiHidden="0" w:uiPriority="72" w:unhideWhenUsed="0"/>
-    <w:lsdException w:name="Colorful Grid Accent 1" w:semiHidden="0" w:uiPriority="73" w:unhideWhenUsed="0"/>
-    <w:lsdException w:name="Light Shading Accent 2" w:semiHidden="0" w:uiPriority="60" w:unhideWhenUsed="0"/>
-    <w:lsdException w:name="Light List Accent 2" w:semiHidden="0" w:uiPriority="61" w:unhideWhenUsed="0"/>
-    <w:lsdException w:name="Light Grid Accent 2" w:semiHidden="0" w:uiPriority="62" w:unhideWhenUsed="0"/>
-    <w:lsdException w:name="Medium Shading 1 Accent 2" w:semiHidden="0" w:uiPriority="63" w:unhideWhenUsed="0"/>
-    <w:lsdException w:name="Medium Shading 2 Accent 2" w:semiHidden="0" w:uiPriority="64" w:unhideWhenUsed="0"/>
-    <w:lsdException w:name="Medium List 1 Accent 2" w:semiHidden="0" w:uiPriority="65" w:unhideWhenUsed="0"/>
-    <w:lsdException w:name="Medium List 2 Accent 2" w:semiHidden="0" w:uiPriority="66" w:unhideWhenUsed="0"/>
-    <w:lsdException w:name="Medium Grid 1 Accent 2" w:semiHidden="0" w:uiPriority="67" w:unhideWhenUsed="0"/>
-    <w:lsdException w:name="Medium Grid 2 Accent 2" w:semiHidden="0" w:uiPriority="68" w:unhideWhenUsed="0"/>
-    <w:lsdException w:name="Medium Grid 3 Accent 2" w:semiHidden="0" w:uiPriority="69" w:unhideWhenUsed="0"/>
-    <w:lsdException w:name="Dark List Accent 2" w:semiHidden="0" w:uiPriority="70" w:unhideWhenUsed="0"/>
-    <w:lsdException w:name="Colorful Shading Accent 2" w:semiHidden="0" w:uiPriority="71" w:unhideWhenUsed="0"/>
-    <w:lsdException w:name="Colorful List Accent 2" w:semiHidden="0" w:uiPriority="72" w:unhideWhenUsed="0"/>
-    <w:lsdException w:name="Colorful Grid Accent 2" w:semiHidden="0" w:uiPriority="73" w:unhideWhenUsed="0"/>
-    <w:lsdException w:name="Light Shading Accent 3" w:semiHidden="0" w:uiPriority="60" w:unhideWhenUsed="0"/>
-    <w:lsdException w:name="Light List Accent 3" w:semiHidden="0" w:uiPriority="61" w:unhideWhenUsed="0"/>
-    <w:lsdException w:name="Light Grid Accent 3" w:semiHidden="0" w:uiPriority="62" w:unhideWhenUsed="0"/>
-    <w:lsdException w:name="Medium Shading 1 Accent 3" w:semiHidden="0" w:uiPriority="63" w:unhideWhenUsed="0"/>
-    <w:lsdException w:name="Medium Shading 2 Accent 3" w:semiHidden="0" w:uiPriority="64" w:unhideWhenUsed="0"/>
-    <w:lsdException w:name="Medium List 1 Accent 3" w:semiHidden="0" w:uiPriority="65" w:unhideWhenUsed="0"/>
-    <w:lsdException w:name="Medium List 2 Accent 3" w:semiHidden="0" w:uiPriority="66" w:unhideWhenUsed="0"/>
-    <w:lsdException w:name="Medium Grid 1 Accent 3" w:semiHidden="0" w:uiPriority="67" w:unhideWhenUsed="0"/>
-    <w:lsdException w:name="Medium Grid 2 Accent 3" w:semiHidden="0" w:uiPriority="68" w:unhideWhenUsed="0"/>
-    <w:lsdException w:name="Medium Grid 3 Accent 3" w:semiHidden="0" w:uiPriority="69" w:unhideWhenUsed="0"/>
-    <w:lsdException w:name="Dark List Accent 3" w:semiHidden="0" w:uiPriority="70" w:unhideWhenUsed="0"/>
-    <w:lsdException w:name="Colorful Shading Accent 3" w:semiHidden="0" w:uiPriority="71" w:unhideWhenUsed="0"/>
-    <w:lsdException w:name="Colorful List Accent 3" w:semiHidden="0" w:uiPriority="72" w:unhideWhenUsed="0"/>
-    <w:lsdException w:name="Colorful Grid Accent 3" w:semiHidden="0" w:uiPriority="73" w:unhideWhenUsed="0"/>
-    <w:lsdException w:name="Light Shading Accent 4" w:semiHidden="0" w:uiPriority="60" w:unhideWhenUsed="0"/>
-    <w:lsdException w:name="Light List Accent 4" w:semiHidden="0" w:uiPriority="61" w:unhideWhenUsed="0"/>
-    <w:lsdException w:name="Light Grid Accent 4" w:semiHidden="0" w:uiPriority="62" w:unhideWhenUsed="0"/>
-    <w:lsdException w:name="Medium Shading 1 Accent 4" w:semiHidden="0" w:uiPriority="63" w:unhideWhenUsed="0"/>
-    <w:lsdException w:name="Medium Shading 2 Accent 4" w:semiHidden="0" w:uiPriority="64" w:unhideWhenUsed="0"/>
-    <w:lsdException w:name="Medium List 1 Accent 4" w:semiHidden="0" w:uiPriority="65" w:unhideWhenUsed="0"/>
-    <w:lsdException w:name="Medium List 2 Accent 4" w:semiHidden="0" w:uiPriority="66" w:unhideWhenUsed="0"/>
-    <w:lsdException w:name="Medium Grid 1 Accent 4" w:semiHidden="0" w:uiPriority="67" w:unhideWhenUsed="0"/>
-    <w:lsdException w:name="Medium Grid 2 Accent 4" w:semiHidden="0" w:uiPriority="68" w:unhideWhenUsed="0"/>
-    <w:lsdException w:name="Medium Grid 3 Accent 4" w:semiHidden="0" w:uiPriority="69" w:unhideWhenUsed="0"/>
-    <w:lsdException w:name="Dark List Accent 4" w:semiHidden="0" w:uiPriority="70" w:unhideWhenUsed="0"/>
-    <w:lsdException w:name="Colorful Shading Accent 4" w:semiHidden="0" w:uiPriority="71" w:unhideWhenUsed="0"/>
-    <w:lsdException w:name="Colorful List Accent 4" w:semiHidden="0" w:uiPriority="72" w:unhideWhenUsed="0"/>
-    <w:lsdException w:name="Colorful Grid Accent 4" w:semiHidden="0" w:uiPriority="73" w:unhideWhenUsed="0"/>
-    <w:lsdException w:name="Light Shading Accent 5" w:semiHidden="0" w:uiPriority="60" w:unhideWhenUsed="0"/>
-    <w:lsdException w:name="Light List Accent 5" w:semiHidden="0" w:uiPriority="61" w:unhideWhenUsed="0"/>
-    <w:lsdException w:name="Light Grid Accent 5" w:semiHidden="0" w:uiPriority="62" w:unhideWhenUsed="0"/>
-    <w:lsdException w:name="Medium Shading 1 Accent 5" w:semiHidden="0" w:uiPriority="63" w:unhideWhenUsed="0"/>
-    <w:lsdException w:name="Medium Shading 2 Accent 5" w:semiHidden="0" w:uiPriority="64" w:unhideWhenUsed="0"/>
-    <w:lsdException w:name="Medium List 1 Accent 5" w:semiHidden="0" w:uiPriority="65" w:unhideWhenUsed="0"/>
-    <w:lsdException w:name="Medium List 2 Accent 5" w:semiHidden="0" w:uiPriority="66" w:unhideWhenUsed="0"/>
-    <w:lsdException w:name="Medium Grid 1 Accent 5" w:semiHidden="0" w:uiPriority="67" w:unhideWhenUsed="0"/>
-    <w:lsdException w:name="Medium Grid 2 Accent 5" w:semiHidden="0" w:uiPriority="68" w:unhideWhenUsed="0"/>
-    <w:lsdException w:name="Medium Grid 3 Accent 5" w:semiHidden="0" w:uiPriority="69" w:unhideWhenUsed="0"/>
-    <w:lsdException w:name="Dark List Accent 5" w:semiHidden="0" w:uiPriority="70" w:unhideWhenUsed="0"/>
-    <w:lsdException w:name="Colorful Shading Accent 5" w:semiHidden="0" w:uiPriority="71" w:unhideWhenUsed="0"/>
-    <w:lsdException w:name="Colorful List Accent 5" w:semiHidden="0" w:uiPriority="72" w:unhideWhenUsed="0"/>
-    <w:lsdException w:name="Colorful Grid Accent 5" w:semiHidden="0" w:uiPriority="73" w:unhideWhenUsed="0"/>
-    <w:lsdException w:name="Light Shading Accent 6" w:semiHidden="0" w:uiPriority="60" w:unhideWhenUsed="0"/>
-    <w:lsdException w:name="Light List Accent 6" w:semiHidden="0" w:uiPriority="61" w:unhideWhenUsed="0"/>
-    <w:lsdException w:name="Light Grid Accent 6" w:semiHidden="0" w:uiPriority="62" w:unhideWhenUsed="0"/>
-    <w:lsdException w:name="Medium Shading 1 Accent 6" w:semiHidden="0" w:uiPriority="63" w:unhideWhenUsed="0"/>
-    <w:lsdException w:name="Medium Shading 2 Accent 6" w:semiHidden="0" w:uiPriority="64" w:unhideWhenUsed="0"/>
-    <w:lsdException w:name="Medium List 1 Accent 6" w:semiHidden="0" w:uiPriority="65" w:unhideWhenUsed="0"/>
-    <w:lsdException w:name="Medium List 2 Accent 6" w:semiHidden="0" w:uiPriority="66" w:unhideWhenUsed="0"/>
-    <w:lsdException w:name="Medium Grid 1 Accent 6" w:semiHidden="0" w:uiPriority="67" w:unhideWhenUsed="0"/>
-    <w:lsdException w:name="Medium Grid 2 Accent 6" w:semiHidden="0" w:uiPriority="68" w:unhideWhenUsed="0"/>
-    <w:lsdException w:name="Medium Grid 3 Accent 6" w:semiHidden="0" w:uiPriority="69" w:unhideWhenUsed="0"/>
-    <w:lsdException w:name="Dark List Accent 6" w:semiHidden="0" w:uiPriority="70" w:unhideWhenUsed="0"/>
-    <w:lsdException w:name="Colorful Shading Accent 6" w:semiHidden="0" w:uiPriority="71" w:unhideWhenUsed="0"/>
-    <w:lsdException w:name="Colorful List Accent 6" w:semiHidden="0" w:uiPriority="72" w:unhideWhenUsed="0"/>
-    <w:lsdException w:name="Colorful Grid Accent 6" w:semiHidden="0" w:uiPriority="73" w:unhideWhenUsed="0"/>
-    <w:lsdException w:name="Subtle Emphasis" w:semiHidden="0" w:uiPriority="19" w:unhideWhenUsed="0" w:qFormat="1"/>
-    <w:lsdException w:name="Intense Emphasis" w:semiHidden="0" w:uiPriority="21" w:unhideWhenUsed="0" w:qFormat="1"/>
-    <w:lsdException w:name="Subtle Reference" w:semiHidden="0" w:uiPriority="31" w:unhideWhenUsed="0" w:qFormat="1"/>
-    <w:lsdException w:name="Intense Reference" w:semiHidden="0" w:uiPriority="32" w:unhideWhenUsed="0" w:qFormat="1"/>
-    <w:lsdException w:name="Book Title" w:semiHidden="0" w:uiPriority="33" w:unhideWhenUsed="0" w:qFormat="1"/>
-    <w:lsdException w:name="Bibliography" w:uiPriority="37"/>
-    <w:lsdException w:name="TOC Heading" w:uiPriority="39" w:qFormat="1"/>
-  </w:latentStyles>
-  <w:style w:type="paragraph" w:default="1" w:styleId="Normal">
-    <w:name w:val="Normal"/>
-    <w:qFormat/>
-    <w:rsid w:val="002973DF"/>
-  </w:style>
-  <w:style w:type="paragraph" w:styleId="Heading1">
-    <w:name w:val="heading 1"/>
-    <w:basedOn w:val="Normal"/>
-    <w:next w:val="Normal"/>
-    <w:link w:val="Heading1Char"/>
-    <w:uiPriority w:val="9"/>
-    <w:qFormat/>
-    <w:rsid w:val="00C02E6C"/>
-    <w:pPr>
-      <w:keepNext/>
-      <w:keepLines/>
-      <w:spacing w:before="320" w:after="0" w:line="240" w:lineRule="auto"/>
-      <w:outlineLvl w:val="0"/>
-    </w:pPr>
-    <w:rPr>
-      <w:rFonts w:asciiTheme="majorHAnsi" w:eastAsiaTheme="majorEastAsia" w:hAnsiTheme="majorHAnsi" w:cstheme="majorBidi"/>
-      <w:color w:val="374C80" w:themeColor="accent1" w:themeShade="BF"/>
-      <w:sz w:val="30"/>
-      <w:szCs w:val="30"/>
-    </w:rPr>
-  </w:style>
-  <w:style w:type="paragraph" w:styleId="Heading2">
-    <w:name w:val="heading 2"/>
-    <w:basedOn w:val="Normal"/>
-    <w:next w:val="Normal"/>
-    <w:link w:val="Heading2Char"/>
-    <w:uiPriority w:val="9"/>
-    <w:unhideWhenUsed/>
-    <w:qFormat/>
-    <w:rsid w:val="00C02E6C"/>
-    <w:pPr>
-      <w:keepNext/>
-      <w:keepLines/>
-      <w:spacing w:before="40" w:after="0" w:line="240" w:lineRule="auto"/>
-      <w:outlineLvl w:val="1"/>
-    </w:pPr>
-    <w:rPr>
-      <w:rFonts w:asciiTheme="majorHAnsi" w:eastAsiaTheme="majorEastAsia" w:hAnsiTheme="majorHAnsi" w:cstheme="majorBidi"/>
-      <w:color w:val="3476B1" w:themeColor="accent2" w:themeShade="BF"/>
-      <w:sz w:val="28"/>
-      <w:szCs w:val="28"/>
-    </w:rPr>
-  </w:style>
-  <w:style w:type="paragraph" w:styleId="Heading3">
-    <w:name w:val="heading 3"/>
-    <w:basedOn w:val="Normal"/>
-    <w:next w:val="Normal"/>
-    <w:link w:val="Heading3Char"/>
-    <w:uiPriority w:val="9"/>
-    <w:unhideWhenUsed/>
-    <w:qFormat/>
-    <w:rsid w:val="00C02E6C"/>
-    <w:pPr>
-      <w:keepNext/>
-      <w:keepLines/>
-      <w:spacing w:before="40" w:after="0" w:line="240" w:lineRule="auto"/>
-      <w:outlineLvl w:val="2"/>
-    </w:pPr>
-    <w:rPr>
-      <w:rFonts w:asciiTheme="majorHAnsi" w:eastAsiaTheme="majorEastAsia" w:hAnsiTheme="majorHAnsi" w:cstheme="majorBidi"/>
-      <w:color w:val="77697A" w:themeColor="accent6" w:themeShade="BF"/>
-      <w:sz w:val="26"/>
-      <w:szCs w:val="26"/>
-    </w:rPr>
-  </w:style>
-  <w:style w:type="paragraph" w:styleId="Heading4">
-    <w:name w:val="heading 4"/>
-    <w:basedOn w:val="Normal"/>
-    <w:next w:val="Normal"/>
-    <w:link w:val="Heading4Char"/>
-    <w:uiPriority w:val="9"/>
-    <w:semiHidden/>
-    <w:unhideWhenUsed/>
-    <w:qFormat/>
-    <w:rsid w:val="00C02E6C"/>
-    <w:pPr>
-      <w:keepNext/>
-      <w:keepLines/>
-      <w:spacing w:before="40" w:after="0"/>
-      <w:outlineLvl w:val="3"/>
-    </w:pPr>
-    <w:rPr>
-      <w:rFonts w:asciiTheme="majorHAnsi" w:eastAsiaTheme="majorEastAsia" w:hAnsiTheme="majorHAnsi" w:cstheme="majorBidi"/>
-      <w:i/>
-      <w:iCs/>
-      <w:color w:val="417A84" w:themeColor="accent5" w:themeShade="BF"/>
-      <w:sz w:val="25"/>
-      <w:szCs w:val="25"/>
-    </w:rPr>
-  </w:style>
-  <w:style w:type="paragraph" w:styleId="Heading5">
-    <w:name w:val="heading 5"/>
-    <w:basedOn w:val="Normal"/>
-    <w:next w:val="Normal"/>
-    <w:link w:val="Heading5Char"/>
-    <w:uiPriority w:val="9"/>
-    <w:semiHidden/>
-    <w:unhideWhenUsed/>
-    <w:qFormat/>
-    <w:rsid w:val="00C02E6C"/>
-    <w:pPr>
-      <w:keepNext/>
-      <w:keepLines/>
-      <w:spacing w:before="40" w:after="0"/>
-      <w:outlineLvl w:val="4"/>
-    </w:pPr>
-    <w:rPr>
-      <w:rFonts w:asciiTheme="majorHAnsi" w:eastAsiaTheme="majorEastAsia" w:hAnsiTheme="majorHAnsi" w:cstheme="majorBidi"/>
-      <w:i/>
-      <w:iCs/>
-      <w:color w:val="234F77" w:themeColor="accent2" w:themeShade="80"/>
-      <w:sz w:val="24"/>
-      <w:szCs w:val="24"/>
-    </w:rPr>
-  </w:style>
-  <w:style w:type="paragraph" w:styleId="Heading6">
-    <w:name w:val="heading 6"/>
-    <w:basedOn w:val="Normal"/>
-    <w:next w:val="Normal"/>
-    <w:link w:val="Heading6Char"/>
-    <w:uiPriority w:val="9"/>
-    <w:semiHidden/>
-    <w:unhideWhenUsed/>
-    <w:qFormat/>
-    <w:rsid w:val="00C02E6C"/>
-    <w:pPr>
-      <w:keepNext/>
-      <w:keepLines/>
-      <w:spacing w:before="40" w:after="0"/>
-      <w:outlineLvl w:val="5"/>
-    </w:pPr>
-    <w:rPr>
-      <w:rFonts w:asciiTheme="majorHAnsi" w:eastAsiaTheme="majorEastAsia" w:hAnsiTheme="majorHAnsi" w:cstheme="majorBidi"/>
-      <w:i/>
-      <w:iCs/>
-      <w:color w:val="4F4652" w:themeColor="accent6" w:themeShade="80"/>
-      <w:sz w:val="23"/>
-      <w:szCs w:val="23"/>
-    </w:rPr>
-  </w:style>
-  <w:style w:type="paragraph" w:styleId="Heading7">
-    <w:name w:val="heading 7"/>
-    <w:basedOn w:val="Normal"/>
-    <w:next w:val="Normal"/>
-    <w:link w:val="Heading7Char"/>
-    <w:uiPriority w:val="9"/>
-    <w:semiHidden/>
-    <w:unhideWhenUsed/>
-    <w:qFormat/>
-    <w:rsid w:val="00C02E6C"/>
-    <w:pPr>
-      <w:keepNext/>
-      <w:keepLines/>
-      <w:spacing w:before="40" w:after="0"/>
-      <w:outlineLvl w:val="6"/>
-    </w:pPr>
-    <w:rPr>
-      <w:rFonts w:asciiTheme="majorHAnsi" w:eastAsiaTheme="majorEastAsia" w:hAnsiTheme="majorHAnsi" w:cstheme="majorBidi"/>
-      <w:color w:val="253356" w:themeColor="accent1" w:themeShade="80"/>
-    </w:rPr>
-  </w:style>
-  <w:style w:type="paragraph" w:styleId="Heading8">
-    <w:name w:val="heading 8"/>
-    <w:basedOn w:val="Normal"/>
-    <w:next w:val="Normal"/>
-    <w:link w:val="Heading8Char"/>
-    <w:uiPriority w:val="9"/>
-    <w:semiHidden/>
-    <w:unhideWhenUsed/>
-    <w:qFormat/>
-    <w:rsid w:val="00C02E6C"/>
-    <w:pPr>
-      <w:keepNext/>
-      <w:keepLines/>
-      <w:spacing w:before="40" w:after="0"/>
-      <w:outlineLvl w:val="7"/>
-    </w:pPr>
-    <w:rPr>
-      <w:rFonts w:asciiTheme="majorHAnsi" w:eastAsiaTheme="majorEastAsia" w:hAnsiTheme="majorHAnsi" w:cstheme="majorBidi"/>
-      <w:color w:val="234F77" w:themeColor="accent2" w:themeShade="80"/>
-      <w:sz w:val="21"/>
-      <w:szCs w:val="21"/>
-    </w:rPr>
-  </w:style>
-  <w:style w:type="paragraph" w:styleId="Heading9">
-    <w:name w:val="heading 9"/>
-    <w:basedOn w:val="Normal"/>
-    <w:next w:val="Normal"/>
-    <w:link w:val="Heading9Char"/>
-    <w:uiPriority w:val="9"/>
-    <w:semiHidden/>
-    <w:unhideWhenUsed/>
-    <w:qFormat/>
-    <w:rsid w:val="00C02E6C"/>
-    <w:pPr>
-      <w:keepNext/>
-      <w:keepLines/>
-      <w:spacing w:before="40" w:after="0"/>
-      <w:outlineLvl w:val="8"/>
-    </w:pPr>
-    <w:rPr>
-      <w:rFonts w:asciiTheme="majorHAnsi" w:eastAsiaTheme="majorEastAsia" w:hAnsiTheme="majorHAnsi" w:cstheme="majorBidi"/>
-      <w:color w:val="4F4652" w:themeColor="accent6" w:themeShade="80"/>
-    </w:rPr>
-  </w:style>
-  <w:style w:type="character" w:default="1" w:styleId="DefaultParagraphFont">
-    <w:name w:val="Default Paragraph Font"/>
-    <w:uiPriority w:val="1"/>
-    <w:semiHidden/>
-    <w:unhideWhenUsed/>
-  </w:style>
-  <w:style w:type="table" w:default="1" w:styleId="TableNormal">
-    <w:name w:val="Normal Table"/>
-    <w:uiPriority w:val="99"/>
-    <w:semiHidden/>
-    <w:unhideWhenUsed/>
-    <w:tblPr>
-      <w:tblInd w:w="0" w:type="dxa"/>
-      <w:tblCellMar>
-        <w:top w:w="0" w:type="dxa"/>
-        <w:left w:w="108" w:type="dxa"/>
-        <w:bottom w:w="0" w:type="dxa"/>
-        <w:right w:w="108" w:type="dxa"/>
-      </w:tblCellMar>
-    </w:tblPr>
-  </w:style>
-  <w:style w:type="numbering" w:default="1" w:styleId="NoList">
-    <w:name w:val="No List"/>
-    <w:uiPriority w:val="99"/>
-    <w:semiHidden/>
-    <w:unhideWhenUsed/>
-  </w:style>
-  <w:style w:type="paragraph" w:styleId="BalloonText">
-    <w:name w:val="Balloon Text"/>
-    <w:basedOn w:val="Normal"/>
-    <w:link w:val="BalloonTextChar"/>
-    <w:uiPriority w:val="99"/>
-    <w:semiHidden/>
-    <w:unhideWhenUsed/>
-    <w:rsid w:val="006F61B7"/>
-    <w:pPr>
-      <w:spacing w:after="0" w:line="240" w:lineRule="auto"/>
-    </w:pPr>
-    <w:rPr>
-      <w:rFonts w:ascii="Tahoma" w:hAnsi="Tahoma" w:cs="Tahoma"/>
-      <w:sz w:val="16"/>
-      <w:szCs w:val="16"/>
-    </w:rPr>
-  </w:style>
-  <w:style w:type="character" w:customStyle="1" w:styleId="BalloonTextChar">
-    <w:name w:val="Balloon Text Char"/>
-    <w:basedOn w:val="DefaultParagraphFont"/>
-    <w:link w:val="BalloonText"/>
-    <w:uiPriority w:val="99"/>
-    <w:semiHidden/>
-    <w:rsid w:val="006F61B7"/>
-    <w:rPr>
-      <w:rFonts w:ascii="Tahoma" w:hAnsi="Tahoma" w:cs="Tahoma"/>
-      <w:sz w:val="16"/>
-      <w:szCs w:val="16"/>
-    </w:rPr>
-  </w:style>
-  <w:style w:type="paragraph" w:styleId="Header">
-    <w:name w:val="header"/>
-    <w:basedOn w:val="Normal"/>
-    <w:link w:val="HeaderChar"/>
-    <w:uiPriority w:val="99"/>
-    <w:unhideWhenUsed/>
-    <w:rsid w:val="006F61B7"/>
-    <w:pPr>
-      <w:tabs>
-        <w:tab w:val="center" w:pos="4680"/>
-        <w:tab w:val="right" w:pos="9360"/>
-      </w:tabs>
-      <w:spacing w:after="0" w:line="240" w:lineRule="auto"/>
-    </w:pPr>
-  </w:style>
-  <w:style w:type="character" w:customStyle="1" w:styleId="HeaderChar">
-    <w:name w:val="Header Char"/>
-    <w:basedOn w:val="DefaultParagraphFont"/>
-    <w:link w:val="Header"/>
-    <w:uiPriority w:val="99"/>
-    <w:rsid w:val="006F61B7"/>
-  </w:style>
-  <w:style w:type="paragraph" w:styleId="Footer">
-    <w:name w:val="footer"/>
-    <w:basedOn w:val="Normal"/>
-    <w:link w:val="FooterChar"/>
-    <w:uiPriority w:val="99"/>
-    <w:unhideWhenUsed/>
-    <w:rsid w:val="006F61B7"/>
-    <w:pPr>
-      <w:tabs>
-        <w:tab w:val="center" w:pos="4680"/>
-        <w:tab w:val="right" w:pos="9360"/>
-      </w:tabs>
-      <w:spacing w:after="0" w:line="240" w:lineRule="auto"/>
-    </w:pPr>
-  </w:style>
-  <w:style w:type="character" w:customStyle="1" w:styleId="FooterChar">
-    <w:name w:val="Footer Char"/>
-    <w:basedOn w:val="DefaultParagraphFont"/>
-    <w:link w:val="Footer"/>
-    <w:uiPriority w:val="99"/>
-    <w:rsid w:val="006F61B7"/>
-  </w:style>
-  <w:style w:type="paragraph" w:customStyle="1" w:styleId="Heading">
-    <w:name w:val="Heading"/>
-    <w:link w:val="HeadingChar"/>
-    <w:rsid w:val="00463F07"/>
-    <w:rPr>
-      <w:rFonts w:ascii="Arial" w:hAnsi="Arial" w:cs="Arial"/>
-      <w:b/>
-      <w:sz w:val="40"/>
-      <w:szCs w:val="40"/>
-    </w:rPr>
-  </w:style>
-  <w:style w:type="character" w:customStyle="1" w:styleId="HeadingChar">
-    <w:name w:val="Heading Char"/>
-    <w:basedOn w:val="DefaultParagraphFont"/>
-    <w:link w:val="Heading"/>
-    <w:rsid w:val="00463F07"/>
-    <w:rPr>
-      <w:rFonts w:ascii="Arial" w:hAnsi="Arial" w:cs="Arial"/>
-      <w:b/>
-      <w:sz w:val="40"/>
-      <w:szCs w:val="40"/>
-    </w:rPr>
-  </w:style>
-  <w:style w:type="paragraph" w:customStyle="1" w:styleId="Sub-headline">
-    <w:name w:val="Sub-headline"/>
-    <w:link w:val="Sub-headlineChar"/>
-    <w:rsid w:val="009A00F5"/>
-    <w:rPr>
-      <w:rFonts w:ascii="Arial" w:hAnsi="Arial" w:cs="Arial"/>
-      <w:b/>
-      <w:sz w:val="28"/>
-      <w:szCs w:val="28"/>
-    </w:rPr>
-  </w:style>
-  <w:style w:type="character" w:customStyle="1" w:styleId="Sub-headlineChar">
-    <w:name w:val="Sub-headline Char"/>
-    <w:basedOn w:val="HeadingChar"/>
-    <w:link w:val="Sub-headline"/>
-    <w:rsid w:val="009A00F5"/>
-    <w:rPr>
-      <w:rFonts w:ascii="Arial" w:hAnsi="Arial" w:cs="Arial"/>
-      <w:b/>
-      <w:caps/>
-      <w:sz w:val="28"/>
-      <w:szCs w:val="28"/>
-    </w:rPr>
-  </w:style>
-  <w:style w:type="character" w:customStyle="1" w:styleId="Heading1Char">
-    <w:name w:val="Heading 1 Char"/>
-    <w:basedOn w:val="DefaultParagraphFont"/>
-    <w:link w:val="Heading1"/>
-    <w:uiPriority w:val="9"/>
-    <w:rsid w:val="00C02E6C"/>
-    <w:rPr>
-      <w:rFonts w:asciiTheme="majorHAnsi" w:eastAsiaTheme="majorEastAsia" w:hAnsiTheme="majorHAnsi" w:cstheme="majorBidi"/>
-      <w:color w:val="374C80" w:themeColor="accent1" w:themeShade="BF"/>
-      <w:sz w:val="30"/>
-      <w:szCs w:val="30"/>
-    </w:rPr>
-  </w:style>
-  <w:style w:type="character" w:customStyle="1" w:styleId="Heading2Char">
-    <w:name w:val="Heading 2 Char"/>
-    <w:basedOn w:val="DefaultParagraphFont"/>
-    <w:link w:val="Heading2"/>
-    <w:uiPriority w:val="9"/>
-    <w:rsid w:val="00C02E6C"/>
-    <w:rPr>
-      <w:rFonts w:asciiTheme="majorHAnsi" w:eastAsiaTheme="majorEastAsia" w:hAnsiTheme="majorHAnsi" w:cstheme="majorBidi"/>
-      <w:color w:val="3476B1" w:themeColor="accent2" w:themeShade="BF"/>
-      <w:sz w:val="28"/>
-      <w:szCs w:val="28"/>
-    </w:rPr>
-  </w:style>
-  <w:style w:type="character" w:customStyle="1" w:styleId="Heading3Char">
-    <w:name w:val="Heading 3 Char"/>
-    <w:basedOn w:val="DefaultParagraphFont"/>
-    <w:link w:val="Heading3"/>
-    <w:uiPriority w:val="9"/>
-    <w:rsid w:val="00C02E6C"/>
-    <w:rPr>
-      <w:rFonts w:asciiTheme="majorHAnsi" w:eastAsiaTheme="majorEastAsia" w:hAnsiTheme="majorHAnsi" w:cstheme="majorBidi"/>
-      <w:color w:val="77697A" w:themeColor="accent6" w:themeShade="BF"/>
-      <w:sz w:val="26"/>
-      <w:szCs w:val="26"/>
-    </w:rPr>
-  </w:style>
-  <w:style w:type="character" w:customStyle="1" w:styleId="Heading4Char">
-    <w:name w:val="Heading 4 Char"/>
-    <w:basedOn w:val="DefaultParagraphFont"/>
-    <w:link w:val="Heading4"/>
-    <w:uiPriority w:val="9"/>
-    <w:semiHidden/>
-    <w:rsid w:val="00C02E6C"/>
-    <w:rPr>
-      <w:rFonts w:asciiTheme="majorHAnsi" w:eastAsiaTheme="majorEastAsia" w:hAnsiTheme="majorHAnsi" w:cstheme="majorBidi"/>
-      <w:i/>
-      <w:iCs/>
-      <w:color w:val="417A84" w:themeColor="accent5" w:themeShade="BF"/>
-      <w:sz w:val="25"/>
-      <w:szCs w:val="25"/>
-    </w:rPr>
-  </w:style>
-  <w:style w:type="character" w:customStyle="1" w:styleId="Heading5Char">
-    <w:name w:val="Heading 5 Char"/>
-    <w:basedOn w:val="DefaultParagraphFont"/>
-    <w:link w:val="Heading5"/>
-    <w:uiPriority w:val="9"/>
-    <w:semiHidden/>
-    <w:rsid w:val="00C02E6C"/>
-    <w:rPr>
-      <w:rFonts w:asciiTheme="majorHAnsi" w:eastAsiaTheme="majorEastAsia" w:hAnsiTheme="majorHAnsi" w:cstheme="majorBidi"/>
-      <w:i/>
-      <w:iCs/>
-      <w:color w:val="234F77" w:themeColor="accent2" w:themeShade="80"/>
-      <w:sz w:val="24"/>
-      <w:szCs w:val="24"/>
-    </w:rPr>
-  </w:style>
-  <w:style w:type="character" w:customStyle="1" w:styleId="Heading6Char">
-    <w:name w:val="Heading 6 Char"/>
-    <w:basedOn w:val="DefaultParagraphFont"/>
-    <w:link w:val="Heading6"/>
-    <w:uiPriority w:val="9"/>
-    <w:semiHidden/>
-    <w:rsid w:val="00C02E6C"/>
-    <w:rPr>
-      <w:rFonts w:asciiTheme="majorHAnsi" w:eastAsiaTheme="majorEastAsia" w:hAnsiTheme="majorHAnsi" w:cstheme="majorBidi"/>
-      <w:i/>
-      <w:iCs/>
-      <w:color w:val="4F4652" w:themeColor="accent6" w:themeShade="80"/>
-      <w:sz w:val="23"/>
-      <w:szCs w:val="23"/>
-    </w:rPr>
-  </w:style>
-  <w:style w:type="character" w:customStyle="1" w:styleId="Heading7Char">
-    <w:name w:val="Heading 7 Char"/>
-    <w:basedOn w:val="DefaultParagraphFont"/>
-    <w:link w:val="Heading7"/>
-    <w:uiPriority w:val="9"/>
-    <w:semiHidden/>
-    <w:rsid w:val="00C02E6C"/>
-    <w:rPr>
-      <w:rFonts w:asciiTheme="majorHAnsi" w:eastAsiaTheme="majorEastAsia" w:hAnsiTheme="majorHAnsi" w:cstheme="majorBidi"/>
-      <w:color w:val="253356" w:themeColor="accent1" w:themeShade="80"/>
-    </w:rPr>
-  </w:style>
-  <w:style w:type="character" w:customStyle="1" w:styleId="Heading8Char">
-    <w:name w:val="Heading 8 Char"/>
-    <w:basedOn w:val="DefaultParagraphFont"/>
-    <w:link w:val="Heading8"/>
-    <w:uiPriority w:val="9"/>
-    <w:semiHidden/>
-    <w:rsid w:val="00C02E6C"/>
-    <w:rPr>
-      <w:rFonts w:asciiTheme="majorHAnsi" w:eastAsiaTheme="majorEastAsia" w:hAnsiTheme="majorHAnsi" w:cstheme="majorBidi"/>
-      <w:color w:val="234F77" w:themeColor="accent2" w:themeShade="80"/>
-      <w:sz w:val="21"/>
-      <w:szCs w:val="21"/>
-    </w:rPr>
-  </w:style>
-  <w:style w:type="character" w:customStyle="1" w:styleId="Heading9Char">
-    <w:name w:val="Heading 9 Char"/>
-    <w:basedOn w:val="DefaultParagraphFont"/>
-    <w:link w:val="Heading9"/>
-    <w:uiPriority w:val="9"/>
-    <w:semiHidden/>
-    <w:rsid w:val="00C02E6C"/>
-    <w:rPr>
-      <w:rFonts w:asciiTheme="majorHAnsi" w:eastAsiaTheme="majorEastAsia" w:hAnsiTheme="majorHAnsi" w:cstheme="majorBidi"/>
-      <w:color w:val="4F4652" w:themeColor="accent6" w:themeShade="80"/>
-    </w:rPr>
-  </w:style>
-  <w:style w:type="paragraph" w:styleId="Caption">
-    <w:name w:val="caption"/>
-    <w:basedOn w:val="Normal"/>
-    <w:next w:val="Normal"/>
-    <w:uiPriority w:val="35"/>
-    <w:semiHidden/>
-    <w:unhideWhenUsed/>
-    <w:qFormat/>
-    <w:rsid w:val="00C02E6C"/>
-    <w:pPr>
-      <w:spacing w:line="240" w:lineRule="auto"/>
-    </w:pPr>
-    <w:rPr>
-      <w:b/>
-      <w:bCs/>
-      <w:smallCaps/>
-      <w:color w:val="4A66AC" w:themeColor="accent1"/>
-      <w:spacing w:val="6"/>
-    </w:rPr>
-  </w:style>
-  <w:style w:type="paragraph" w:styleId="Title">
-    <w:name w:val="Title"/>
-    <w:basedOn w:val="Normal"/>
-    <w:next w:val="Normal"/>
-    <w:link w:val="TitleChar"/>
-    <w:qFormat/>
-    <w:rsid w:val="00C02E6C"/>
-    <w:pPr>
-      <w:spacing w:after="0" w:line="240" w:lineRule="auto"/>
-      <w:contextualSpacing/>
-    </w:pPr>
-    <w:rPr>
-      <w:rFonts w:asciiTheme="majorHAnsi" w:eastAsiaTheme="majorEastAsia" w:hAnsiTheme="majorHAnsi" w:cstheme="majorBidi"/>
-      <w:color w:val="374C80" w:themeColor="accent1" w:themeShade="BF"/>
-      <w:spacing w:val="-10"/>
-      <w:sz w:val="52"/>
-      <w:szCs w:val="52"/>
-    </w:rPr>
-  </w:style>
-  <w:style w:type="character" w:customStyle="1" w:styleId="TitleChar">
-    <w:name w:val="Title Char"/>
-    <w:basedOn w:val="DefaultParagraphFont"/>
-    <w:link w:val="Title"/>
-    <w:rsid w:val="00C02E6C"/>
-    <w:rPr>
-      <w:rFonts w:asciiTheme="majorHAnsi" w:eastAsiaTheme="majorEastAsia" w:hAnsiTheme="majorHAnsi" w:cstheme="majorBidi"/>
-      <w:color w:val="374C80" w:themeColor="accent1" w:themeShade="BF"/>
-      <w:spacing w:val="-10"/>
-      <w:sz w:val="52"/>
-      <w:szCs w:val="52"/>
-    </w:rPr>
-  </w:style>
-  <w:style w:type="paragraph" w:styleId="Subtitle">
-    <w:name w:val="Subtitle"/>
-    <w:basedOn w:val="Normal"/>
-    <w:next w:val="Normal"/>
-    <w:link w:val="SubtitleChar"/>
-    <w:uiPriority w:val="11"/>
-    <w:qFormat/>
-    <w:rsid w:val="00E924D4"/>
-    <w:pPr>
-      <w:numPr>
-        <w:ilvl w:val="1"/>
-      </w:numPr>
-      <w:spacing w:line="240" w:lineRule="auto"/>
-    </w:pPr>
-    <w:rPr>
-      <w:rFonts w:asciiTheme="majorHAnsi" w:eastAsiaTheme="majorEastAsia" w:hAnsiTheme="majorHAnsi" w:cstheme="majorBidi"/>
-      <w:color w:val="374C80" w:themeColor="accent1" w:themeShade="BF"/>
-      <w:sz w:val="36"/>
-    </w:rPr>
-  </w:style>
-  <w:style w:type="character" w:customStyle="1" w:styleId="SubtitleChar">
-    <w:name w:val="Subtitle Char"/>
-    <w:basedOn w:val="DefaultParagraphFont"/>
-    <w:link w:val="Subtitle"/>
-    <w:uiPriority w:val="11"/>
-    <w:rsid w:val="00E924D4"/>
-    <w:rPr>
-      <w:rFonts w:asciiTheme="majorHAnsi" w:eastAsiaTheme="majorEastAsia" w:hAnsiTheme="majorHAnsi" w:cstheme="majorBidi"/>
-      <w:color w:val="374C80" w:themeColor="accent1" w:themeShade="BF"/>
-      <w:sz w:val="36"/>
-    </w:rPr>
-  </w:style>
-  <w:style w:type="character" w:styleId="Strong">
-    <w:name w:val="Strong"/>
-    <w:basedOn w:val="DefaultParagraphFont"/>
-    <w:uiPriority w:val="22"/>
-    <w:qFormat/>
-    <w:rsid w:val="00C02E6C"/>
-    <w:rPr>
-      <w:b/>
-      <w:bCs/>
-    </w:rPr>
-  </w:style>
-  <w:style w:type="character" w:styleId="Emphasis">
-    <w:name w:val="Emphasis"/>
-    <w:basedOn w:val="DefaultParagraphFont"/>
-    <w:qFormat/>
-    <w:rsid w:val="00C02E6C"/>
-    <w:rPr>
-      <w:i/>
-      <w:iCs/>
-    </w:rPr>
-  </w:style>
-  <w:style w:type="paragraph" w:styleId="NoSpacing">
-    <w:name w:val="No Spacing"/>
-    <w:uiPriority w:val="1"/>
-    <w:qFormat/>
-    <w:rsid w:val="00C02E6C"/>
-    <w:pPr>
-      <w:spacing w:after="0" w:line="240" w:lineRule="auto"/>
-    </w:pPr>
-  </w:style>
-  <w:style w:type="paragraph" w:styleId="ListParagraph">
-    <w:name w:val="List Paragraph"/>
-    <w:basedOn w:val="Normal"/>
-    <w:uiPriority w:val="34"/>
-    <w:qFormat/>
-    <w:rsid w:val="00C02E6C"/>
-    <w:pPr>
-      <w:ind w:left="720"/>
-      <w:contextualSpacing/>
-    </w:pPr>
-  </w:style>
-  <w:style w:type="paragraph" w:styleId="Quote">
-    <w:name w:val="Quote"/>
-    <w:basedOn w:val="Normal"/>
-    <w:next w:val="Normal"/>
-    <w:link w:val="QuoteChar"/>
-    <w:uiPriority w:val="29"/>
-    <w:qFormat/>
-    <w:rsid w:val="00C02E6C"/>
-    <w:pPr>
-      <w:spacing w:before="120"/>
-      <w:ind w:left="720" w:right="720"/>
-      <w:jc w:val="center"/>
-    </w:pPr>
-    <w:rPr>
-      <w:i/>
-      <w:iCs/>
-    </w:rPr>
-  </w:style>
-  <w:style w:type="character" w:customStyle="1" w:styleId="QuoteChar">
-    <w:name w:val="Quote Char"/>
-    <w:basedOn w:val="DefaultParagraphFont"/>
-    <w:link w:val="Quote"/>
-    <w:uiPriority w:val="29"/>
-    <w:rsid w:val="00C02E6C"/>
-    <w:rPr>
-      <w:i/>
-      <w:iCs/>
-    </w:rPr>
-  </w:style>
-  <w:style w:type="paragraph" w:styleId="IntenseQuote">
-    <w:name w:val="Intense Quote"/>
-    <w:basedOn w:val="Normal"/>
-    <w:next w:val="Normal"/>
-    <w:link w:val="IntenseQuoteChar"/>
-    <w:uiPriority w:val="30"/>
-    <w:qFormat/>
-    <w:rsid w:val="00C02E6C"/>
-    <w:pPr>
-      <w:spacing w:before="120" w:line="300" w:lineRule="auto"/>
-      <w:ind w:left="576" w:right="576"/>
-      <w:jc w:val="center"/>
-    </w:pPr>
-    <w:rPr>
-      <w:rFonts w:asciiTheme="majorHAnsi" w:eastAsiaTheme="majorEastAsia" w:hAnsiTheme="majorHAnsi" w:cstheme="majorBidi"/>
-      <w:color w:val="4A66AC" w:themeColor="accent1"/>
-      <w:sz w:val="24"/>
-      <w:szCs w:val="24"/>
-    </w:rPr>
-  </w:style>
-  <w:style w:type="character" w:customStyle="1" w:styleId="IntenseQuoteChar">
-    <w:name w:val="Intense Quote Char"/>
-    <w:basedOn w:val="DefaultParagraphFont"/>
-    <w:link w:val="IntenseQuote"/>
-    <w:uiPriority w:val="30"/>
-    <w:rsid w:val="00C02E6C"/>
-    <w:rPr>
-      <w:rFonts w:asciiTheme="majorHAnsi" w:eastAsiaTheme="majorEastAsia" w:hAnsiTheme="majorHAnsi" w:cstheme="majorBidi"/>
-      <w:color w:val="4A66AC" w:themeColor="accent1"/>
-      <w:sz w:val="24"/>
-      <w:szCs w:val="24"/>
-    </w:rPr>
-  </w:style>
-  <w:style w:type="character" w:styleId="SubtleEmphasis">
-    <w:name w:val="Subtle Emphasis"/>
-    <w:basedOn w:val="DefaultParagraphFont"/>
-    <w:uiPriority w:val="19"/>
-    <w:qFormat/>
-    <w:rsid w:val="00E924D4"/>
-    <w:rPr>
-      <w:i/>
-      <w:iCs/>
-      <w:color w:val="4A66AC" w:themeColor="accent1"/>
-      <w:sz w:val="40"/>
-    </w:rPr>
-  </w:style>
-  <w:style w:type="character" w:styleId="IntenseEmphasis">
-    <w:name w:val="Intense Emphasis"/>
-    <w:basedOn w:val="DefaultParagraphFont"/>
-    <w:uiPriority w:val="21"/>
-    <w:qFormat/>
-    <w:rsid w:val="00C02E6C"/>
-    <w:rPr>
-      <w:b w:val="0"/>
-      <w:bCs w:val="0"/>
-      <w:i/>
-      <w:iCs/>
-      <w:color w:val="4A66AC" w:themeColor="accent1"/>
-    </w:rPr>
-  </w:style>
-  <w:style w:type="character" w:styleId="SubtleReference">
-    <w:name w:val="Subtle Reference"/>
-    <w:basedOn w:val="DefaultParagraphFont"/>
-    <w:uiPriority w:val="31"/>
-    <w:qFormat/>
-    <w:rsid w:val="00C02E6C"/>
-    <w:rPr>
-      <w:smallCaps/>
-      <w:color w:val="404040" w:themeColor="text1" w:themeTint="BF"/>
-      <w:u w:val="single" w:color="7F7F7F" w:themeColor="text1" w:themeTint="80"/>
-    </w:rPr>
-  </w:style>
-  <w:style w:type="character" w:styleId="IntenseReference">
-    <w:name w:val="Intense Reference"/>
-    <w:basedOn w:val="DefaultParagraphFont"/>
-    <w:uiPriority w:val="32"/>
-    <w:qFormat/>
-    <w:rsid w:val="00C02E6C"/>
-    <w:rPr>
-      <w:b/>
-      <w:bCs/>
-      <w:smallCaps/>
-      <w:color w:val="4A66AC" w:themeColor="accent1"/>
-      <w:spacing w:val="5"/>
-      <w:u w:val="single"/>
-    </w:rPr>
-  </w:style>
-  <w:style w:type="character" w:styleId="BookTitle">
-    <w:name w:val="Book Title"/>
-    <w:basedOn w:val="DefaultParagraphFont"/>
-    <w:uiPriority w:val="33"/>
-    <w:qFormat/>
-    <w:rsid w:val="00C02E6C"/>
-    <w:rPr>
-      <w:b/>
-      <w:bCs/>
-      <w:smallCaps/>
-    </w:rPr>
-  </w:style>
-  <w:style w:type="paragraph" w:styleId="TOCHeading">
-    <w:name w:val="TOC Heading"/>
-    <w:basedOn w:val="Heading1"/>
-    <w:next w:val="Normal"/>
-    <w:uiPriority w:val="39"/>
-    <w:unhideWhenUsed/>
-    <w:qFormat/>
-    <w:rsid w:val="00C02E6C"/>
-    <w:pPr>
-      <w:outlineLvl w:val="9"/>
-    </w:pPr>
-  </w:style>
-  <w:style w:type="paragraph" w:customStyle="1" w:styleId="Apiaddress">
-    <w:name w:val="Api address"/>
-    <w:basedOn w:val="Normal"/>
-    <w:link w:val="ApiaddressChar"/>
-    <w:qFormat/>
-    <w:rsid w:val="00110D3A"/>
-    <w:pPr>
-      <w:spacing w:after="0"/>
-    </w:pPr>
-    <w:rPr>
-      <w:rFonts w:ascii="Consolas" w:hAnsi="Consolas"/>
-      <w:b/>
-    </w:rPr>
-  </w:style>
-  <w:style w:type="character" w:customStyle="1" w:styleId="ApiaddressChar">
-    <w:name w:val="Api address Char"/>
-    <w:basedOn w:val="DefaultParagraphFont"/>
-    <w:link w:val="Apiaddress"/>
-    <w:rsid w:val="00110D3A"/>
-    <w:rPr>
-      <w:rFonts w:ascii="Consolas" w:hAnsi="Consolas"/>
-      <w:b/>
-    </w:rPr>
-  </w:style>
-  <w:style w:type="character" w:styleId="Hyperlink">
-    <w:name w:val="Hyperlink"/>
-    <w:basedOn w:val="DefaultParagraphFont"/>
-    <w:uiPriority w:val="99"/>
-    <w:unhideWhenUsed/>
-    <w:rsid w:val="00AB3A67"/>
-    <w:rPr>
-      <w:color w:val="9454C3" w:themeColor="hyperlink"/>
-      <w:u w:val="single"/>
-    </w:rPr>
-  </w:style>
-</w:styles>
-</file>
-
-<file path=word/stylesWithEffects.xml><?xml version="1.0" encoding="utf-8"?>
-<w:styles xmlns:wpc="http://schemas.microsoft.com/office/word/2010/wordprocessingCanvas" xmlns:mc="http://schemas.openxmlformats.org/markup-compatibility/2006" xmlns:o="urn:schemas-microsoft-com:office:office" xmlns:r="http://schemas.openxmlformats.org/officeDocument/2006/relationships" xmlns:m="http://schemas.openxmlformats.org/officeDocument/2006/math" xmlns:v="urn:schemas-microsoft-com:vml" xmlns:wp14="http://schemas.microsoft.com/office/word/2010/wordprocessingDrawing" xmlns:wp="http://schemas.openxmlformats.org/drawingml/2006/wordprocessingDrawing" xmlns:w10="urn:schemas-microsoft-com:office:word" xmlns:w="http://schemas.openxmlformats.org/wordprocessingml/2006/main" xmlns:w14="http://schemas.microsoft.com/office/word/2010/wordml" xmlns:wpg="http://schemas.microsoft.com/office/word/2010/wordprocessingGroup" xmlns:wpi="http://schemas.microsoft.com/office/word/2010/wordprocessingInk" xmlns:wne="http://schemas.microsoft.com/office/word/2006/wordml" xmlns:wps="http://schemas.microsoft.com/office/word/2010/wordprocessingShape" mc:Ignorable="w14 wp14">
-  <w:docDefaults>
-    <w:rPrDefault>
-      <w:rPr>
-        <w:rFonts w:asciiTheme="minorHAnsi" w:eastAsiaTheme="minorEastAsia" w:hAnsiTheme="minorHAnsi" w:cstheme="minorBidi"/>
-        <w:sz w:val="22"/>
-        <w:szCs w:val="22"/>
-        <w:lang w:val="en-US" w:eastAsia="en-US" w:bidi="ar-SA"/>
-      </w:rPr>
-    </w:rPrDefault>
-    <w:pPrDefault>
-      <w:pPr>
-        <w:spacing w:after="160" w:line="259" w:lineRule="auto"/>
-      </w:pPr>
-    </w:pPrDefault>
-  </w:docDefaults>
-  <w:latentStyles w:defLockedState="0" w:defUIPriority="99" w:defSemiHidden="1" w:defUnhideWhenUsed="1" w:defQFormat="0" w:count="267">
-    <w:lsdException w:name="Normal" w:semiHidden="0" w:uiPriority="0" w:unhideWhenUsed="0" w:qFormat="1"/>
-    <w:lsdException w:name="heading 1" w:semiHidden="0" w:uiPriority="9" w:unhideWhenUsed="0" w:qFormat="1"/>
-    <w:lsdException w:name="heading 2" w:uiPriority="9" w:qFormat="1"/>
-    <w:lsdException w:name="heading 3" w:uiPriority="9" w:qFormat="1"/>
-    <w:lsdException w:name="heading 4" w:uiPriority="9" w:qFormat="1"/>
-    <w:lsdException w:name="heading 5" w:uiPriority="9" w:qFormat="1"/>
-    <w:lsdException w:name="heading 6" w:uiPriority="9" w:qFormat="1"/>
-    <w:lsdException w:name="heading 7" w:uiPriority="9" w:qFormat="1"/>
-    <w:lsdException w:name="heading 8" w:uiPriority="9" w:qFormat="1"/>
-    <w:lsdException w:name="heading 9" w:uiPriority="9" w:qFormat="1"/>
-    <w:lsdException w:name="toc 1" w:uiPriority="39"/>
-    <w:lsdException w:name="toc 2" w:uiPriority="39"/>
-    <w:lsdException w:name="toc 3" w:uiPriority="39"/>
-    <w:lsdException w:name="toc 4" w:uiPriority="39"/>
-    <w:lsdException w:name="toc 5" w:uiPriority="39"/>
-    <w:lsdException w:name="toc 6" w:uiPriority="39"/>
-    <w:lsdException w:name="toc 7" w:uiPriority="39"/>
-    <w:lsdException w:name="toc 8" w:uiPriority="39"/>
-    <w:lsdException w:name="toc 9" w:uiPriority="39"/>
-    <w:lsdException w:name="caption" w:uiPriority="35" w:qFormat="1"/>
-    <w:lsdException w:name="Title" w:semiHidden="0" w:uiPriority="0" w:unhideWhenUsed="0" w:qFormat="1"/>
-    <w:lsdException w:name="Default Paragraph Font" w:uiPriority="1"/>
-    <w:lsdException w:name="Subtitle" w:semiHidden="0" w:uiPriority="11" w:unhideWhenUsed="0" w:qFormat="1"/>
-    <w:lsdException w:name="Strong" w:semiHidden="0" w:uiPriority="22" w:unhideWhenUsed="0" w:qFormat="1"/>
-    <w:lsdException w:name="Emphasis" w:semiHidden="0" w:uiPriority="0" w:unhideWhenUsed="0" w:qFormat="1"/>
-    <w:lsdException w:name="Table Grid" w:semiHidden="0" w:uiPriority="59" w:unhideWhenUsed="0"/>
-    <w:lsdException w:name="Placeholder Text" w:unhideWhenUsed="0"/>
-    <w:lsdException w:name="No Spacing" w:semiHidden="0" w:uiPriority="1" w:unhideWhenUsed="0" w:qFormat="1"/>
-    <w:lsdException w:name="Light Shading" w:semiHidden="0" w:uiPriority="60" w:unhideWhenUsed="0"/>
-    <w:lsdException w:name="Light List" w:semiHidden="0" w:uiPriority="61" w:unhideWhenUsed="0"/>
-    <w:lsdException w:name="Light Grid" w:semiHidden="0" w:uiPriority="62" w:unhideWhenUsed="0"/>
-    <w:lsdException w:name="Medium Shading 1" w:semiHidden="0" w:uiPriority="63" w:unhideWhenUsed="0"/>
-    <w:lsdException w:name="Medium Shading 2" w:semiHidden="0" w:uiPriority="64" w:unhideWhenUsed="0"/>
-    <w:lsdException w:name="Medium List 1" w:semiHidden="0" w:uiPriority="65" w:unhideWhenUsed="0"/>
-    <w:lsdException w:name="Medium List 2" w:semiHidden="0" w:uiPriority="66" w:unhideWhenUsed="0"/>
-    <w:lsdException w:name="Medium Grid 1" w:semiHidden="0" w:uiPriority="67" w:unhideWhenUsed="0"/>
-    <w:lsdException w:name="Medium Grid 2" w:semiHidden="0" w:uiPriority="68" w:unhideWhenUsed="0"/>
-    <w:lsdException w:name="Medium Grid 3" w:semiHidden="0" w:uiPriority="69" w:unhideWhenUsed="0"/>
-    <w:lsdException w:name="Dark List" w:semiHidden="0" w:uiPriority="70" w:unhideWhenUsed="0"/>
-    <w:lsdException w:name="Colorful Shading" w:semiHidden="0" w:uiPriority="71" w:unhideWhenUsed="0"/>
-    <w:lsdException w:name="Colorful List" w:semiHidden="0" w:uiPriority="72" w:unhideWhenUsed="0"/>
-    <w:lsdException w:name="Colorful Grid" w:semiHidden="0" w:uiPriority="73" w:unhideWhenUsed="0"/>
-    <w:lsdException w:name="Light Shading Accent 1" w:semiHidden="0" w:uiPriority="60" w:unhideWhenUsed="0"/>
-    <w:lsdException w:name="Light List Accent 1" w:semiHidden="0" w:uiPriority="61" w:unhideWhenUsed="0"/>
-    <w:lsdException w:name="Light Grid Accent 1" w:semiHidden="0" w:uiPriority="62" w:unhideWhenUsed="0"/>
-    <w:lsdException w:name="Medium Shading 1 Accent 1" w:semiHidden="0" w:uiPriority="63" w:unhideWhenUsed="0"/>
-    <w:lsdException w:name="Medium Shading 2 Accent 1" w:semiHidden="0" w:uiPriority="64" w:unhideWhenUsed="0"/>
-    <w:lsdException w:name="Medium List 1 Accent 1" w:semiHidden="0" w:uiPriority="65" w:unhideWhenUsed="0"/>
-    <w:lsdException w:name="Revision" w:unhideWhenUsed="0"/>
-    <w:lsdException w:name="List Paragraph" w:semiHidden="0" w:uiPriority="34" w:unhideWhenUsed="0" w:qFormat="1"/>
-    <w:lsdException w:name="Quote" w:semiHidden="0" w:uiPriority="29" w:unhideWhenUsed="0" w:qFormat="1"/>
-    <w:lsdException w:name="Intense Quote" w:semiHidden="0" w:uiPriority="30" w:unhideWhenUsed="0" w:qFormat="1"/>
-    <w:lsdException w:name="Medium List 2 Accent 1" w:semiHidden="0" w:uiPriority="66" w:unhideWhenUsed="0"/>
-    <w:lsdException w:name="Medium Grid 1 Accent 1" w:semiHidden="0" w:uiPriority="67" w:unhideWhenUsed="0"/>
-    <w:lsdException w:name="Medium Grid 2 Accent 1" w:semiHidden="0" w:uiPriority="68" w:unhideWhenUsed="0"/>
-    <w:lsdException w:name="Medium Grid 3 Accent 1" w:semiHidden="0" w:uiPriority="69" w:unhideWhenUsed="0"/>
-    <w:lsdException w:name="Dark List Accent 1" w:semiHidden="0" w:uiPriority="70" w:unhideWhenUsed="0"/>
-    <w:lsdException w:name="Colorful Shading Accent 1" w:semiHidden="0" w:uiPriority="71" w:unhideWhenUsed="0"/>
-    <w:lsdException w:name="Colorful List Accent 1" w:semiHidden="0" w:uiPriority="72" w:unhideWhenUsed="0"/>
-    <w:lsdException w:name="Colorful Grid Accent 1" w:semiHidden="0" w:uiPriority="73" w:unhideWhenUsed="0"/>
-    <w:lsdException w:name="Light Shading Accent 2" w:semiHidden="0" w:uiPriority="60" w:unhideWhenUsed="0"/>
-    <w:lsdException w:name="Light List Accent 2" w:semiHidden="0" w:uiPriority="61" w:unhideWhenUsed="0"/>
-    <w:lsdException w:name="Light Grid Accent 2" w:semiHidden="0" w:uiPriority="62" w:unhideWhenUsed="0"/>
-    <w:lsdException w:name="Medium Shading 1 Accent 2" w:semiHidden="0" w:uiPriority="63" w:unhideWhenUsed="0"/>
-    <w:lsdException w:name="Medium Shading 2 Accent 2" w:semiHidden="0" w:uiPriority="64" w:unhideWhenUsed="0"/>
-    <w:lsdException w:name="Medium List 1 Accent 2" w:semiHidden="0" w:uiPriority="65" w:unhideWhenUsed="0"/>
-    <w:lsdException w:name="Medium List 2 Accent 2" w:semiHidden="0" w:uiPriority="66" w:unhideWhenUsed="0"/>
-    <w:lsdException w:name="Medium Grid 1 Accent 2" w:semiHidden="0" w:uiPriority="67" w:unhideWhenUsed="0"/>
-    <w:lsdException w:name="Medium Grid 2 Accent 2" w:semiHidden="0" w:uiPriority="68" w:unhideWhenUsed="0"/>
-    <w:lsdException w:name="Medium Grid 3 Accent 2" w:semiHidden="0" w:uiPriority="69" w:unhideWhenUsed="0"/>
-    <w:lsdException w:name="Dark List Accent 2" w:semiHidden="0" w:uiPriority="70" w:unhideWhenUsed="0"/>
-    <w:lsdException w:name="Colorful Shading Accent 2" w:semiHidden="0" w:uiPriority="71" w:unhideWhenUsed="0"/>
-    <w:lsdException w:name="Colorful List Accent 2" w:semiHidden="0" w:uiPriority="72" w:unhideWhenUsed="0"/>
-    <w:lsdException w:name="Colorful Grid Accent 2" w:semiHidden="0" w:uiPriority="73" w:unhideWhenUsed="0"/>
-    <w:lsdException w:name="Light Shading Accent 3" w:semiHidden="0" w:uiPriority="60" w:unhideWhenUsed="0"/>
-    <w:lsdException w:name="Light List Accent 3" w:semiHidden="0" w:uiPriority="61" w:unhideWhenUsed="0"/>
-    <w:lsdException w:name="Light Grid Accent 3" w:semiHidden="0" w:uiPriority="62" w:unhideWhenUsed="0"/>
-    <w:lsdException w:name="Medium Shading 1 Accent 3" w:semiHidden="0" w:uiPriority="63" w:unhideWhenUsed="0"/>
-    <w:lsdException w:name="Medium Shading 2 Accent 3" w:semiHidden="0" w:uiPriority="64" w:unhideWhenUsed="0"/>
-    <w:lsdException w:name="Medium List 1 Accent 3" w:semiHidden="0" w:uiPriority="65" w:unhideWhenUsed="0"/>
-    <w:lsdException w:name="Medium List 2 Accent 3" w:semiHidden="0" w:uiPriority="66" w:unhideWhenUsed="0"/>
-    <w:lsdException w:name="Medium Grid 1 Accent 3" w:semiHidden="0" w:uiPriority="67" w:unhideWhenUsed="0"/>
-    <w:lsdException w:name="Medium Grid 2 Accent 3" w:semiHidden="0" w:uiPriority="68" w:unhideWhenUsed="0"/>
-    <w:lsdException w:name="Medium Grid 3 Accent 3" w:semiHidden="0" w:uiPriority="69" w:unhideWhenUsed="0"/>
-    <w:lsdException w:name="Dark List Accent 3" w:semiHidden="0" w:uiPriority="70" w:unhideWhenUsed="0"/>
-    <w:lsdException w:name="Colorful Shading Accent 3" w:semiHidden="0" w:uiPriority="71" w:unhideWhenUsed="0"/>
-    <w:lsdException w:name="Colorful List Accent 3" w:semiHidden="0" w:uiPriority="72" w:unhideWhenUsed="0"/>
-    <w:lsdException w:name="Colorful Grid Accent 3" w:semiHidden="0" w:uiPriority="73" w:unhideWhenUsed="0"/>
-    <w:lsdException w:name="Light Shading Accent 4" w:semiHidden="0" w:uiPriority="60" w:unhideWhenUsed="0"/>
-    <w:lsdException w:name="Light List Accent 4" w:semiHidden="0" w:uiPriority="61" w:unhideWhenUsed="0"/>
-    <w:lsdException w:name="Light Grid Accent 4" w:semiHidden="0" w:uiPriority="62" w:unhideWhenUsed="0"/>
-    <w:lsdException w:name="Medium Shading 1 Accent 4" w:semiHidden="0" w:uiPriority="63" w:unhideWhenUsed="0"/>
-    <w:lsdException w:name="Medium Shading 2 Accent 4" w:semiHidden="0" w:uiPriority="64" w:unhideWhenUsed="0"/>
-    <w:lsdException w:name="Medium List 1 Accent 4" w:semiHidden="0" w:uiPriority="65" w:unhideWhenUsed="0"/>
-    <w:lsdException w:name="Medium List 2 Accent 4" w:semiHidden="0" w:uiPriority="66" w:unhideWhenUsed="0"/>
-    <w:lsdException w:name="Medium Grid 1 Accent 4" w:semiHidden="0" w:uiPriority="67" w:unhideWhenUsed="0"/>
-    <w:lsdException w:name="Medium Grid 2 Accent 4" w:semiHidden="0" w:uiPriority="68" w:unhideWhenUsed="0"/>
-    <w:lsdException w:name="Medium Grid 3 Accent 4" w:semiHidden="0" w:uiPriority="69" w:unhideWhenUsed="0"/>
-    <w:lsdException w:name="Dark List Accent 4" w:semiHidden="0" w:uiPriority="70" w:unhideWhenUsed="0"/>
-    <w:lsdException w:name="Colorful Shading Accent 4" w:semiHidden="0" w:uiPriority="71" w:unhideWhenUsed="0"/>
-    <w:lsdException w:name="Colorful List Accent 4" w:semiHidden="0" w:uiPriority="72" w:unhideWhenUsed="0"/>
-    <w:lsdException w:name="Colorful Grid Accent 4" w:semiHidden="0" w:uiPriority="73" w:unhideWhenUsed="0"/>
-    <w:lsdException w:name="Light Shading Accent 5" w:semiHidden="0" w:uiPriority="60" w:unhideWhenUsed="0"/>
-    <w:lsdException w:name="Light List Accent 5" w:semiHidden="0" w:uiPriority="61" w:unhideWhenUsed="0"/>
-    <w:lsdException w:name="Light Grid Accent 5" w:semiHidden="0" w:uiPriority="62" w:unhideWhenUsed="0"/>
-    <w:lsdException w:name="Medium Shading 1 Accent 5" w:semiHidden="0" w:uiPriority="63" w:unhideWhenUsed="0"/>
-    <w:lsdException w:name="Medium Shading 2 Accent 5" w:semiHidden="0" w:uiPriority="64" w:unhideWhenUsed="0"/>
-    <w:lsdException w:name="Medium List 1 Accent 5" w:semiHidden="0" w:uiPriority="65" w:unhideWhenUsed="0"/>
-    <w:lsdException w:name="Medium List 2 Accent 5" w:semiHidden="0" w:uiPriority="66" w:unhideWhenUsed="0"/>
-    <w:lsdException w:name="Medium Grid 1 Accent 5" w:semiHidden="0" w:uiPriority="67" w:unhideWhenUsed="0"/>
-    <w:lsdException w:name="Medium Grid 2 Accent 5" w:semiHidden="0" w:uiPriority="68" w:unhideWhenUsed="0"/>
-    <w:lsdException w:name="Medium Grid 3 Accent 5" w:semiHidden="0" w:uiPriority="69" w:unhideWhenUsed="0"/>
-    <w:lsdException w:name="Dark List Accent 5" w:semiHidden="0" w:uiPriority="70" w:unhideWhenUsed="0"/>
-    <w:lsdException w:name="Colorful Shading Accent 5" w:semiHidden="0" w:uiPriority="71" w:unhideWhenUsed="0"/>
-    <w:lsdException w:name="Colorful List Accent 5" w:semiHidden="0" w:uiPriority="72" w:unhideWhenUsed="0"/>
-    <w:lsdException w:name="Colorful Grid Accent 5" w:semiHidden="0" w:uiPriority="73" w:unhideWhenUsed="0"/>
-    <w:lsdException w:name="Light Shading Accent 6" w:semiHidden="0" w:uiPriority="60" w:unhideWhenUsed="0"/>
-    <w:lsdException w:name="Light List Accent 6" w:semiHidden="0" w:uiPriority="61" w:unhideWhenUsed="0"/>
-    <w:lsdException w:name="Light Grid Accent 6" w:semiHidden="0" w:uiPriority="62" w:unhideWhenUsed="0"/>
-    <w:lsdException w:name="Medium Shading 1 Accent 6" w:semiHidden="0" w:uiPriority="63" w:unhideWhenUsed="0"/>
-    <w:lsdException w:name="Medium Shading 2 Accent 6" w:semiHidden="0" w:uiPriority="64" w:unhideWhenUsed="0"/>
-    <w:lsdException w:name="Medium List 1 Accent 6" w:semiHidden="0" w:uiPriority="65" w:unhideWhenUsed="0"/>
-    <w:lsdException w:name="Medium List 2 Accent 6" w:semiHidden="0" w:uiPriority="66" w:unhideWhenUsed="0"/>
-    <w:lsdException w:name="Medium Grid 1 Accent 6" w:semiHidden="0" w:uiPriority="67" w:unhideWhenUsed="0"/>
-    <w:lsdException w:name="Medium Grid 2 Accent 6" w:semiHidden="0" w:uiPriority="68" w:unhideWhenUsed="0"/>
-    <w:lsdException w:name="Medium Grid 3 Accent 6" w:semiHidden="0" w:uiPriority="69" w:unhideWhenUsed="0"/>
-    <w:lsdException w:name="Dark List Accent 6" w:semiHidden="0" w:uiPriority="70" w:unhideWhenUsed="0"/>
-    <w:lsdException w:name="Colorful Shading Accent 6" w:semiHidden="0" w:uiPriority="71" w:unhideWhenUsed="0"/>
-    <w:lsdException w:name="Colorful List Accent 6" w:semiHidden="0" w:uiPriority="72" w:unhideWhenUsed="0"/>
-    <w:lsdException w:name="Colorful Grid Accent 6" w:semiHidden="0" w:uiPriority="73" w:unhideWhenUsed="0"/>
-    <w:lsdException w:name="Subtle Emphasis" w:semiHidden="0" w:uiPriority="19" w:unhideWhenUsed="0" w:qFormat="1"/>
-    <w:lsdException w:name="Intense Emphasis" w:semiHidden="0" w:uiPriority="21" w:unhideWhenUsed="0" w:qFormat="1"/>
-    <w:lsdException w:name="Subtle Reference" w:semiHidden="0" w:uiPriority="31" w:unhideWhenUsed="0" w:qFormat="1"/>
-    <w:lsdException w:name="Intense Reference" w:semiHidden="0" w:uiPriority="32" w:unhideWhenUsed="0" w:qFormat="1"/>
-    <w:lsdException w:name="Book Title" w:semiHidden="0" w:uiPriority="33" w:unhideWhenUsed="0" w:qFormat="1"/>
-    <w:lsdException w:name="Bibliography" w:uiPriority="37"/>
-    <w:lsdException w:name="TOC Heading" w:uiPriority="39" w:qFormat="1"/>
+  <w:latentStyles w:defLockedState="0" w:defUIPriority="99" w:defSemiHidden="0" w:defUnhideWhenUsed="0" w:defQFormat="0" w:count="371">
+    <w:lsdException w:name="Normal" w:uiPriority="0" w:qFormat="1"/>
+    <w:lsdException w:name="heading 1" w:uiPriority="9" w:qFormat="1"/>
+    <w:lsdException w:name="heading 2" w:semiHidden="1" w:uiPriority="9" w:unhideWhenUsed="1" w:qFormat="1"/>
+    <w:lsdException w:name="heading 3" w:semiHidden="1" w:uiPriority="9" w:unhideWhenUsed="1" w:qFormat="1"/>
+    <w:lsdException w:name="heading 4" w:semiHidden="1" w:uiPriority="9" w:unhideWhenUsed="1" w:qFormat="1"/>
+    <w:lsdException w:name="heading 5" w:semiHidden="1" w:uiPriority="9" w:unhideWhenUsed="1" w:qFormat="1"/>
+    <w:lsdException w:name="heading 6" w:semiHidden="1" w:uiPriority="9" w:unhideWhenUsed="1" w:qFormat="1"/>
+    <w:lsdException w:name="heading 7" w:semiHidden="1" w:uiPriority="9" w:unhideWhenUsed="1" w:qFormat="1"/>
+    <w:lsdException w:name="heading 8" w:semiHidden="1" w:uiPriority="9" w:unhideWhenUsed="1" w:qFormat="1"/>
+    <w:lsdException w:name="heading 9" w:semiHidden="1" w:uiPriority="9" w:unhideWhenUsed="1" w:qFormat="1"/>
+    <w:lsdException w:name="index 1" w:semiHidden="1" w:unhideWhenUsed="1"/>
+    <w:lsdException w:name="index 2" w:semiHidden="1" w:unhideWhenUsed="1"/>
+    <w:lsdException w:name="index 3" w:semiHidden="1" w:unhideWhenUsed="1"/>
+    <w:lsdException w:name="index 4" w:semiHidden="1" w:unhideWhenUsed="1"/>
+    <w:lsdException w:name="index 5" w:semiHidden="1" w:unhideWhenUsed="1"/>
+    <w:lsdException w:name="index 6" w:semiHidden="1" w:unhideWhenUsed="1"/>
+    <w:lsdException w:name="index 7" w:semiHidden="1" w:unhideWhenUsed="1"/>
+    <w:lsdException w:name="index 8" w:semiHidden="1" w:unhideWhenUsed="1"/>
+    <w:lsdException w:name="index 9" w:semiHidden="1" w:unhideWhenUsed="1"/>
+    <w:lsdException w:name="toc 1" w:semiHidden="1" w:uiPriority="39" w:unhideWhenUsed="1"/>
+    <w:lsdException w:name="toc 2" w:semiHidden="1" w:uiPriority="39" w:unhideWhenUsed="1"/>
+    <w:lsdException w:name="toc 3" w:semiHidden="1" w:uiPriority="39" w:unhideWhenUsed="1"/>
+    <w:lsdException w:name="toc 4" w:semiHidden="1" w:uiPriority="39" w:unhideWhenUsed="1"/>
+    <w:lsdException w:name="toc 5" w:semiHidden="1" w:uiPriority="39" w:unhideWhenUsed="1"/>
+    <w:lsdException w:name="toc 6" w:semiHidden="1" w:uiPriority="39" w:unhideWhenUsed="1"/>
+    <w:lsdException w:name="toc 7" w:semiHidden="1" w:uiPriority="39" w:unhideWhenUsed="1"/>
+    <w:lsdException w:name="toc 8" w:semiHidden="1" w:uiPriority="39" w:unhideWhenUsed="1"/>
+    <w:lsdException w:name="toc 9" w:semiHidden="1" w:uiPriority="39" w:unhideWhenUsed="1"/>
+    <w:lsdException w:name="Normal Indent" w:semiHidden="1" w:unhideWhenUsed="1"/>
+    <w:lsdException w:name="footnote text" w:semiHidden="1" w:unhideWhenUsed="1"/>
+    <w:lsdException w:name="annotation text" w:semiHidden="1" w:unhideWhenUsed="1"/>
+    <w:lsdException w:name="header" w:semiHidden="1" w:unhideWhenUsed="1"/>
+    <w:lsdException w:name="footer" w:semiHidden="1" w:unhideWhenUsed="1"/>
+    <w:lsdException w:name="index heading" w:semiHidden="1" w:unhideWhenUsed="1"/>
+    <w:lsdException w:name="caption" w:semiHidden="1" w:uiPriority="35" w:unhideWhenUsed="1" w:qFormat="1"/>
+    <w:lsdException w:name="table of figures" w:semiHidden="1" w:unhideWhenUsed="1"/>
+    <w:lsdException w:name="envelope address" w:semiHidden="1" w:unhideWhenUsed="1"/>
+    <w:lsdException w:name="envelope return" w:semiHidden="1" w:unhideWhenUsed="1"/>
+    <w:lsdException w:name="footnote reference" w:semiHidden="1" w:unhideWhenUsed="1"/>
+    <w:lsdException w:name="annotation reference" w:semiHidden="1" w:unhideWhenUsed="1"/>
+    <w:lsdException w:name="line number" w:semiHidden="1" w:unhideWhenUsed="1"/>
+    <w:lsdException w:name="page number" w:semiHidden="1" w:unhideWhenUsed="1"/>
+    <w:lsdException w:name="endnote reference" w:semiHidden="1" w:unhideWhenUsed="1"/>
+    <w:lsdException w:name="endnote text" w:semiHidden="1" w:unhideWhenUsed="1"/>
+    <w:lsdException w:name="table of authorities" w:semiHidden="1" w:unhideWhenUsed="1"/>
+    <w:lsdException w:name="macro" w:semiHidden="1" w:unhideWhenUsed="1"/>
+    <w:lsdException w:name="toa heading" w:semiHidden="1" w:unhideWhenUsed="1"/>
+    <w:lsdException w:name="List" w:semiHidden="1" w:unhideWhenUsed="1"/>
+    <w:lsdException w:name="List Bullet" w:semiHidden="1" w:unhideWhenUsed="1"/>
+    <w:lsdException w:name="List Number" w:semiHidden="1" w:unhideWhenUsed="1"/>
+    <w:lsdException w:name="List 2" w:semiHidden="1" w:unhideWhenUsed="1"/>
+    <w:lsdException w:name="List 3" w:semiHidden="1" w:unhideWhenUsed="1"/>
+    <w:lsdException w:name="List 4" w:semiHidden="1" w:unhideWhenUsed="1"/>
+    <w:lsdException w:name="List 5" w:semiHidden="1" w:unhideWhenUsed="1"/>
+    <w:lsdException w:name="List Bullet 2" w:semiHidden="1" w:unhideWhenUsed="1"/>
+    <w:lsdException w:name="List Bullet 3" w:semiHidden="1" w:unhideWhenUsed="1"/>
+    <w:lsdException w:name="List Bullet 4" w:semiHidden="1" w:unhideWhenUsed="1"/>
+    <w:lsdException w:name="List Bullet 5" w:semiHidden="1" w:unhideWhenUsed="1"/>
+    <w:lsdException w:name="List Number 2" w:semiHidden="1" w:unhideWhenUsed="1"/>
+    <w:lsdException w:name="List Number 3" w:semiHidden="1" w:unhideWhenUsed="1"/>
+    <w:lsdException w:name="List Number 4" w:semiHidden="1" w:unhideWhenUsed="1"/>
+    <w:lsdException w:name="List Number 5" w:semiHidden="1" w:unhideWhenUsed="1"/>
+    <w:lsdException w:name="Title" w:uiPriority="0" w:qFormat="1"/>
+    <w:lsdException w:name="Closing" w:semiHidden="1" w:unhideWhenUsed="1"/>
+    <w:lsdException w:name="Signature" w:semiHidden="1" w:unhideWhenUsed="1"/>
+    <w:lsdException w:name="Default Paragraph Font" w:semiHidden="1" w:uiPriority="1" w:unhideWhenUsed="1"/>
+    <w:lsdException w:name="Body Text" w:semiHidden="1" w:unhideWhenUsed="1"/>
+    <w:lsdException w:name="Body Text Indent" w:semiHidden="1" w:unhideWhenUsed="1"/>
+    <w:lsdException w:name="List Continue" w:semiHidden="1" w:unhideWhenUsed="1"/>
+    <w:lsdException w:name="List Continue 2" w:semiHidden="1" w:unhideWhenUsed="1"/>
+    <w:lsdException w:name="List Continue 3" w:semiHidden="1" w:unhideWhenUsed="1"/>
+    <w:lsdException w:name="List Continue 4" w:semiHidden="1" w:unhideWhenUsed="1"/>
+    <w:lsdException w:name="List Continue 5" w:semiHidden="1" w:unhideWhenUsed="1"/>
+    <w:lsdException w:name="Message Header" w:semiHidden="1" w:unhideWhenUsed="1"/>
+    <w:lsdException w:name="Subtitle" w:uiPriority="11" w:qFormat="1"/>
+    <w:lsdException w:name="Salutation" w:semiHidden="1" w:unhideWhenUsed="1"/>
+    <w:lsdException w:name="Date" w:semiHidden="1" w:unhideWhenUsed="1"/>
+    <w:lsdException w:name="Body Text First Indent" w:semiHidden="1" w:unhideWhenUsed="1"/>
+    <w:lsdException w:name="Body Text First Indent 2" w:semiHidden="1" w:unhideWhenUsed="1"/>
+    <w:lsdException w:name="Note Heading" w:semiHidden="1" w:unhideWhenUsed="1"/>
+    <w:lsdException w:name="Body Text 2" w:semiHidden="1" w:unhideWhenUsed="1"/>
+    <w:lsdException w:name="Body Text 3" w:semiHidden="1" w:unhideWhenUsed="1"/>
+    <w:lsdException w:name="Body Text Indent 2" w:semiHidden="1" w:unhideWhenUsed="1"/>
+    <w:lsdException w:name="Body Text Indent 3" w:semiHidden="1" w:unhideWhenUsed="1"/>
+    <w:lsdException w:name="Block Text" w:semiHidden="1" w:unhideWhenUsed="1"/>
+    <w:lsdException w:name="Hyperlink" w:semiHidden="1" w:unhideWhenUsed="1"/>
+    <w:lsdException w:name="FollowedHyperlink" w:semiHidden="1" w:unhideWhenUsed="1"/>
+    <w:lsdException w:name="Strong" w:uiPriority="22" w:qFormat="1"/>
+    <w:lsdException w:name="Emphasis" w:uiPriority="0" w:qFormat="1"/>
+    <w:lsdException w:name="Document Map" w:semiHidden="1" w:unhideWhenUsed="1"/>
+    <w:lsdException w:name="Plain Text" w:semiHidden="1" w:unhideWhenUsed="1"/>
+    <w:lsdException w:name="E-mail Signature" w:semiHidden="1" w:unhideWhenUsed="1"/>
+    <w:lsdException w:name="HTML Top of Form" w:semiHidden="1" w:unhideWhenUsed="1"/>
+    <w:lsdException w:name="HTML Bottom of Form" w:semiHidden="1" w:unhideWhenUsed="1"/>
+    <w:lsdException w:name="Normal (Web)" w:semiHidden="1" w:unhideWhenUsed="1"/>
+    <w:lsdException w:name="HTML Acronym" w:semiHidden="1" w:unhideWhenUsed="1"/>
+    <w:lsdException w:name="HTML Address" w:semiHidden="1" w:unhideWhenUsed="1"/>
+    <w:lsdException w:name="HTML Cite" w:semiHidden="1" w:unhideWhenUsed="1"/>
+    <w:lsdException w:name="HTML Code" w:semiHidden="1" w:unhideWhenUsed="1"/>
+    <w:lsdException w:name="HTML Definition" w:semiHidden="1" w:unhideWhenUsed="1"/>
+    <w:lsdException w:name="HTML Keyboard" w:semiHidden="1" w:unhideWhenUsed="1"/>
+    <w:lsdException w:name="HTML Preformatted" w:semiHidden="1" w:unhideWhenUsed="1"/>
+    <w:lsdException w:name="HTML Sample" w:semiHidden="1" w:unhideWhenUsed="1"/>
+    <w:lsdException w:name="HTML Typewriter" w:semiHidden="1" w:unhideWhenUsed="1"/>
+    <w:lsdException w:name="HTML Variable" w:semiHidden="1" w:unhideWhenUsed="1"/>
+    <w:lsdException w:name="Normal Table" w:semiHidden="1" w:unhideWhenUsed="1"/>
+    <w:lsdException w:name="annotation subject" w:semiHidden="1" w:unhideWhenUsed="1"/>
+    <w:lsdException w:name="No List" w:semiHidden="1" w:unhideWhenUsed="1"/>
+    <w:lsdException w:name="Outline List 1" w:semiHidden="1" w:unhideWhenUsed="1"/>
+    <w:lsdException w:name="Outline List 2" w:semiHidden="1" w:unhideWhenUsed="1"/>
+    <w:lsdException w:name="Outline List 3" w:semiHidden="1" w:unhideWhenUsed="1"/>
+    <w:lsdException w:name="Table Simple 1" w:semiHidden="1" w:unhideWhenUsed="1"/>
+    <w:lsdException w:name="Table Simple 2" w:semiHidden="1" w:unhideWhenUsed="1"/>
+    <w:lsdException w:name="Table Simple 3" w:semiHidden="1" w:unhideWhenUsed="1"/>
+    <w:lsdException w:name="Table Classic 1" w:semiHidden="1" w:unhideWhenUsed="1"/>
+    <w:lsdException w:name="Table Classic 2" w:semiHidden="1" w:unhideWhenUsed="1"/>
+    <w:lsdException w:name="Table Classic 3" w:semiHidden="1" w:unhideWhenUsed="1"/>
+    <w:lsdException w:name="Table Classic 4" w:semiHidden="1" w:unhideWhenUsed="1"/>
+    <w:lsdException w:name="Table Colorful 1" w:semiHidden="1" w:unhideWhenUsed="1"/>
+    <w:lsdException w:name="Table Colorful 2" w:semiHidden="1" w:unhideWhenUsed="1"/>
+    <w:lsdException w:name="Table Colorful 3" w:semiHidden="1" w:unhideWhenUsed="1"/>
+    <w:lsdException w:name="Table Columns 1" w:semiHidden="1" w:unhideWhenUsed="1"/>
+    <w:lsdException w:name="Table Columns 2" w:semiHidden="1" w:unhideWhenUsed="1"/>
+    <w:lsdException w:name="Table Columns 3" w:semiHidden="1" w:unhideWhenUsed="1"/>
+    <w:lsdException w:name="Table Columns 4" w:semiHidden="1" w:unhideWhenUsed="1"/>
+    <w:lsdException w:name="Table Columns 5" w:semiHidden="1" w:unhideWhenUsed="1"/>
+    <w:lsdException w:name="Table Grid 1" w:semiHidden="1" w:unhideWhenUsed="1"/>
+    <w:lsdException w:name="Table Grid 2" w:semiHidden="1" w:unhideWhenUsed="1"/>
+    <w:lsdException w:name="Table Grid 3" w:semiHidden="1" w:unhideWhenUsed="1"/>
+    <w:lsdException w:name="Table Grid 4" w:semiHidden="1" w:unhideWhenUsed="1"/>
+    <w:lsdException w:name="Table Grid 5" w:semiHidden="1" w:unhideWhenUsed="1"/>
+    <w:lsdException w:name="Table Grid 6" w:semiHidden="1" w:unhideWhenUsed="1"/>
+    <w:lsdException w:name="Table Grid 7" w:semiHidden="1" w:unhideWhenUsed="1"/>
+    <w:lsdException w:name="Table Grid 8" w:semiHidden="1" w:unhideWhenUsed="1"/>
+    <w:lsdException w:name="Table List 1" w:semiHidden="1" w:unhideWhenUsed="1"/>
+    <w:lsdException w:name="Table List 2" w:semiHidden="1" w:unhideWhenUsed="1"/>
+    <w:lsdException w:name="Table List 3" w:semiHidden="1" w:unhideWhenUsed="1"/>
+    <w:lsdException w:name="Table List 4" w:semiHidden="1" w:unhideWhenUsed="1"/>
+    <w:lsdException w:name="Table List 5" w:semiHidden="1" w:unhideWhenUsed="1"/>
+    <w:lsdException w:name="Table List 6" w:semiHidden="1" w:unhideWhenUsed="1"/>
+    <w:lsdException w:name="Table List 7" w:semiHidden="1" w:unhideWhenUsed="1"/>
+    <w:lsdException w:name="Table List 8" w:semiHidden="1" w:unhideWhenUsed="1"/>
+    <w:lsdException w:name="Table 3D effects 1" w:semiHidden="1" w:unhideWhenUsed="1"/>
+    <w:lsdException w:name="Table 3D effects 2" w:semiHidden="1" w:unhideWhenUsed="1"/>
+    <w:lsdException w:name="Table 3D effects 3" w:semiHidden="1" w:unhideWhenUsed="1"/>
+    <w:lsdException w:name="Table Contemporary" w:semiHidden="1" w:unhideWhenUsed="1"/>
+    <w:lsdException w:name="Table Elegant" w:semiHidden="1" w:unhideWhenUsed="1"/>
+    <w:lsdException w:name="Table Professional" w:semiHidden="1" w:unhideWhenUsed="1"/>
+    <w:lsdException w:name="Table Subtle 1" w:semiHidden="1" w:unhideWhenUsed="1"/>
+    <w:lsdException w:name="Table Subtle 2" w:semiHidden="1" w:unhideWhenUsed="1"/>
+    <w:lsdException w:name="Table Web 1" w:semiHidden="1" w:unhideWhenUsed="1"/>
+    <w:lsdException w:name="Table Web 2" w:semiHidden="1" w:unhideWhenUsed="1"/>
+    <w:lsdException w:name="Table Web 3" w:semiHidden="1" w:unhideWhenUsed="1"/>
+    <w:lsdException w:name="Balloon Text" w:semiHidden="1" w:unhideWhenUsed="1"/>
+    <w:lsdException w:name="Table Grid" w:uiPriority="59"/>
+    <w:lsdException w:name="Table Theme" w:semiHidden="1" w:unhideWhenUsed="1"/>
+    <w:lsdException w:name="Placeholder Text" w:semiHidden="1"/>
+    <w:lsdException w:name="No Spacing" w:uiPriority="1" w:qFormat="1"/>
+    <w:lsdException w:name="Light Shading" w:uiPriority="60"/>
+    <w:lsdException w:name="Light List" w:uiPriority="61"/>
+    <w:lsdException w:name="Light Grid" w:uiPriority="62"/>
+    <w:lsdException w:name="Medium Shading 1" w:uiPriority="63"/>
+    <w:lsdException w:name="Medium Shading 2" w:uiPriority="64"/>
+    <w:lsdException w:name="Medium List 1" w:uiPriority="65"/>
+    <w:lsdException w:name="Medium List 2" w:uiPriority="66"/>
+    <w:lsdException w:name="Medium Grid 1" w:uiPriority="67"/>
+    <w:lsdException w:name="Medium Grid 2" w:uiPriority="68"/>
+    <w:lsdException w:name="Medium Grid 3" w:uiPriority="69"/>
+    <w:lsdException w:name="Dark List" w:uiPriority="70"/>
+    <w:lsdException w:name="Colorful Shading" w:uiPriority="71"/>
+    <w:lsdException w:name="Colorful List" w:uiPriority="72"/>
+    <w:lsdException w:name="Colorful Grid" w:uiPriority="73"/>
+    <w:lsdException w:name="Light Shading Accent 1" w:uiPriority="60"/>
+    <w:lsdException w:name="Light List Accent 1" w:uiPriority="61"/>
+    <w:lsdException w:name="Light Grid Accent 1" w:uiPriority="62"/>
+    <w:lsdException w:name="Medium Shading 1 Accent 1" w:uiPriority="63"/>
+    <w:lsdException w:name="Medium Shading 2 Accent 1" w:uiPriority="64"/>
+    <w:lsdException w:name="Medium List 1 Accent 1" w:uiPriority="65"/>
+    <w:lsdException w:name="Revision" w:semiHidden="1"/>
+    <w:lsdException w:name="List Paragraph" w:uiPriority="34" w:qFormat="1"/>
+    <w:lsdException w:name="Quote" w:uiPriority="29" w:qFormat="1"/>
+    <w:lsdException w:name="Intense Quote" w:uiPriority="30" w:qFormat="1"/>
+    <w:lsdException w:name="Medium List 2 Accent 1" w:uiPriority="66"/>
+    <w:lsdException w:name="Medium Grid 1 Accent 1" w:uiPriority="67"/>
+    <w:lsdException w:name="Medium Grid 2 Accent 1" w:uiPriority="68"/>
+    <w:lsdException w:name="Medium Grid 3 Accent 1" w:uiPriority="69"/>
+    <w:lsdException w:name="Dark List Accent 1" w:uiPriority="70"/>
+    <w:lsdException w:name="Colorful Shading Accent 1" w:uiPriority="71"/>
+    <w:lsdException w:name="Colorful List Accent 1" w:uiPriority="72"/>
+    <w:lsdException w:name="Colorful Grid Accent 1" w:uiPriority="73"/>
+    <w:lsdException w:name="Light Shading Accent 2" w:uiPriority="60"/>
+    <w:lsdException w:name="Light List Accent 2" w:uiPriority="61"/>
+    <w:lsdException w:name="Light Grid Accent 2" w:uiPriority="62"/>
+    <w:lsdException w:name="Medium Shading 1 Accent 2" w:uiPriority="63"/>
+    <w:lsdException w:name="Medium Shading 2 Accent 2" w:uiPriority="64"/>
+    <w:lsdException w:name="Medium List 1 Accent 2" w:uiPriority="65"/>
+    <w:lsdException w:name="Medium List 2 Accent 2" w:uiPriority="66"/>
+    <w:lsdException w:name="Medium Grid 1 Accent 2" w:uiPriority="67"/>
+    <w:lsdException w:name="Medium Grid 2 Accent 2" w:uiPriority="68"/>
+    <w:lsdException w:name="Medium Grid 3 Accent 2" w:uiPriority="69"/>
+    <w:lsdException w:name="Dark List Accent 2" w:uiPriority="70"/>
+    <w:lsdException w:name="Colorful Shading Accent 2" w:uiPriority="71"/>
+    <w:lsdException w:name="Colorful List Accent 2" w:uiPriority="72"/>
+    <w:lsdException w:name="Colorful Grid Accent 2" w:uiPriority="73"/>
+    <w:lsdException w:name="Light Shading Accent 3" w:uiPriority="60"/>
+    <w:lsdException w:name="Light List Accent 3" w:uiPriority="61"/>
+    <w:lsdException w:name="Light Grid Accent 3" w:uiPriority="62"/>
+    <w:lsdException w:name="Medium Shading 1 Accent 3" w:uiPriority="63"/>
+    <w:lsdException w:name="Medium Shading 2 Accent 3" w:uiPriority="64"/>
+    <w:lsdException w:name="Medium List 1 Accent 3" w:uiPriority="65"/>
+    <w:lsdException w:name="Medium List 2 Accent 3" w:uiPriority="66"/>
+    <w:lsdException w:name="Medium Grid 1 Accent 3" w:uiPriority="67"/>
+    <w:lsdException w:name="Medium Grid 2 Accent 3" w:uiPriority="68"/>
+    <w:lsdException w:name="Medium Grid 3 Accent 3" w:uiPriority="69"/>
+    <w:lsdException w:name="Dark List Accent 3" w:uiPriority="70"/>
+    <w:lsdException w:name="Colorful Shading Accent 3" w:uiPriority="71"/>
+    <w:lsdException w:name="Colorful List Accent 3" w:uiPriority="72"/>
+    <w:lsdException w:name="Colorful Grid Accent 3" w:uiPriority="73"/>
+    <w:lsdException w:name="Light Shading Accent 4" w:uiPriority="60"/>
+    <w:lsdException w:name="Light List Accent 4" w:uiPriority="61"/>
+    <w:lsdException w:name="Light Grid Accent 4" w:uiPriority="62"/>
+    <w:lsdException w:name="Medium Shading 1 Accent 4" w:uiPriority="63"/>
+    <w:lsdException w:name="Medium Shading 2 Accent 4" w:uiPriority="64"/>
+    <w:lsdException w:name="Medium List 1 Accent 4" w:uiPriority="65"/>
+    <w:lsdException w:name="Medium List 2 Accent 4" w:uiPriority="66"/>
+    <w:lsdException w:name="Medium Grid 1 Accent 4" w:uiPriority="67"/>
+    <w:lsdException w:name="Medium Grid 2 Accent 4" w:uiPriority="68"/>
+    <w:lsdException w:name="Medium Grid 3 Accent 4" w:uiPriority="69"/>
+    <w:lsdException w:name="Dark List Accent 4" w:uiPriority="70"/>
+    <w:lsdException w:name="Colorful Shading Accent 4" w:uiPriority="71"/>
+    <w:lsdException w:name="Colorful List Accent 4" w:uiPriority="72"/>
+    <w:lsdException w:name="Colorful Grid Accent 4" w:uiPriority="73"/>
+    <w:lsdException w:name="Light Shading Accent 5" w:uiPriority="60"/>
+    <w:lsdException w:name="Light List Accent 5" w:uiPriority="61"/>
+    <w:lsdException w:name="Light Grid Accent 5" w:uiPriority="62"/>
+    <w:lsdException w:name="Medium Shading 1 Accent 5" w:uiPriority="63"/>
+    <w:lsdException w:name="Medium Shading 2 Accent 5" w:uiPriority="64"/>
+    <w:lsdException w:name="Medium List 1 Accent 5" w:uiPriority="65"/>
+    <w:lsdException w:name="Medium List 2 Accent 5" w:uiPriority="66"/>
+    <w:lsdException w:name="Medium Grid 1 Accent 5" w:uiPriority="67"/>
+    <w:lsdException w:name="Medium Grid 2 Accent 5" w:uiPriority="68"/>
+    <w:lsdException w:name="Medium Grid 3 Accent 5" w:uiPriority="69"/>
+    <w:lsdException w:name="Dark List Accent 5" w:uiPriority="70"/>
+    <w:lsdException w:name="Colorful Shading Accent 5" w:uiPriority="71"/>
+    <w:lsdException w:name="Colorful List Accent 5" w:uiPriority="72"/>
+    <w:lsdException w:name="Colorful Grid Accent 5" w:uiPriority="73"/>
+    <w:lsdException w:name="Light Shading Accent 6" w:uiPriority="60"/>
+    <w:lsdException w:name="Light List Accent 6" w:uiPriority="61"/>
+    <w:lsdException w:name="Light Grid Accent 6" w:uiPriority="62"/>
+    <w:lsdException w:name="Medium Shading 1 Accent 6" w:uiPriority="63"/>
+    <w:lsdException w:name="Medium Shading 2 Accent 6" w:uiPriority="64"/>
+    <w:lsdException w:name="Medium List 1 Accent 6" w:uiPriority="65"/>
+    <w:lsdException w:name="Medium List 2 Accent 6" w:uiPriority="66"/>
+    <w:lsdException w:name="Medium Grid 1 Accent 6" w:uiPriority="67"/>
+    <w:lsdException w:name="Medium Grid 2 Accent 6" w:uiPriority="68"/>
+    <w:lsdException w:name="Medium Grid 3 Accent 6" w:uiPriority="69"/>
+    <w:lsdException w:name="Dark List Accent 6" w:uiPriority="70"/>
+    <w:lsdException w:name="Colorful Shading Accent 6" w:uiPriority="71"/>
+    <w:lsdException w:name="Colorful List Accent 6" w:uiPriority="72"/>
+    <w:lsdException w:name="Colorful Grid Accent 6" w:uiPriority="73"/>
+    <w:lsdException w:name="Subtle Emphasis" w:uiPriority="19" w:qFormat="1"/>
+    <w:lsdException w:name="Intense Emphasis" w:uiPriority="21" w:qFormat="1"/>
+    <w:lsdException w:name="Subtle Reference" w:uiPriority="31" w:qFormat="1"/>
+    <w:lsdException w:name="Intense Reference" w:uiPriority="32" w:qFormat="1"/>
+    <w:lsdException w:name="Book Title" w:uiPriority="33" w:qFormat="1"/>
+    <w:lsdException w:name="Bibliography" w:semiHidden="1" w:uiPriority="37" w:unhideWhenUsed="1"/>
+    <w:lsdException w:name="TOC Heading" w:semiHidden="1" w:uiPriority="39" w:unhideWhenUsed="1" w:qFormat="1"/>
+    <w:lsdException w:name="Plain Table 1" w:uiPriority="41"/>
+    <w:lsdException w:name="Plain Table 2" w:uiPriority="42"/>
+    <w:lsdException w:name="Plain Table 3" w:uiPriority="43"/>
+    <w:lsdException w:name="Plain Table 4" w:uiPriority="44"/>
+    <w:lsdException w:name="Plain Table 5" w:uiPriority="45"/>
+    <w:lsdException w:name="Grid Table Light" w:uiPriority="40"/>
+    <w:lsdException w:name="Grid Table 1 Light" w:uiPriority="46"/>
+    <w:lsdException w:name="Grid Table 2" w:uiPriority="47"/>
+    <w:lsdException w:name="Grid Table 3" w:uiPriority="48"/>
+    <w:lsdException w:name="Grid Table 4" w:uiPriority="49"/>
+    <w:lsdException w:name="Grid Table 5 Dark" w:uiPriority="50"/>
+    <w:lsdException w:name="Grid Table 6 Colorful" w:uiPriority="51"/>
+    <w:lsdException w:name="Grid Table 7 Colorful" w:uiPriority="52"/>
+    <w:lsdException w:name="Grid Table 1 Light Accent 1" w:uiPriority="46"/>
+    <w:lsdException w:name="Grid Table 2 Accent 1" w:uiPriority="47"/>
+    <w:lsdException w:name="Grid Table 3 Accent 1" w:uiPriority="48"/>
+    <w:lsdException w:name="Grid Table 4 Accent 1" w:uiPriority="49"/>
+    <w:lsdException w:name="Grid Table 5 Dark Accent 1" w:uiPriority="50"/>
+    <w:lsdException w:name="Grid Table 6 Colorful Accent 1" w:uiPriority="51"/>
+    <w:lsdException w:name="Grid Table 7 Colorful Accent 1" w:uiPriority="52"/>
+    <w:lsdException w:name="Grid Table 1 Light Accent 2" w:uiPriority="46"/>
+    <w:lsdException w:name="Grid Table 2 Accent 2" w:uiPriority="47"/>
+    <w:lsdException w:name="Grid Table 3 Accent 2" w:uiPriority="48"/>
+    <w:lsdException w:name="Grid Table 4 Accent 2" w:uiPriority="49"/>
+    <w:lsdException w:name="Grid Table 5 Dark Accent 2" w:uiPriority="50"/>
+    <w:lsdException w:name="Grid Table 6 Colorful Accent 2" w:uiPriority="51"/>
+    <w:lsdException w:name="Grid Table 7 Colorful Accent 2" w:uiPriority="52"/>
+    <w:lsdException w:name="Grid Table 1 Light Accent 3" w:uiPriority="46"/>
+    <w:lsdException w:name="Grid Table 2 Accent 3" w:uiPriority="47"/>
+    <w:lsdException w:name="Grid Table 3 Accent 3" w:uiPriority="48"/>
+    <w:lsdException w:name="Grid Table 4 Accent 3" w:uiPriority="49"/>
+    <w:lsdException w:name="Grid Table 5 Dark Accent 3" w:uiPriority="50"/>
+    <w:lsdException w:name="Grid Table 6 Colorful Accent 3" w:uiPriority="51"/>
+    <w:lsdException w:name="Grid Table 7 Colorful Accent 3" w:uiPriority="52"/>
+    <w:lsdException w:name="Grid Table 1 Light Accent 4" w:uiPriority="46"/>
+    <w:lsdException w:name="Grid Table 2 Accent 4" w:uiPriority="47"/>
+    <w:lsdException w:name="Grid Table 3 Accent 4" w:uiPriority="48"/>
+    <w:lsdException w:name="Grid Table 4 Accent 4" w:uiPriority="49"/>
+    <w:lsdException w:name="Grid Table 5 Dark Accent 4" w:uiPriority="50"/>
+    <w:lsdException w:name="Grid Table 6 Colorful Accent 4" w:uiPriority="51"/>
+    <w:lsdException w:name="Grid Table 7 Colorful Accent 4" w:uiPriority="52"/>
+    <w:lsdException w:name="Grid Table 1 Light Accent 5" w:uiPriority="46"/>
+    <w:lsdException w:name="Grid Table 2 Accent 5" w:uiPriority="47"/>
+    <w:lsdException w:name="Grid Table 3 Accent 5" w:uiPriority="48"/>
+    <w:lsdException w:name="Grid Table 4 Accent 5" w:uiPriority="49"/>
+    <w:lsdException w:name="Grid Table 5 Dark Accent 5" w:uiPriority="50"/>
+    <w:lsdException w:name="Grid Table 6 Colorful Accent 5" w:uiPriority="51"/>
+    <w:lsdException w:name="Grid Table 7 Colorful Accent 5" w:uiPriority="52"/>
+    <w:lsdException w:name="Grid Table 1 Light Accent 6" w:uiPriority="46"/>
+    <w:lsdException w:name="Grid Table 2 Accent 6" w:uiPriority="47"/>
+    <w:lsdException w:name="Grid Table 3 Accent 6" w:uiPriority="48"/>
+    <w:lsdException w:name="Grid Table 4 Accent 6" w:uiPriority="49"/>
+    <w:lsdException w:name="Grid Table 5 Dark Accent 6" w:uiPriority="50"/>
+    <w:lsdException w:name="Grid Table 6 Colorful Accent 6" w:uiPriority="51"/>
+    <w:lsdException w:name="Grid Table 7 Colorful Accent 6" w:uiPriority="52"/>
+    <w:lsdException w:name="List Table 1 Light" w:uiPriority="46"/>
+    <w:lsdException w:name="List Table 2" w:uiPriority="47"/>
+    <w:lsdException w:name="List Table 3" w:uiPriority="48"/>
+    <w:lsdException w:name="List Table 4" w:uiPriority="49"/>
+    <w:lsdException w:name="List Table 5 Dark" w:uiPriority="50"/>
+    <w:lsdException w:name="List Table 6 Colorful" w:uiPriority="51"/>
+    <w:lsdException w:name="List Table 7 Colorful" w:uiPriority="52"/>
+    <w:lsdException w:name="List Table 1 Light Accent 1" w:uiPriority="46"/>
+    <w:lsdException w:name="List Table 2 Accent 1" w:uiPriority="47"/>
+    <w:lsdException w:name="List Table 3 Accent 1" w:uiPriority="48"/>
+    <w:lsdException w:name="List Table 4 Accent 1" w:uiPriority="49"/>
+    <w:lsdException w:name="List Table 5 Dark Accent 1" w:uiPriority="50"/>
+    <w:lsdException w:name="List Table 6 Colorful Accent 1" w:uiPriority="51"/>
+    <w:lsdException w:name="List Table 7 Colorful Accent 1" w:uiPriority="52"/>
+    <w:lsdException w:name="List Table 1 Light Accent 2" w:uiPriority="46"/>
+    <w:lsdException w:name="List Table 2 Accent 2" w:uiPriority="47"/>
+    <w:lsdException w:name="List Table 3 Accent 2" w:uiPriority="48"/>
+    <w:lsdException w:name="List Table 4 Accent 2" w:uiPriority="49"/>
+    <w:lsdException w:name="List Table 5 Dark Accent 2" w:uiPriority="50"/>
+    <w:lsdException w:name="List Table 6 Colorful Accent 2" w:uiPriority="51"/>
+    <w:lsdException w:name="List Table 7 Colorful Accent 2" w:uiPriority="52"/>
+    <w:lsdException w:name="List Table 1 Light Accent 3" w:uiPriority="46"/>
+    <w:lsdException w:name="List Table 2 Accent 3" w:uiPriority="47"/>
+    <w:lsdException w:name="List Table 3 Accent 3" w:uiPriority="48"/>
+    <w:lsdException w:name="List Table 4 Accent 3" w:uiPriority="49"/>
+    <w:lsdException w:name="List Table 5 Dark Accent 3" w:uiPriority="50"/>
+    <w:lsdException w:name="List Table 6 Colorful Accent 3" w:uiPriority="51"/>
+    <w:lsdException w:name="List Table 7 Colorful Accent 3" w:uiPriority="52"/>
+    <w:lsdException w:name="List Table 1 Light Accent 4" w:uiPriority="46"/>
+    <w:lsdException w:name="List Table 2 Accent 4" w:uiPriority="47"/>
+    <w:lsdException w:name="List Table 3 Accent 4" w:uiPriority="48"/>
+    <w:lsdException w:name="List Table 4 Accent 4" w:uiPriority="49"/>
+    <w:lsdException w:name="List Table 5 Dark Accent 4" w:uiPriority="50"/>
+    <w:lsdException w:name="List Table 6 Colorful Accent 4" w:uiPriority="51"/>
+    <w:lsdException w:name="List Table 7 Colorful Accent 4" w:uiPriority="52"/>
+    <w:lsdException w:name="List Table 1 Light Accent 5" w:uiPriority="46"/>
+    <w:lsdException w:name="List Table 2 Accent 5" w:uiPriority="47"/>
+    <w:lsdException w:name="List Table 3 Accent 5" w:uiPriority="48"/>
+    <w:lsdException w:name="List Table 4 Accent 5" w:uiPriority="49"/>
+    <w:lsdException w:name="List Table 5 Dark Accent 5" w:uiPriority="50"/>
+    <w:lsdException w:name="List Table 6 Colorful Accent 5" w:uiPriority="51"/>
+    <w:lsdException w:name="List Table 7 Colorful Accent 5" w:uiPriority="52"/>
+    <w:lsdException w:name="List Table 1 Light Accent 6" w:uiPriority="46"/>
+    <w:lsdException w:name="List Table 2 Accent 6" w:uiPriority="47"/>
+    <w:lsdException w:name="List Table 3 Accent 6" w:uiPriority="48"/>
+    <w:lsdException w:name="List Table 4 Accent 6" w:uiPriority="49"/>
+    <w:lsdException w:name="List Table 5 Dark Accent 6" w:uiPriority="50"/>
+    <w:lsdException w:name="List Table 6 Colorful Accent 6" w:uiPriority="51"/>
+    <w:lsdException w:name="List Table 7 Colorful Accent 6" w:uiPriority="52"/>
   </w:latentStyles>
   <w:style w:type="paragraph" w:default="1" w:styleId="Normal">
     <w:name w:val="Normal"/>
@@ -11516,9 +12020,12 @@
 </file>
 
 <file path=customXml/item1.xml><?xml version="1.0" encoding="utf-8"?>
-<p:properties xmlns:p="http://schemas.microsoft.com/office/2006/metadata/properties" xmlns:xsi="http://www.w3.org/2001/XMLSchema-instance" xmlns:pc="http://schemas.microsoft.com/office/infopath/2007/PartnerControls">
-  <documentManagement/>
-</p:properties>
+<?mso-contentType ?>
+<FormTemplates xmlns="http://schemas.microsoft.com/sharepoint/v3/contenttype/forms">
+  <Display>DocumentLibraryForm</Display>
+  <Edit>DocumentLibraryForm</Edit>
+  <New>DocumentLibraryForm</New>
+</FormTemplates>
 </file>
 
 <file path=customXml/item2.xml><?xml version="1.0" encoding="utf-8"?>
@@ -11636,12 +12143,9 @@
 </file>
 
 <file path=customXml/item3.xml><?xml version="1.0" encoding="utf-8"?>
-<?mso-contentType ?>
-<FormTemplates xmlns="http://schemas.microsoft.com/sharepoint/v3/contenttype/forms">
-  <Display>DocumentLibraryForm</Display>
-  <Edit>DocumentLibraryForm</Edit>
-  <New>DocumentLibraryForm</New>
-</FormTemplates>
+<p:properties xmlns:p="http://schemas.microsoft.com/office/2006/metadata/properties" xmlns:xsi="http://www.w3.org/2001/XMLSchema-instance" xmlns:pc="http://schemas.microsoft.com/office/infopath/2007/PartnerControls">
+  <documentManagement/>
+</p:properties>
 </file>
 
 <file path=customXml/item4.xml><?xml version="1.0" encoding="utf-8"?>
@@ -11649,10 +12153,9 @@
 </file>
 
 <file path=customXml/itemProps1.xml><?xml version="1.0" encoding="utf-8"?>
-<ds:datastoreItem xmlns:ds="http://schemas.openxmlformats.org/officeDocument/2006/customXml" ds:itemID="{F66FAEDF-A9F1-41FF-9D75-207FDAF2C736}">
+<ds:datastoreItem xmlns:ds="http://schemas.openxmlformats.org/officeDocument/2006/customXml" ds:itemID="{88D5DB8E-F92D-49ED-81F8-4B1853AF6E1F}">
   <ds:schemaRefs>
-    <ds:schemaRef ds:uri="http://schemas.microsoft.com/office/2006/metadata/properties"/>
-    <ds:schemaRef ds:uri="http://schemas.microsoft.com/office/infopath/2007/PartnerControls"/>
+    <ds:schemaRef ds:uri="http://schemas.microsoft.com/sharepoint/v3/contenttype/forms"/>
   </ds:schemaRefs>
 </ds:datastoreItem>
 </file>
@@ -11674,15 +12177,16 @@
 </file>
 
 <file path=customXml/itemProps3.xml><?xml version="1.0" encoding="utf-8"?>
-<ds:datastoreItem xmlns:ds="http://schemas.openxmlformats.org/officeDocument/2006/customXml" ds:itemID="{88D5DB8E-F92D-49ED-81F8-4B1853AF6E1F}">
+<ds:datastoreItem xmlns:ds="http://schemas.openxmlformats.org/officeDocument/2006/customXml" ds:itemID="{F66FAEDF-A9F1-41FF-9D75-207FDAF2C736}">
   <ds:schemaRefs>
-    <ds:schemaRef ds:uri="http://schemas.microsoft.com/sharepoint/v3/contenttype/forms"/>
+    <ds:schemaRef ds:uri="http://schemas.microsoft.com/office/2006/metadata/properties"/>
+    <ds:schemaRef ds:uri="http://schemas.microsoft.com/office/infopath/2007/PartnerControls"/>
   </ds:schemaRefs>
 </ds:datastoreItem>
 </file>
 
 <file path=customXml/itemProps4.xml><?xml version="1.0" encoding="utf-8"?>
-<ds:datastoreItem xmlns:ds="http://schemas.openxmlformats.org/officeDocument/2006/customXml" ds:itemID="{58F34E09-7254-4D0A-A182-A87A2ACC4502}">
+<ds:datastoreItem xmlns:ds="http://schemas.openxmlformats.org/officeDocument/2006/customXml" ds:itemID="{89D7BED5-C2A6-4930-B47A-0FD280C0B8A1}">
   <ds:schemaRefs>
     <ds:schemaRef ds:uri="http://schemas.openxmlformats.org/officeDocument/2006/bibliography"/>
   </ds:schemaRefs>

</xml_diff>